<commit_message>
Final report (please edit if necessary)
</commit_message>
<xml_diff>
--- a/Report/FINAL_PROJECT_REPORT.docx
+++ b/Report/FINAL_PROJECT_REPORT.docx
@@ -301,22 +301,14 @@
         <w:rPr>
           <w:rFonts w:eastAsia="Times New Roman"/>
         </w:rPr>
-        <w:t>, and for the second part the CAPT algorithm is extended to the implementation of the Goal Assignment and Trajectory Planning algorithm (GAP</w:t>
-      </w:r>
-      <w:proofErr w:type="gramStart"/>
+        <w:t xml:space="preserve">, and for the second part the CAPT algorithm is extended to the implementation of the Goal Assignment and Trajectory Planning algorithm (GAP) </w:t>
+      </w:r>
       <w:r>
         <w:rPr>
           <w:rFonts w:eastAsia="Times New Roman"/>
         </w:rPr>
-        <w:t xml:space="preserve">) </w:t>
-      </w:r>
-      <w:r>
-        <w:rPr>
-          <w:rFonts w:eastAsia="Times New Roman"/>
-        </w:rPr>
-        <w:t>.</w:t>
-      </w:r>
-      <w:proofErr w:type="gramEnd"/>
+        <w:t>, where in addition to the multi-robot scenario, the environment has known obstacles.</w:t>
+      </w:r>
     </w:p>
     <w:p>
       <w:pPr>
@@ -472,25 +464,25 @@
         <w:pStyle w:val="Corpodetexto"/>
       </w:pPr>
       <w:r>
-        <w:t xml:space="preserve">For the second </w:t>
-      </w:r>
-      <w:proofErr w:type="gramStart"/>
-      <w:r>
-        <w:t>phase, …</w:t>
-      </w:r>
-      <w:proofErr w:type="gramEnd"/>
-      <w:r>
-        <w:t xml:space="preserve"> </w:t>
-      </w:r>
-    </w:p>
-    <w:p>
-      <w:pPr>
-        <w:pStyle w:val="Corpodetexto"/>
-      </w:pPr>
-    </w:p>
-    <w:p>
-      <w:pPr>
-        <w:pStyle w:val="Corpodetexto"/>
+        <w:t>F</w:t>
+      </w:r>
+      <w:r>
+        <w:t>or the second case, the Goal Assignment and Planning algorithm proposed in [2] was implemented, in order to fly the quadrotors in an obstacle-known environment, and assign their priority depending on their initial condition</w:t>
+      </w:r>
+      <w:r>
+        <w:t xml:space="preserve"> and trajectory planning, with cubic complexity in the number of robots</w:t>
+      </w:r>
+      <w:r>
+        <w:t>.</w:t>
+      </w:r>
+      <w:r>
+        <w:t xml:space="preserve"> Simulations were made to test all implementations and videos are attached to this paper.</w:t>
+      </w:r>
+    </w:p>
+    <w:p>
+      <w:pPr>
+        <w:pStyle w:val="Corpodetexto"/>
+        <w:ind w:firstLine="0"/>
       </w:pPr>
     </w:p>
     <w:p>
@@ -524,11 +516,9 @@
       <w:r>
         <w:t xml:space="preserve">. The proposed modification of this problem consists of an obstacle-free environment and combines the </w:t>
       </w:r>
-      <w:proofErr w:type="spellStart"/>
-      <w:r>
-        <w:t>subproblems</w:t>
-      </w:r>
-      <w:proofErr w:type="spellEnd"/>
+      <w:r>
+        <w:t>sub-problems</w:t>
+      </w:r>
       <w:r>
         <w:t xml:space="preserve"> of assig</w:t>
       </w:r>
@@ -536,7 +526,11 @@
         <w:t>nment and trajectory generation</w:t>
       </w:r>
       <w:r>
-        <w:t>, seeking to provide a computationally tractable solution for large number of robots. This centralized version of the CAPT algorithm is known as a centralized CAPT (or C-CAPT)</w:t>
+        <w:t xml:space="preserve">, seeking to provide a computationally tractable </w:t>
+      </w:r>
+      <w:r>
+        <w:lastRenderedPageBreak/>
+        <w:t>solution for large number of robots. This centralized version of the CAPT algorithm is known as a centralized CAPT (or C-CAPT)</w:t>
       </w:r>
       <w:r>
         <w:t>.</w:t>
@@ -551,7 +545,6 @@
         </w:tabs>
       </w:pPr>
       <w:r>
-        <w:lastRenderedPageBreak/>
         <w:t>C-</w:t>
       </w:r>
       <w:r>
@@ -1149,11 +1142,7 @@
     <w:p>
       <w:pPr>
         <w:pStyle w:val="Corpodetexto"/>
-      </w:pPr>
-    </w:p>
-    <w:p>
-      <w:pPr>
-        <w:pStyle w:val="Corpodetexto"/>
+        <w:ind w:firstLine="0"/>
       </w:pPr>
     </w:p>
     <w:p>
@@ -1161,7 +1150,6 @@
         <w:pStyle w:val="Ttulo2"/>
       </w:pPr>
       <w:r>
-        <w:lastRenderedPageBreak/>
         <w:t>Start and goal location</w:t>
       </w:r>
     </w:p>
@@ -1807,25 +1795,36 @@
     </w:p>
     <w:p>
       <w:pPr>
-        <w:pStyle w:val="Corpodetexto"/>
-        <w:rPr>
-          <w:lang w:eastAsia="en-US"/>
-        </w:rPr>
-      </w:pPr>
-      <w:r>
-        <w:rPr>
-          <w:lang w:eastAsia="en-US"/>
-        </w:rPr>
-        <w:t xml:space="preserve">This algorithm was implemented on </w:t>
-      </w:r>
-      <w:proofErr w:type="spellStart"/>
-      <w:r>
-        <w:rPr>
-          <w:lang w:eastAsia="en-US"/>
-        </w:rPr>
-        <w:t>Matlab</w:t>
-      </w:r>
-      <w:proofErr w:type="spellEnd"/>
+        <w:pStyle w:val="bulletlist"/>
+        <w:numPr>
+          <w:ilvl w:val="0"/>
+          <w:numId w:val="0"/>
+        </w:numPr>
+        <w:ind w:left="648"/>
+        <w:rPr>
+          <w:b/>
+        </w:rPr>
+      </w:pPr>
+    </w:p>
+    <w:p>
+      <w:pPr>
+        <w:pStyle w:val="Corpodetexto"/>
+        <w:rPr>
+          <w:lang w:eastAsia="en-US"/>
+        </w:rPr>
+      </w:pPr>
+      <w:r>
+        <w:rPr>
+          <w:lang w:eastAsia="en-US"/>
+        </w:rPr>
+        <w:t>This algorithm was implemented on M</w:t>
+      </w:r>
+      <w:r>
+        <w:rPr>
+          <w:lang w:eastAsia="en-US"/>
+        </w:rPr>
+        <w:t>ATLAB</w:t>
+      </w:r>
       <w:r>
         <w:rPr>
           <w:lang w:eastAsia="en-US"/>
@@ -1860,8 +1859,462 @@
         <w:pStyle w:val="Ttulo2"/>
       </w:pPr>
       <w:r>
-        <w:lastRenderedPageBreak/>
-        <w:t>Runtime for CAPT implementation</w:t>
+        <w:t>Cost function minimization</w:t>
+      </w:r>
+    </w:p>
+    <w:p>
+      <w:pPr>
+        <w:pStyle w:val="Corpodetexto"/>
+        <w:rPr>
+          <w:lang w:eastAsia="en-US"/>
+        </w:rPr>
+      </w:pPr>
+    </w:p>
+    <w:p>
+      <w:pPr>
+        <w:pStyle w:val="Corpodetexto"/>
+        <w:rPr>
+          <w:lang w:eastAsia="en-US"/>
+        </w:rPr>
+      </w:pPr>
+      <w:r>
+        <w:rPr>
+          <w:lang w:eastAsia="en-US"/>
+        </w:rPr>
+        <w:t xml:space="preserve">C-CAPT algorithm seeks [1] to minimize the following cost functional in order to obtain an optimal trajectory </w:t>
+      </w:r>
+      <m:oMath>
+        <m:r>
+          <w:rPr>
+            <w:rFonts w:ascii="Cambria Math" w:hAnsi="Cambria Math"/>
+            <w:lang w:eastAsia="en-US"/>
+          </w:rPr>
+          <m:t>γ*</m:t>
+        </m:r>
+        <m:d>
+          <m:dPr>
+            <m:ctrlPr>
+              <w:rPr>
+                <w:rFonts w:ascii="Cambria Math" w:hAnsi="Cambria Math"/>
+                <w:i/>
+                <w:lang w:eastAsia="en-US"/>
+              </w:rPr>
+            </m:ctrlPr>
+          </m:dPr>
+          <m:e>
+            <m:r>
+              <w:rPr>
+                <w:rFonts w:ascii="Cambria Math" w:hAnsi="Cambria Math"/>
+                <w:lang w:eastAsia="en-US"/>
+              </w:rPr>
+              <m:t>t</m:t>
+            </m:r>
+          </m:e>
+        </m:d>
+        <m:r>
+          <w:rPr>
+            <w:rFonts w:ascii="Cambria Math" w:hAnsi="Cambria Math"/>
+            <w:lang w:eastAsia="en-US"/>
+          </w:rPr>
+          <m:t>:</m:t>
+        </m:r>
+      </m:oMath>
+    </w:p>
+    <w:p>
+      <w:pPr>
+        <w:pStyle w:val="Corpodetexto"/>
+        <w:rPr>
+          <w:lang w:eastAsia="en-US"/>
+        </w:rPr>
+      </w:pPr>
+    </w:p>
+    <w:p>
+      <w:pPr>
+        <w:pStyle w:val="Corpodetexto"/>
+        <w:jc w:val="right"/>
+        <w:rPr>
+          <w:lang w:eastAsia="en-US"/>
+        </w:rPr>
+      </w:pPr>
+      <w:r>
+        <w:rPr>
+          <w:sz w:val="24"/>
+          <w:lang w:eastAsia="en-US"/>
+        </w:rPr>
+        <w:t xml:space="preserve"> </w:t>
+      </w:r>
+      <m:oMath>
+        <m:r>
+          <w:rPr>
+            <w:rFonts w:ascii="Cambria Math" w:hAnsi="Cambria Math"/>
+            <w:sz w:val="24"/>
+            <w:lang w:eastAsia="en-US"/>
+          </w:rPr>
+          <m:t>γ*</m:t>
+        </m:r>
+        <m:d>
+          <m:dPr>
+            <m:ctrlPr>
+              <w:rPr>
+                <w:rFonts w:ascii="Cambria Math" w:hAnsi="Cambria Math"/>
+                <w:i/>
+                <w:sz w:val="24"/>
+                <w:lang w:eastAsia="en-US"/>
+              </w:rPr>
+            </m:ctrlPr>
+          </m:dPr>
+          <m:e>
+            <m:r>
+              <w:rPr>
+                <w:rFonts w:ascii="Cambria Math" w:hAnsi="Cambria Math"/>
+                <w:sz w:val="24"/>
+                <w:lang w:eastAsia="en-US"/>
+              </w:rPr>
+              <m:t>t</m:t>
+            </m:r>
+          </m:e>
+        </m:d>
+        <m:r>
+          <w:rPr>
+            <w:rFonts w:ascii="Cambria Math" w:hAnsi="Cambria Math"/>
+            <w:sz w:val="24"/>
+            <w:lang w:eastAsia="en-US"/>
+          </w:rPr>
+          <m:t>=</m:t>
+        </m:r>
+        <m:sSubSup>
+          <m:sSubSupPr>
+            <m:ctrlPr>
+              <w:rPr>
+                <w:rFonts w:ascii="Cambria Math" w:hAnsi="Cambria Math"/>
+                <w:i/>
+                <w:sz w:val="24"/>
+                <w:lang w:eastAsia="en-US"/>
+              </w:rPr>
+            </m:ctrlPr>
+          </m:sSubSupPr>
+          <m:e>
+            <m:r>
+              <w:rPr>
+                <w:rFonts w:ascii="Cambria Math" w:hAnsi="Cambria Math"/>
+                <w:sz w:val="24"/>
+                <w:lang w:eastAsia="en-US"/>
+              </w:rPr>
+              <m:t xml:space="preserve"> </m:t>
+            </m:r>
+          </m:e>
+          <m:sub>
+            <m:r>
+              <w:rPr>
+                <w:rFonts w:ascii="Cambria Math" w:hAnsi="Cambria Math"/>
+                <w:sz w:val="24"/>
+                <w:lang w:eastAsia="en-US"/>
+              </w:rPr>
+              <m:t xml:space="preserve">    γ</m:t>
+            </m:r>
+            <m:d>
+              <m:dPr>
+                <m:ctrlPr>
+                  <w:rPr>
+                    <w:rFonts w:ascii="Cambria Math" w:hAnsi="Cambria Math"/>
+                    <w:i/>
+                    <w:sz w:val="24"/>
+                    <w:lang w:eastAsia="en-US"/>
+                  </w:rPr>
+                </m:ctrlPr>
+              </m:dPr>
+              <m:e>
+                <m:r>
+                  <w:rPr>
+                    <w:rFonts w:ascii="Cambria Math" w:hAnsi="Cambria Math"/>
+                    <w:sz w:val="24"/>
+                    <w:lang w:eastAsia="en-US"/>
+                  </w:rPr>
+                  <m:t>t</m:t>
+                </m:r>
+              </m:e>
+            </m:d>
+          </m:sub>
+          <m:sup>
+            <m:r>
+              <w:rPr>
+                <w:rFonts w:ascii="Cambria Math" w:hAnsi="Cambria Math"/>
+                <w:sz w:val="24"/>
+                <w:lang w:eastAsia="en-US"/>
+              </w:rPr>
+              <m:t>argmin</m:t>
+            </m:r>
+          </m:sup>
+        </m:sSubSup>
+        <m:r>
+          <w:rPr>
+            <w:rFonts w:ascii="Cambria Math" w:hAnsi="Cambria Math"/>
+            <w:sz w:val="24"/>
+            <w:lang w:eastAsia="en-US"/>
+          </w:rPr>
+          <m:t xml:space="preserve"> </m:t>
+        </m:r>
+        <m:nary>
+          <m:naryPr>
+            <m:limLoc m:val="undOvr"/>
+            <m:ctrlPr>
+              <w:rPr>
+                <w:rFonts w:ascii="Cambria Math" w:hAnsi="Cambria Math"/>
+                <w:i/>
+                <w:sz w:val="24"/>
+                <w:lang w:eastAsia="en-US"/>
+              </w:rPr>
+            </m:ctrlPr>
+          </m:naryPr>
+          <m:sub>
+            <m:r>
+              <w:rPr>
+                <w:rFonts w:ascii="Cambria Math" w:hAnsi="Cambria Math"/>
+                <w:sz w:val="24"/>
+                <w:lang w:eastAsia="en-US"/>
+              </w:rPr>
+              <m:t>t0</m:t>
+            </m:r>
+          </m:sub>
+          <m:sup>
+            <m:r>
+              <w:rPr>
+                <w:rFonts w:ascii="Cambria Math" w:hAnsi="Cambria Math"/>
+                <w:sz w:val="24"/>
+                <w:lang w:eastAsia="en-US"/>
+              </w:rPr>
+              <m:t>tf</m:t>
+            </m:r>
+          </m:sup>
+          <m:e>
+            <m:r>
+              <w:rPr>
+                <w:rFonts w:ascii="Cambria Math" w:hAnsi="Cambria Math"/>
+                <w:sz w:val="24"/>
+                <w:lang w:eastAsia="en-US"/>
+              </w:rPr>
+              <m:t>L</m:t>
+            </m:r>
+            <m:d>
+              <m:dPr>
+                <m:ctrlPr>
+                  <w:rPr>
+                    <w:rFonts w:ascii="Cambria Math" w:hAnsi="Cambria Math"/>
+                    <w:i/>
+                    <w:sz w:val="24"/>
+                    <w:lang w:eastAsia="en-US"/>
+                  </w:rPr>
+                </m:ctrlPr>
+              </m:dPr>
+              <m:e>
+                <m:r>
+                  <w:rPr>
+                    <w:rFonts w:ascii="Cambria Math" w:hAnsi="Cambria Math"/>
+                    <w:sz w:val="24"/>
+                    <w:lang w:eastAsia="en-US"/>
+                  </w:rPr>
+                  <m:t>γ</m:t>
+                </m:r>
+                <m:d>
+                  <m:dPr>
+                    <m:ctrlPr>
+                      <w:rPr>
+                        <w:rFonts w:ascii="Cambria Math" w:hAnsi="Cambria Math"/>
+                        <w:i/>
+                        <w:sz w:val="24"/>
+                        <w:lang w:eastAsia="en-US"/>
+                      </w:rPr>
+                    </m:ctrlPr>
+                  </m:dPr>
+                  <m:e>
+                    <m:r>
+                      <w:rPr>
+                        <w:rFonts w:ascii="Cambria Math" w:hAnsi="Cambria Math"/>
+                        <w:sz w:val="24"/>
+                        <w:lang w:eastAsia="en-US"/>
+                      </w:rPr>
+                      <m:t>t</m:t>
+                    </m:r>
+                  </m:e>
+                </m:d>
+              </m:e>
+            </m:d>
+            <m:r>
+              <w:rPr>
+                <w:rFonts w:ascii="Cambria Math" w:hAnsi="Cambria Math"/>
+                <w:sz w:val="24"/>
+                <w:lang w:eastAsia="en-US"/>
+              </w:rPr>
+              <m:t>dt</m:t>
+            </m:r>
+          </m:e>
+        </m:nary>
+      </m:oMath>
+      <w:r>
+        <w:rPr>
+          <w:lang w:eastAsia="en-US"/>
+        </w:rPr>
+        <w:t xml:space="preserve">             (1)</w:t>
+      </w:r>
+    </w:p>
+    <w:p>
+      <w:pPr>
+        <w:pStyle w:val="Corpodetexto"/>
+        <w:ind w:firstLine="0"/>
+        <w:rPr>
+          <w:lang w:eastAsia="en-US"/>
+        </w:rPr>
+      </w:pPr>
+    </w:p>
+    <w:p>
+      <w:pPr>
+        <w:pStyle w:val="Corpodetexto"/>
+        <w:ind w:firstLine="0"/>
+        <w:rPr>
+          <w:lang w:eastAsia="en-US"/>
+        </w:rPr>
+      </w:pPr>
+      <w:r>
+        <w:rPr>
+          <w:lang w:eastAsia="en-US"/>
+        </w:rPr>
+        <w:t>Where (1) is subjected to the following conditions:</w:t>
+      </w:r>
+    </w:p>
+    <w:p>
+      <w:pPr>
+        <w:pStyle w:val="Corpodetexto"/>
+        <w:numPr>
+          <w:ilvl w:val="0"/>
+          <w:numId w:val="8"/>
+        </w:numPr>
+        <w:rPr>
+          <w:lang w:eastAsia="en-US"/>
+        </w:rPr>
+      </w:pPr>
+      <w:r>
+        <w:rPr>
+          <w:lang w:eastAsia="en-US"/>
+        </w:rPr>
+        <w:t>Valid assignment</w:t>
+      </w:r>
+    </w:p>
+    <w:p>
+      <w:pPr>
+        <w:pStyle w:val="Corpodetexto"/>
+        <w:numPr>
+          <w:ilvl w:val="0"/>
+          <w:numId w:val="8"/>
+        </w:numPr>
+        <w:rPr>
+          <w:lang w:eastAsia="en-US"/>
+        </w:rPr>
+      </w:pPr>
+      <w:r>
+        <w:rPr>
+          <w:lang w:eastAsia="en-US"/>
+        </w:rPr>
+        <w:t>Full Resource utilization</w:t>
+      </w:r>
+    </w:p>
+    <w:p>
+      <w:pPr>
+        <w:pStyle w:val="Corpodetexto"/>
+        <w:numPr>
+          <w:ilvl w:val="0"/>
+          <w:numId w:val="8"/>
+        </w:numPr>
+        <w:rPr>
+          <w:lang w:eastAsia="en-US"/>
+        </w:rPr>
+      </w:pPr>
+      <w:r>
+        <w:rPr>
+          <w:lang w:eastAsia="en-US"/>
+        </w:rPr>
+        <w:t>Initial and Terminal conditions</w:t>
+      </w:r>
+    </w:p>
+    <w:p>
+      <w:pPr>
+        <w:pStyle w:val="Corpodetexto"/>
+        <w:numPr>
+          <w:ilvl w:val="0"/>
+          <w:numId w:val="8"/>
+        </w:numPr>
+        <w:rPr>
+          <w:lang w:eastAsia="en-US"/>
+        </w:rPr>
+      </w:pPr>
+      <w:r>
+        <w:rPr>
+          <w:lang w:eastAsia="en-US"/>
+        </w:rPr>
+        <w:t>Robot Capabilities</w:t>
+      </w:r>
+    </w:p>
+    <w:p>
+      <w:pPr>
+        <w:pStyle w:val="Corpodetexto"/>
+        <w:numPr>
+          <w:ilvl w:val="0"/>
+          <w:numId w:val="8"/>
+        </w:numPr>
+        <w:rPr>
+          <w:lang w:eastAsia="en-US"/>
+        </w:rPr>
+      </w:pPr>
+      <w:r>
+        <w:rPr>
+          <w:lang w:eastAsia="en-US"/>
+        </w:rPr>
+        <w:t>Collision avoidance</w:t>
+      </w:r>
+    </w:p>
+    <w:p>
+      <w:pPr>
+        <w:pStyle w:val="Corpodetexto"/>
+        <w:ind w:firstLine="0"/>
+        <w:rPr>
+          <w:lang w:eastAsia="en-US"/>
+        </w:rPr>
+      </w:pPr>
+    </w:p>
+    <w:p>
+      <w:pPr>
+        <w:pStyle w:val="Corpodetexto"/>
+        <w:ind w:firstLine="0"/>
+        <w:rPr>
+          <w:lang w:eastAsia="en-US"/>
+        </w:rPr>
+      </w:pPr>
+      <w:r>
+        <w:rPr>
+          <w:lang w:eastAsia="en-US"/>
+        </w:rPr>
+        <w:t>Added to these conditions, we shall consider the ones mentioned from A1 to A7 in II.</w:t>
+      </w:r>
+    </w:p>
+    <w:p>
+      <w:pPr>
+        <w:pStyle w:val="Corpodetexto"/>
+        <w:rPr>
+          <w:lang w:eastAsia="en-US"/>
+        </w:rPr>
+      </w:pPr>
+    </w:p>
+    <w:p>
+      <w:pPr>
+        <w:pStyle w:val="Ttulo2"/>
+      </w:pPr>
+      <w:r>
+        <w:t xml:space="preserve">Runtime for </w:t>
+      </w:r>
+      <w:r>
+        <w:t>C-</w:t>
+      </w:r>
+      <w:r>
+        <w:t>CAPT implementation</w:t>
       </w:r>
     </w:p>
     <w:p>
@@ -1998,7 +2451,14 @@
               <w:rFonts w:ascii="Cambria Math" w:hAnsi="Cambria Math"/>
               <w:lang w:eastAsia="en-US"/>
             </w:rPr>
-            <m:t>A=</m:t>
+            <m:t>D</m:t>
+          </m:r>
+          <m:r>
+            <w:rPr>
+              <w:rFonts w:ascii="Cambria Math" w:hAnsi="Cambria Math"/>
+              <w:lang w:eastAsia="en-US"/>
+            </w:rPr>
+            <m:t>=</m:t>
           </m:r>
           <m:sSup>
             <m:sSupPr>
@@ -2056,32 +2516,731 @@
           <w:lang w:eastAsia="en-US"/>
         </w:rPr>
       </w:pPr>
-      <w:proofErr w:type="gramStart"/>
       <w:r>
         <w:rPr>
           <w:lang w:eastAsia="en-US"/>
         </w:rPr>
         <w:t>where</w:t>
       </w:r>
-      <w:proofErr w:type="gramEnd"/>
-      <w:r>
-        <w:rPr>
-          <w:lang w:eastAsia="en-US"/>
-        </w:rPr>
-        <w:t xml:space="preserve"> </w:t>
-      </w:r>
       <w:r>
         <w:rPr>
           <w:i/>
           <w:lang w:eastAsia="en-US"/>
         </w:rPr>
-        <w:t>A</w:t>
+        <w:t xml:space="preserve"> D</w:t>
       </w:r>
       <w:r>
         <w:rPr>
           <w:lang w:eastAsia="en-US"/>
         </w:rPr>
         <w:t xml:space="preserve"> represents the cost matrix.</w:t>
+      </w:r>
+      <w:r>
+        <w:rPr>
+          <w:lang w:eastAsia="en-US"/>
+        </w:rPr>
+        <w:t xml:space="preserve"> For the</w:t>
+      </w:r>
+      <w:r>
+        <w:rPr>
+          <w:lang w:eastAsia="en-US"/>
+        </w:rPr>
+        <w:t xml:space="preserve"> 2D case, we have:</w:t>
+      </w:r>
+    </w:p>
+    <w:p>
+      <w:pPr>
+        <w:pStyle w:val="Corpodetexto"/>
+        <w:ind w:firstLine="0"/>
+      </w:pPr>
+      <m:oMathPara>
+        <m:oMath>
+          <m:sSub>
+            <m:sSubPr>
+              <m:ctrlPr>
+                <w:rPr>
+                  <w:rFonts w:ascii="Cambria Math" w:hAnsi="Cambria Math"/>
+                  <w:i/>
+                </w:rPr>
+              </m:ctrlPr>
+            </m:sSubPr>
+            <m:e>
+              <m:r>
+                <w:rPr>
+                  <w:rFonts w:ascii="Cambria Math" w:hAnsi="Cambria Math"/>
+                </w:rPr>
+                <m:t>N</m:t>
+              </m:r>
+            </m:e>
+            <m:sub>
+              <m:r>
+                <w:rPr>
+                  <w:rFonts w:ascii="Cambria Math" w:hAnsi="Cambria Math"/>
+                </w:rPr>
+                <m:t>Robots</m:t>
+              </m:r>
+            </m:sub>
+          </m:sSub>
+          <m:r>
+            <w:rPr>
+              <w:rFonts w:ascii="Cambria Math" w:hAnsi="Cambria Math"/>
+            </w:rPr>
+            <m:t>=40</m:t>
+          </m:r>
+        </m:oMath>
+      </m:oMathPara>
+    </w:p>
+    <w:p>
+      <w:pPr>
+        <w:pStyle w:val="Corpodetexto"/>
+        <w:ind w:firstLine="0"/>
+      </w:pPr>
+      <m:oMathPara>
+        <m:oMath>
+          <m:sSub>
+            <m:sSubPr>
+              <m:ctrlPr>
+                <w:rPr>
+                  <w:rFonts w:ascii="Cambria Math" w:hAnsi="Cambria Math"/>
+                  <w:i/>
+                </w:rPr>
+              </m:ctrlPr>
+            </m:sSubPr>
+            <m:e>
+              <m:r>
+                <w:rPr>
+                  <w:rFonts w:ascii="Cambria Math" w:hAnsi="Cambria Math"/>
+                </w:rPr>
+                <m:t>N</m:t>
+              </m:r>
+            </m:e>
+            <m:sub>
+              <m:r>
+                <w:rPr>
+                  <w:rFonts w:ascii="Cambria Math" w:hAnsi="Cambria Math"/>
+                </w:rPr>
+                <m:t>Goals</m:t>
+              </m:r>
+            </m:sub>
+          </m:sSub>
+          <m:r>
+            <w:rPr>
+              <w:rFonts w:ascii="Cambria Math" w:hAnsi="Cambria Math"/>
+            </w:rPr>
+            <m:t>=30</m:t>
+          </m:r>
+        </m:oMath>
+      </m:oMathPara>
+    </w:p>
+    <w:p>
+      <w:pPr>
+        <w:pStyle w:val="Corpodetexto"/>
+        <w:ind w:firstLine="0"/>
+        <w:rPr>
+          <w:lang w:eastAsia="en-US"/>
+        </w:rPr>
+      </w:pPr>
+    </w:p>
+    <w:p>
+      <w:pPr>
+        <w:pStyle w:val="Corpodetexto"/>
+        <w:ind w:firstLine="0"/>
+      </w:pPr>
+      <w:r>
+        <w:rPr>
+          <w:lang w:eastAsia="en-US"/>
+        </w:rPr>
+        <w:t xml:space="preserve">From assumption (A2), and the </w:t>
+      </w:r>
+      <m:oMath>
+        <m:r>
+          <w:rPr>
+            <w:rFonts w:ascii="Cambria Math" w:hAnsi="Cambria Math"/>
+          </w:rPr>
+          <m:t>α</m:t>
+        </m:r>
+        <m:r>
+          <w:rPr>
+            <w:rFonts w:ascii="Cambria Math" w:hAnsi="Cambria Math"/>
+          </w:rPr>
+          <m:t xml:space="preserve"> </m:t>
+        </m:r>
+      </m:oMath>
+      <w:r>
+        <w:t>area previously defined, the results obtained were</w:t>
+      </w:r>
+    </w:p>
+    <w:p>
+      <w:pPr>
+        <w:pStyle w:val="Corpodetexto"/>
+        <w:ind w:firstLine="0"/>
+        <w:rPr>
+          <w:lang w:eastAsia="en-US"/>
+        </w:rPr>
+      </w:pPr>
+    </w:p>
+    <w:p>
+      <w:pPr>
+        <w:pStyle w:val="Corpodetexto"/>
+        <w:ind w:firstLine="0"/>
+        <w:rPr>
+          <w:lang w:eastAsia="en-US"/>
+        </w:rPr>
+      </w:pPr>
+    </w:p>
+    <w:p>
+      <w:pPr>
+        <w:pStyle w:val="Corpodetexto"/>
+        <w:ind w:firstLine="0"/>
+        <w:rPr>
+          <w:lang w:eastAsia="en-US"/>
+        </w:rPr>
+      </w:pPr>
+      <w:r>
+        <w:rPr>
+          <w:noProof/>
+          <w:lang w:eastAsia="en-US"/>
+        </w:rPr>
+        <w:drawing>
+          <wp:inline distT="0" distB="0" distL="0" distR="0">
+            <wp:extent cx="3184525" cy="1671320"/>
+            <wp:effectExtent l="19050" t="0" r="0" b="0"/>
+            <wp:docPr id="31" name="Imagem 31"/>
+            <wp:cNvGraphicFramePr>
+              <a:graphicFrameLocks xmlns:a="http://schemas.openxmlformats.org/drawingml/2006/main" noChangeAspect="1"/>
+            </wp:cNvGraphicFramePr>
+            <a:graphic xmlns:a="http://schemas.openxmlformats.org/drawingml/2006/main">
+              <a:graphicData uri="http://schemas.openxmlformats.org/drawingml/2006/picture">
+                <pic:pic xmlns:pic="http://schemas.openxmlformats.org/drawingml/2006/picture">
+                  <pic:nvPicPr>
+                    <pic:cNvPr id="0" name="Picture 31"/>
+                    <pic:cNvPicPr>
+                      <a:picLocks noChangeAspect="1" noChangeArrowheads="1"/>
+                    </pic:cNvPicPr>
+                  </pic:nvPicPr>
+                  <pic:blipFill>
+                    <a:blip r:embed="rId7" cstate="print"/>
+                    <a:srcRect/>
+                    <a:stretch>
+                      <a:fillRect/>
+                    </a:stretch>
+                  </pic:blipFill>
+                  <pic:spPr bwMode="auto">
+                    <a:xfrm>
+                      <a:off x="0" y="0"/>
+                      <a:ext cx="3184525" cy="1671320"/>
+                    </a:xfrm>
+                    <a:prstGeom prst="rect">
+                      <a:avLst/>
+                    </a:prstGeom>
+                    <a:noFill/>
+                    <a:ln w="9525">
+                      <a:noFill/>
+                      <a:miter lim="800000"/>
+                      <a:headEnd/>
+                      <a:tailEnd/>
+                    </a:ln>
+                  </pic:spPr>
+                </pic:pic>
+              </a:graphicData>
+            </a:graphic>
+          </wp:inline>
+        </w:drawing>
+      </w:r>
+    </w:p>
+    <w:p>
+      <w:pPr>
+        <w:pStyle w:val="Corpodetexto"/>
+        <w:ind w:firstLine="0"/>
+        <w:rPr>
+          <w:lang w:eastAsia="en-US"/>
+        </w:rPr>
+      </w:pPr>
+    </w:p>
+    <w:p>
+      <w:pPr>
+        <w:pStyle w:val="Corpodetexto"/>
+        <w:ind w:firstLine="0"/>
+        <w:jc w:val="center"/>
+        <w:rPr>
+          <w:spacing w:val="0"/>
+          <w:sz w:val="16"/>
+          <w:szCs w:val="16"/>
+          <w:lang w:eastAsia="en-US"/>
+        </w:rPr>
+      </w:pPr>
+      <w:r>
+        <w:rPr>
+          <w:spacing w:val="0"/>
+          <w:sz w:val="16"/>
+          <w:szCs w:val="16"/>
+          <w:lang w:eastAsia="en-US"/>
+        </w:rPr>
+        <w:t xml:space="preserve">Fig. 1 2D C-APT </w:t>
+      </w:r>
+      <w:r>
+        <w:rPr>
+          <w:spacing w:val="0"/>
+          <w:sz w:val="16"/>
+          <w:szCs w:val="16"/>
+          <w:lang w:eastAsia="en-US"/>
+        </w:rPr>
+        <w:t>for Phase 1</w:t>
+      </w:r>
+    </w:p>
+    <w:p>
+      <w:pPr>
+        <w:pStyle w:val="Corpodetexto"/>
+        <w:ind w:firstLine="0"/>
+        <w:rPr>
+          <w:lang w:eastAsia="en-US"/>
+        </w:rPr>
+      </w:pPr>
+    </w:p>
+    <w:p>
+      <w:pPr>
+        <w:pStyle w:val="Corpodetexto"/>
+        <w:ind w:firstLine="0"/>
+        <w:rPr>
+          <w:lang w:eastAsia="en-US"/>
+        </w:rPr>
+      </w:pPr>
+    </w:p>
+    <w:p>
+      <w:pPr>
+        <w:pStyle w:val="Corpodetexto"/>
+        <w:ind w:firstLine="0"/>
+        <w:rPr>
+          <w:lang w:eastAsia="en-US"/>
+        </w:rPr>
+      </w:pPr>
+    </w:p>
+    <w:p>
+      <w:pPr>
+        <w:pStyle w:val="Corpodetexto"/>
+        <w:ind w:firstLine="0"/>
+        <w:rPr>
+          <w:lang w:eastAsia="en-US"/>
+        </w:rPr>
+      </w:pPr>
+    </w:p>
+    <w:p>
+      <w:pPr>
+        <w:pStyle w:val="Corpodetexto"/>
+        <w:ind w:firstLine="0"/>
+        <w:rPr>
+          <w:lang w:eastAsia="en-US"/>
+        </w:rPr>
+      </w:pPr>
+    </w:p>
+    <w:p>
+      <w:pPr>
+        <w:pStyle w:val="Corpodetexto"/>
+        <w:ind w:firstLine="0"/>
+        <w:rPr>
+          <w:lang w:eastAsia="en-US"/>
+        </w:rPr>
+      </w:pPr>
+      <w:r>
+        <w:rPr>
+          <w:lang w:eastAsia="en-US"/>
+        </w:rPr>
+        <w:t xml:space="preserve">For the 3D case, the following area </w:t>
+      </w:r>
+      <m:oMath>
+        <m:r>
+          <w:rPr>
+            <w:rFonts w:ascii="Cambria Math" w:hAnsi="Cambria Math"/>
+            <w:lang w:eastAsia="en-US"/>
+          </w:rPr>
+          <m:t>β</m:t>
+        </m:r>
+      </m:oMath>
+      <w:r>
+        <w:rPr>
+          <w:lang w:eastAsia="en-US"/>
+        </w:rPr>
+        <w:t xml:space="preserve"> was defined:</w:t>
+      </w:r>
+    </w:p>
+    <w:p>
+      <w:pPr>
+        <w:pStyle w:val="Corpodetexto"/>
+        <w:ind w:firstLine="0"/>
+        <w:rPr>
+          <w:lang w:eastAsia="en-US"/>
+        </w:rPr>
+      </w:pPr>
+    </w:p>
+    <w:p>
+      <w:pPr>
+        <w:pStyle w:val="Corpodetexto"/>
+        <w:jc w:val="center"/>
+      </w:pPr>
+      <m:oMath>
+        <m:sSub>
+          <m:sSubPr>
+            <m:ctrlPr>
+              <w:rPr>
+                <w:rFonts w:ascii="Cambria Math" w:hAnsi="Cambria Math"/>
+                <w:i/>
+              </w:rPr>
+            </m:ctrlPr>
+          </m:sSubPr>
+          <m:e>
+            <m:r>
+              <w:rPr>
+                <w:rFonts w:ascii="Cambria Math" w:hAnsi="Cambria Math"/>
+              </w:rPr>
+              <m:t>x</m:t>
+            </m:r>
+          </m:e>
+          <m:sub>
+            <m:r>
+              <w:rPr>
+                <w:rFonts w:ascii="Cambria Math" w:hAnsi="Cambria Math"/>
+              </w:rPr>
+              <m:t xml:space="preserve">min </m:t>
+            </m:r>
+          </m:sub>
+        </m:sSub>
+        <m:r>
+          <w:rPr>
+            <w:rFonts w:ascii="Cambria Math" w:hAnsi="Cambria Math"/>
+          </w:rPr>
+          <m:t>= -2</m:t>
+        </m:r>
+      </m:oMath>
+      <w:r>
+        <w:t xml:space="preserve">; </w:t>
+      </w:r>
+      <m:oMath>
+        <m:sSub>
+          <m:sSubPr>
+            <m:ctrlPr>
+              <w:rPr>
+                <w:rFonts w:ascii="Cambria Math" w:hAnsi="Cambria Math"/>
+                <w:i/>
+              </w:rPr>
+            </m:ctrlPr>
+          </m:sSubPr>
+          <m:e>
+            <m:r>
+              <w:rPr>
+                <w:rFonts w:ascii="Cambria Math" w:hAnsi="Cambria Math"/>
+              </w:rPr>
+              <m:t xml:space="preserve"> x</m:t>
+            </m:r>
+          </m:e>
+          <m:sub>
+            <m:r>
+              <w:rPr>
+                <w:rFonts w:ascii="Cambria Math" w:hAnsi="Cambria Math"/>
+              </w:rPr>
+              <m:t xml:space="preserve">max </m:t>
+            </m:r>
+          </m:sub>
+        </m:sSub>
+        <m:r>
+          <w:rPr>
+            <w:rFonts w:ascii="Cambria Math" w:hAnsi="Cambria Math"/>
+          </w:rPr>
+          <m:t>=4</m:t>
+        </m:r>
+      </m:oMath>
+    </w:p>
+    <w:p>
+      <w:pPr>
+        <w:pStyle w:val="Corpodetexto"/>
+        <w:jc w:val="center"/>
+      </w:pPr>
+      <m:oMath>
+        <m:sSub>
+          <m:sSubPr>
+            <m:ctrlPr>
+              <w:rPr>
+                <w:rFonts w:ascii="Cambria Math" w:hAnsi="Cambria Math"/>
+                <w:i/>
+              </w:rPr>
+            </m:ctrlPr>
+          </m:sSubPr>
+          <m:e>
+            <m:r>
+              <w:rPr>
+                <w:rFonts w:ascii="Cambria Math" w:hAnsi="Cambria Math"/>
+              </w:rPr>
+              <m:t>y</m:t>
+            </m:r>
+          </m:e>
+          <m:sub>
+            <m:r>
+              <w:rPr>
+                <w:rFonts w:ascii="Cambria Math" w:hAnsi="Cambria Math"/>
+              </w:rPr>
+              <m:t xml:space="preserve">min </m:t>
+            </m:r>
+          </m:sub>
+        </m:sSub>
+        <m:r>
+          <w:rPr>
+            <w:rFonts w:ascii="Cambria Math" w:hAnsi="Cambria Math"/>
+          </w:rPr>
+          <m:t xml:space="preserve">=-2 </m:t>
+        </m:r>
+      </m:oMath>
+      <w:r>
+        <w:t>;</w:t>
+      </w:r>
+      <m:oMath>
+        <m:r>
+          <w:rPr>
+            <w:rFonts w:ascii="Cambria Math" w:hAnsi="Cambria Math"/>
+          </w:rPr>
+          <m:t xml:space="preserve"> </m:t>
+        </m:r>
+        <m:sSub>
+          <m:sSubPr>
+            <m:ctrlPr>
+              <w:rPr>
+                <w:rFonts w:ascii="Cambria Math" w:hAnsi="Cambria Math"/>
+                <w:i/>
+              </w:rPr>
+            </m:ctrlPr>
+          </m:sSubPr>
+          <m:e>
+            <m:r>
+              <w:rPr>
+                <w:rFonts w:ascii="Cambria Math" w:hAnsi="Cambria Math"/>
+              </w:rPr>
+              <m:t>y</m:t>
+            </m:r>
+          </m:e>
+          <m:sub>
+            <m:r>
+              <w:rPr>
+                <w:rFonts w:ascii="Cambria Math" w:hAnsi="Cambria Math"/>
+              </w:rPr>
+              <m:t xml:space="preserve">max </m:t>
+            </m:r>
+          </m:sub>
+        </m:sSub>
+        <m:r>
+          <w:rPr>
+            <w:rFonts w:ascii="Cambria Math" w:hAnsi="Cambria Math"/>
+          </w:rPr>
+          <m:t>=1</m:t>
+        </m:r>
+      </m:oMath>
+    </w:p>
+    <w:p>
+      <w:pPr>
+        <w:pStyle w:val="Corpodetexto"/>
+        <w:jc w:val="center"/>
+      </w:pPr>
+      <m:oMath>
+        <m:sSub>
+          <m:sSubPr>
+            <m:ctrlPr>
+              <w:rPr>
+                <w:rFonts w:ascii="Cambria Math" w:hAnsi="Cambria Math"/>
+                <w:i/>
+              </w:rPr>
+            </m:ctrlPr>
+          </m:sSubPr>
+          <m:e>
+            <m:r>
+              <w:rPr>
+                <w:rFonts w:ascii="Cambria Math" w:hAnsi="Cambria Math"/>
+              </w:rPr>
+              <m:t>z</m:t>
+            </m:r>
+          </m:e>
+          <m:sub>
+            <m:r>
+              <w:rPr>
+                <w:rFonts w:ascii="Cambria Math" w:hAnsi="Cambria Math"/>
+              </w:rPr>
+              <m:t xml:space="preserve">min </m:t>
+            </m:r>
+          </m:sub>
+        </m:sSub>
+        <m:r>
+          <w:rPr>
+            <w:rFonts w:ascii="Cambria Math" w:hAnsi="Cambria Math"/>
+          </w:rPr>
+          <m:t xml:space="preserve">=0 </m:t>
+        </m:r>
+      </m:oMath>
+      <w:r>
+        <w:t>;</w:t>
+      </w:r>
+      <m:oMath>
+        <m:r>
+          <w:rPr>
+            <w:rFonts w:ascii="Cambria Math" w:hAnsi="Cambria Math"/>
+          </w:rPr>
+          <m:t xml:space="preserve"> </m:t>
+        </m:r>
+        <m:sSub>
+          <m:sSubPr>
+            <m:ctrlPr>
+              <w:rPr>
+                <w:rFonts w:ascii="Cambria Math" w:hAnsi="Cambria Math"/>
+                <w:i/>
+              </w:rPr>
+            </m:ctrlPr>
+          </m:sSubPr>
+          <m:e>
+            <m:r>
+              <w:rPr>
+                <w:rFonts w:ascii="Cambria Math" w:hAnsi="Cambria Math"/>
+              </w:rPr>
+              <m:t>z</m:t>
+            </m:r>
+          </m:e>
+          <m:sub>
+            <m:r>
+              <w:rPr>
+                <w:rFonts w:ascii="Cambria Math" w:hAnsi="Cambria Math"/>
+              </w:rPr>
+              <m:t xml:space="preserve">max </m:t>
+            </m:r>
+          </m:sub>
+        </m:sSub>
+        <m:r>
+          <w:rPr>
+            <w:rFonts w:ascii="Cambria Math" w:hAnsi="Cambria Math"/>
+          </w:rPr>
+          <m:t>=2</m:t>
+        </m:r>
+      </m:oMath>
+    </w:p>
+    <w:p>
+      <w:pPr>
+        <w:pStyle w:val="Corpodetexto"/>
+        <w:ind w:firstLine="0"/>
+        <w:rPr>
+          <w:lang w:eastAsia="en-US"/>
+        </w:rPr>
+      </w:pPr>
+    </w:p>
+    <w:p>
+      <w:pPr>
+        <w:pStyle w:val="Corpodetexto"/>
+        <w:ind w:firstLine="0"/>
+        <w:rPr>
+          <w:lang w:eastAsia="en-US"/>
+        </w:rPr>
+      </w:pPr>
+    </w:p>
+    <w:p>
+      <w:pPr>
+        <w:pStyle w:val="Corpodetexto"/>
+        <w:ind w:firstLine="0"/>
+        <w:rPr>
+          <w:lang w:eastAsia="en-US"/>
+        </w:rPr>
+      </w:pPr>
+      <w:r>
+        <w:rPr>
+          <w:noProof/>
+          <w:lang w:eastAsia="en-US"/>
+        </w:rPr>
+        <w:drawing>
+          <wp:inline distT="0" distB="0" distL="0" distR="0">
+            <wp:extent cx="3200400" cy="1687195"/>
+            <wp:effectExtent l="19050" t="0" r="0" b="0"/>
+            <wp:docPr id="32" name="Imagem 32"/>
+            <wp:cNvGraphicFramePr>
+              <a:graphicFrameLocks xmlns:a="http://schemas.openxmlformats.org/drawingml/2006/main" noChangeAspect="1"/>
+            </wp:cNvGraphicFramePr>
+            <a:graphic xmlns:a="http://schemas.openxmlformats.org/drawingml/2006/main">
+              <a:graphicData uri="http://schemas.openxmlformats.org/drawingml/2006/picture">
+                <pic:pic xmlns:pic="http://schemas.openxmlformats.org/drawingml/2006/picture">
+                  <pic:nvPicPr>
+                    <pic:cNvPr id="0" name="Picture 32"/>
+                    <pic:cNvPicPr>
+                      <a:picLocks noChangeAspect="1" noChangeArrowheads="1"/>
+                    </pic:cNvPicPr>
+                  </pic:nvPicPr>
+                  <pic:blipFill>
+                    <a:blip r:embed="rId8" cstate="print"/>
+                    <a:srcRect/>
+                    <a:stretch>
+                      <a:fillRect/>
+                    </a:stretch>
+                  </pic:blipFill>
+                  <pic:spPr bwMode="auto">
+                    <a:xfrm>
+                      <a:off x="0" y="0"/>
+                      <a:ext cx="3200400" cy="1687195"/>
+                    </a:xfrm>
+                    <a:prstGeom prst="rect">
+                      <a:avLst/>
+                    </a:prstGeom>
+                    <a:noFill/>
+                    <a:ln w="9525">
+                      <a:noFill/>
+                      <a:miter lim="800000"/>
+                      <a:headEnd/>
+                      <a:tailEnd/>
+                    </a:ln>
+                  </pic:spPr>
+                </pic:pic>
+              </a:graphicData>
+            </a:graphic>
+          </wp:inline>
+        </w:drawing>
+      </w:r>
+    </w:p>
+    <w:p>
+      <w:pPr>
+        <w:pStyle w:val="Corpodetexto"/>
+        <w:ind w:firstLine="0"/>
+        <w:rPr>
+          <w:lang w:eastAsia="en-US"/>
+        </w:rPr>
+      </w:pPr>
+    </w:p>
+    <w:p>
+      <w:pPr>
+        <w:pStyle w:val="Corpodetexto"/>
+        <w:ind w:firstLine="0"/>
+        <w:jc w:val="center"/>
+        <w:rPr>
+          <w:spacing w:val="0"/>
+          <w:sz w:val="16"/>
+          <w:szCs w:val="16"/>
+          <w:lang w:eastAsia="en-US"/>
+        </w:rPr>
+      </w:pPr>
+      <w:r>
+        <w:rPr>
+          <w:spacing w:val="0"/>
+          <w:sz w:val="16"/>
+          <w:szCs w:val="16"/>
+          <w:lang w:eastAsia="en-US"/>
+        </w:rPr>
+        <w:t xml:space="preserve">Fig. 2 </w:t>
+      </w:r>
+      <w:r>
+        <w:rPr>
+          <w:spacing w:val="0"/>
+          <w:sz w:val="16"/>
+          <w:szCs w:val="16"/>
+          <w:lang w:eastAsia="en-US"/>
+        </w:rPr>
+        <w:t xml:space="preserve">3D </w:t>
+      </w:r>
+      <w:r>
+        <w:rPr>
+          <w:spacing w:val="0"/>
+          <w:sz w:val="16"/>
+          <w:szCs w:val="16"/>
+          <w:lang w:eastAsia="en-US"/>
+        </w:rPr>
+        <w:tab/>
+        <w:t>C-CAPT for Phase 1</w:t>
       </w:r>
     </w:p>
     <w:p>
@@ -2105,37 +3264,28 @@
           <w:rFonts w:ascii="Times New Roman" w:hAnsi="Times New Roman" w:cs="Times New Roman"/>
           <w:spacing w:val="-1"/>
         </w:rPr>
-        <w:t>U</w:t>
+        <w:t>T</w:t>
       </w:r>
       <w:r>
         <w:rPr>
           <w:rFonts w:ascii="Times New Roman" w:hAnsi="Times New Roman" w:cs="Times New Roman"/>
           <w:spacing w:val="-1"/>
         </w:rPr>
-        <w:tab/>
+        <w:t xml:space="preserve">he implementation of the </w:t>
       </w:r>
       <w:r>
         <w:rPr>
           <w:rFonts w:ascii="Times New Roman" w:hAnsi="Times New Roman" w:cs="Times New Roman"/>
           <w:spacing w:val="-1"/>
         </w:rPr>
-        <w:t xml:space="preserve">sing </w:t>
-      </w:r>
-      <w:proofErr w:type="spellStart"/>
+        <w:t>C-</w:t>
+      </w:r>
       <w:r>
         <w:rPr>
           <w:rFonts w:ascii="Times New Roman" w:hAnsi="Times New Roman" w:cs="Times New Roman"/>
           <w:spacing w:val="-1"/>
         </w:rPr>
-        <w:t>Matlab</w:t>
-      </w:r>
-      <w:proofErr w:type="spellEnd"/>
-      <w:r>
-        <w:rPr>
-          <w:rFonts w:ascii="Times New Roman" w:hAnsi="Times New Roman" w:cs="Times New Roman"/>
-          <w:spacing w:val="-1"/>
-        </w:rPr>
-        <w:t xml:space="preserve">, the implementation of the CAPT algorithm for N robots varying from 10 to 1000, navigating to the same number of goals in each case was done by following the process described in B. The result for the implementation (which can be found </w:t>
+        <w:t xml:space="preserve">CAPT algorithm for N robots varying from 10 to 1000, navigating to the same number of goals in each case was done by following the process described in B. The result for the implementation (which can be found </w:t>
       </w:r>
       <w:r>
         <w:rPr>
@@ -2186,7 +3336,7 @@
                     </pic:cNvPicPr>
                   </pic:nvPicPr>
                   <pic:blipFill>
-                    <a:blip r:embed="rId7" cstate="print"/>
+                    <a:blip r:embed="rId9" cstate="print"/>
                     <a:srcRect/>
                     <a:stretch>
                       <a:fillRect/>
@@ -2223,123 +3373,1852 @@
         </w:rPr>
       </w:pPr>
       <w:r>
-        <w:rPr>
+        <w:t xml:space="preserve">Runtime for Hungarian </w:t>
+      </w:r>
+      <w:r>
+        <w:t xml:space="preserve">,Quadratic </w:t>
+      </w:r>
+      <w:r>
+        <w:t>and Cubic methods for multiple robot assignment</w:t>
+      </w:r>
+    </w:p>
+    <w:p>
+      <w:pPr>
+        <w:pStyle w:val="equation"/>
+        <w:spacing w:before="0" w:after="0"/>
+        <w:jc w:val="both"/>
+        <w:rPr>
+          <w:rFonts w:ascii="Times New Roman" w:hAnsi="Times New Roman" w:cs="Times New Roman"/>
           <w:spacing w:val="-1"/>
         </w:rPr>
-        <w:tab/>
-      </w:r>
-      <w:r>
-        <w:t>Runtime for Quadratic, Hungarian and Cubic methods for multiple robot assignment</w:t>
+      </w:pPr>
+      <w:r>
+        <w:rPr>
+          <w:rFonts w:ascii="Times New Roman" w:hAnsi="Times New Roman" w:cs="Times New Roman"/>
+          <w:spacing w:val="-1"/>
+        </w:rPr>
+        <w:t>W</w:t>
+      </w:r>
+      <w:r>
+        <w:rPr>
+          <w:rFonts w:ascii="Times New Roman" w:hAnsi="Times New Roman" w:cs="Times New Roman"/>
+          <w:spacing w:val="-1"/>
+        </w:rPr>
+        <w:t>e</w:t>
+      </w:r>
+      <w:r>
+        <w:rPr>
+          <w:rFonts w:ascii="Times New Roman" w:hAnsi="Times New Roman" w:cs="Times New Roman"/>
+          <w:spacing w:val="-1"/>
+        </w:rPr>
+        <w:t xml:space="preserve"> can</w:t>
+      </w:r>
+      <w:r>
+        <w:rPr>
+          <w:rFonts w:ascii="Times New Roman" w:hAnsi="Times New Roman" w:cs="Times New Roman"/>
+          <w:spacing w:val="-1"/>
+        </w:rPr>
+        <w:t xml:space="preserve"> see from the graph that the Hungarian method proved to be the most efficient one in terms </w:t>
+      </w:r>
+      <w:r>
+        <w:rPr>
+          <w:rFonts w:ascii="Times New Roman" w:hAnsi="Times New Roman" w:cs="Times New Roman"/>
+          <w:spacing w:val="-1"/>
+        </w:rPr>
+        <w:t>number of robots against</w:t>
       </w:r>
     </w:p>
     <w:p>
       <w:pPr>
         <w:pStyle w:val="equation"/>
-        <w:jc w:val="left"/>
+        <w:spacing w:before="0" w:after="0"/>
+        <w:jc w:val="both"/>
         <w:rPr>
           <w:rFonts w:ascii="Times New Roman" w:hAnsi="Times New Roman" w:cs="Times New Roman" w:hint="eastAsia"/>
           <w:spacing w:val="-1"/>
         </w:rPr>
       </w:pPr>
+      <w:proofErr w:type="gramStart"/>
       <w:r>
         <w:rPr>
           <w:rFonts w:ascii="Times New Roman" w:hAnsi="Times New Roman" w:cs="Times New Roman"/>
           <w:spacing w:val="-1"/>
         </w:rPr>
-        <w:t>W</w:t>
-      </w:r>
+        <w:t>runtime</w:t>
+      </w:r>
+      <w:proofErr w:type="gramEnd"/>
       <w:r>
         <w:rPr>
           <w:rFonts w:ascii="Times New Roman" w:hAnsi="Times New Roman" w:cs="Times New Roman"/>
           <w:spacing w:val="-1"/>
         </w:rPr>
-        <w:t>e</w:t>
+        <w:t xml:space="preserve">. </w:t>
       </w:r>
       <w:r>
         <w:rPr>
           <w:rFonts w:ascii="Times New Roman" w:hAnsi="Times New Roman" w:cs="Times New Roman"/>
           <w:spacing w:val="-1"/>
         </w:rPr>
-        <w:t xml:space="preserve"> can</w:t>
+        <w:t>An interesting point in the graph is represented by the intersect between</w:t>
       </w:r>
       <w:r>
         <w:rPr>
           <w:rFonts w:ascii="Times New Roman" w:hAnsi="Times New Roman" w:cs="Times New Roman"/>
           <w:spacing w:val="-1"/>
         </w:rPr>
-        <w:t xml:space="preserve"> see from the graph that the Hungarian method proved to be the most efficient one in terms </w:t>
+        <w:t xml:space="preserve"> the cubic and the quadratic methods</w:t>
       </w:r>
       <w:r>
         <w:rPr>
           <w:rFonts w:ascii="Times New Roman" w:hAnsi="Times New Roman" w:cs="Times New Roman"/>
           <w:spacing w:val="-1"/>
         </w:rPr>
-        <w:t xml:space="preserve">number of robots against </w:t>
+        <w:t>: f</w:t>
       </w:r>
       <w:r>
         <w:rPr>
           <w:rFonts w:ascii="Times New Roman" w:hAnsi="Times New Roman" w:cs="Times New Roman"/>
           <w:spacing w:val="-1"/>
         </w:rPr>
-        <w:t xml:space="preserve">runtime. </w:t>
+        <w:t>or a number of robots greater than 500, the cubic method becomes more advantageous</w:t>
       </w:r>
       <w:r>
         <w:rPr>
           <w:rFonts w:ascii="Times New Roman" w:hAnsi="Times New Roman" w:cs="Times New Roman"/>
           <w:spacing w:val="-1"/>
         </w:rPr>
-        <w:t xml:space="preserve">An interesting point in the graph is represented by </w:t>
-      </w:r>
-      <w:proofErr w:type="gramStart"/>
+        <w:t xml:space="preserve"> option and substitute for the </w:t>
+      </w:r>
       <w:r>
         <w:rPr>
           <w:rFonts w:ascii="Times New Roman" w:hAnsi="Times New Roman" w:cs="Times New Roman"/>
           <w:spacing w:val="-1"/>
         </w:rPr>
-        <w:t>the intersect</w:t>
+        <w:t>quadratic one.</w:t>
+      </w:r>
+    </w:p>
+    <w:p>
+      <w:pPr>
+        <w:pStyle w:val="Ttulo1"/>
+      </w:pPr>
+      <w:r>
+        <w:t xml:space="preserve">Implementation of the extended </w:t>
+      </w:r>
+      <w:proofErr w:type="spellStart"/>
+      <w:r>
+        <w:t>capt</w:t>
+      </w:r>
+      <w:proofErr w:type="spellEnd"/>
+      <w:r>
+        <w:t xml:space="preserve"> algorithm through the goal assignment and trajectory planning</w:t>
+      </w:r>
+      <w:r>
+        <w:t xml:space="preserve"> for phase II</w:t>
+      </w:r>
+    </w:p>
+    <w:p>
+      <w:pPr>
+        <w:pStyle w:val="Corpodetexto"/>
+        <w:rPr>
+          <w:lang w:eastAsia="en-US"/>
+        </w:rPr>
+      </w:pPr>
+    </w:p>
+    <w:p>
+      <w:pPr>
+        <w:pStyle w:val="Corpodetexto"/>
+        <w:rPr>
+          <w:lang w:eastAsia="en-US"/>
+        </w:rPr>
+      </w:pPr>
+      <w:r>
+        <w:rPr>
+          <w:lang w:eastAsia="en-US"/>
+        </w:rPr>
+        <w:t xml:space="preserve">In order to extend the algorithm implemented on Phase I, a few </w:t>
+      </w:r>
+      <w:r>
+        <w:rPr>
+          <w:lang w:eastAsia="en-US"/>
+        </w:rPr>
+        <w:t>modifications</w:t>
+      </w:r>
+      <w:r>
+        <w:rPr>
+          <w:lang w:eastAsia="en-US"/>
+        </w:rPr>
+        <w:t xml:space="preserve"> with regard to the search method and start and goal assignment were made</w:t>
+      </w:r>
+      <w:r>
+        <w:rPr>
+          <w:lang w:eastAsia="en-US"/>
+        </w:rPr>
+        <w:t>. The quadrotor simulator was used in this Phase.</w:t>
+      </w:r>
+    </w:p>
+    <w:p>
+      <w:pPr>
+        <w:pStyle w:val="Ttulo2"/>
+      </w:pPr>
+      <w:r>
+        <w:lastRenderedPageBreak/>
+        <w:t>C-CAPT for 3D modification</w:t>
+      </w:r>
+    </w:p>
+    <w:p>
+      <w:pPr>
+        <w:pStyle w:val="Corpodetexto"/>
+      </w:pPr>
+      <w:r>
+        <w:t xml:space="preserve">To implement the C-CAPT algorithm in the 3D case, </w:t>
+      </w:r>
+      <w:r>
+        <w:t xml:space="preserve">it was necessary to perform a change of variables and quadrotor </w:t>
+      </w:r>
+      <w:r>
+        <w:t>aerodynamic model.</w:t>
+      </w:r>
+    </w:p>
+    <w:p>
+      <w:pPr>
+        <w:pStyle w:val="Corpodetexto"/>
+      </w:pPr>
+      <w:r>
+        <w:t>For the cost minimization problem, the idea is now to minimize the fourth derivative of position (snap), differently than just the first derivative (acceleration) [1] as follows:</w:t>
+      </w:r>
+    </w:p>
+    <w:p>
+      <w:pPr>
+        <w:pStyle w:val="Corpodetexto"/>
+      </w:pPr>
+    </w:p>
+    <w:p>
+      <w:pPr>
+        <w:pStyle w:val="Corpodetexto"/>
+        <w:jc w:val="right"/>
+      </w:pPr>
+      <m:oMath>
+        <m:r>
+          <w:rPr>
+            <w:rFonts w:ascii="Cambria Math" w:hAnsi="Cambria Math"/>
+          </w:rPr>
+          <m:t xml:space="preserve">minimize </m:t>
+        </m:r>
+        <m:nary>
+          <m:naryPr>
+            <m:limLoc m:val="subSup"/>
+            <m:ctrlPr>
+              <w:rPr>
+                <w:rFonts w:ascii="Cambria Math" w:hAnsi="Cambria Math"/>
+                <w:i/>
+              </w:rPr>
+            </m:ctrlPr>
+          </m:naryPr>
+          <m:sub>
+            <m:r>
+              <w:rPr>
+                <w:rFonts w:ascii="Cambria Math" w:hAnsi="Cambria Math"/>
+              </w:rPr>
+              <m:t>t0</m:t>
+            </m:r>
+          </m:sub>
+          <m:sup>
+            <m:r>
+              <w:rPr>
+                <w:rFonts w:ascii="Cambria Math" w:hAnsi="Cambria Math"/>
+              </w:rPr>
+              <m:t>tf</m:t>
+            </m:r>
+          </m:sup>
+          <m:e>
+            <m:sSup>
+              <m:sSupPr>
+                <m:ctrlPr>
+                  <w:rPr>
+                    <w:rFonts w:ascii="Cambria Math" w:hAnsi="Cambria Math"/>
+                    <w:i/>
+                  </w:rPr>
+                </m:ctrlPr>
+              </m:sSupPr>
+              <m:e>
+                <m:sSup>
+                  <m:sSupPr>
+                    <m:ctrlPr>
+                      <w:rPr>
+                        <w:rFonts w:ascii="Cambria Math" w:hAnsi="Cambria Math"/>
+                        <w:i/>
+                      </w:rPr>
+                    </m:ctrlPr>
+                  </m:sSupPr>
+                  <m:e>
+                    <m:acc>
+                      <m:accPr>
+                        <m:chr m:val="⃛"/>
+                        <m:ctrlPr>
+                          <w:rPr>
+                            <w:rFonts w:ascii="Cambria Math" w:hAnsi="Cambria Math"/>
+                            <w:i/>
+                          </w:rPr>
+                        </m:ctrlPr>
+                      </m:accPr>
+                      <m:e>
+                        <m:r>
+                          <w:rPr>
+                            <w:rFonts w:ascii="Cambria Math" w:hAnsi="Cambria Math"/>
+                          </w:rPr>
+                          <m:t>X</m:t>
+                        </m:r>
+                      </m:e>
+                    </m:acc>
+                  </m:e>
+                  <m:sup>
+                    <m:r>
+                      <w:rPr>
+                        <w:rFonts w:ascii="Cambria Math" w:hAnsi="Cambria Math"/>
+                      </w:rPr>
+                      <m:t>'</m:t>
+                    </m:r>
+                  </m:sup>
+                </m:sSup>
+                <m:r>
+                  <w:rPr>
+                    <w:rFonts w:ascii="Cambria Math" w:hAnsi="Cambria Math"/>
+                  </w:rPr>
+                  <m:t>(t)</m:t>
+                </m:r>
+              </m:e>
+              <m:sup>
+                <m:r>
+                  <w:rPr>
+                    <w:rFonts w:ascii="Cambria Math" w:hAnsi="Cambria Math"/>
+                  </w:rPr>
+                  <m:t>T</m:t>
+                </m:r>
+              </m:sup>
+            </m:sSup>
+            <m:sSup>
+              <m:sSupPr>
+                <m:ctrlPr>
+                  <w:rPr>
+                    <w:rFonts w:ascii="Cambria Math" w:hAnsi="Cambria Math"/>
+                    <w:i/>
+                  </w:rPr>
+                </m:ctrlPr>
+              </m:sSupPr>
+              <m:e>
+                <m:sSup>
+                  <m:sSupPr>
+                    <m:ctrlPr>
+                      <w:rPr>
+                        <w:rFonts w:ascii="Cambria Math" w:hAnsi="Cambria Math"/>
+                        <w:i/>
+                      </w:rPr>
+                    </m:ctrlPr>
+                  </m:sSupPr>
+                  <m:e>
+                    <m:acc>
+                      <m:accPr>
+                        <m:chr m:val="⃛"/>
+                        <m:ctrlPr>
+                          <w:rPr>
+                            <w:rFonts w:ascii="Cambria Math" w:hAnsi="Cambria Math"/>
+                            <w:i/>
+                          </w:rPr>
+                        </m:ctrlPr>
+                      </m:accPr>
+                      <m:e>
+                        <m:r>
+                          <w:rPr>
+                            <w:rFonts w:ascii="Cambria Math" w:hAnsi="Cambria Math"/>
+                          </w:rPr>
+                          <m:t>X</m:t>
+                        </m:r>
+                      </m:e>
+                    </m:acc>
+                  </m:e>
+                  <m:sup>
+                    <m:r>
+                      <w:rPr>
+                        <w:rFonts w:ascii="Cambria Math" w:hAnsi="Cambria Math"/>
+                      </w:rPr>
+                      <m:t>'</m:t>
+                    </m:r>
+                  </m:sup>
+                </m:sSup>
+                <m:r>
+                  <w:rPr>
+                    <w:rFonts w:ascii="Cambria Math" w:hAnsi="Cambria Math"/>
+                  </w:rPr>
+                  <m:t>(t)</m:t>
+                </m:r>
+              </m:e>
+              <m:sup>
+                <m:r>
+                  <w:rPr>
+                    <w:rFonts w:ascii="Cambria Math" w:hAnsi="Cambria Math"/>
+                  </w:rPr>
+                  <m:t xml:space="preserve"> </m:t>
+                </m:r>
+              </m:sup>
+            </m:sSup>
+            <m:r>
+              <w:rPr>
+                <w:rFonts w:ascii="Cambria Math" w:hAnsi="Cambria Math"/>
+              </w:rPr>
+              <m:t>dt</m:t>
+            </m:r>
+          </m:e>
+        </m:nary>
+      </m:oMath>
+      <w:r>
+        <w:t xml:space="preserve">                       (2)  </w:t>
+      </w:r>
+    </w:p>
+    <w:p>
+      <w:pPr>
+        <w:pStyle w:val="Corpodetexto"/>
+      </w:pPr>
+    </w:p>
+    <w:p>
+      <w:pPr>
+        <w:pStyle w:val="Corpodetexto"/>
+      </w:pPr>
+      <w:r>
+        <w:t xml:space="preserve">This justifies as for quadrotors as it </w:t>
+      </w:r>
+      <w:r>
+        <w:t>yields reference trajectories and inputs highly desirable for the latter.</w:t>
+      </w:r>
+      <w:r>
+        <w:t xml:space="preserve"> Likewise, since the quadrotor flies in a 3D environment and </w:t>
+      </w:r>
+      <w:r>
+        <w:t>in teams, the aerodynamic model should be carefully planned so that safety is guaranteed.</w:t>
+      </w:r>
+    </w:p>
+    <w:p>
+      <w:pPr>
+        <w:pStyle w:val="Corpodetexto"/>
+      </w:pPr>
+      <w:r>
+        <w:t>To guarantee a safe interaction among the quadrotor team, an ellipsoidal model [1] was implemented to ensure a separation between vertical and horizontal direction. This change is necessary as a quadrotor that flies under another will be subjected to downwash from the quadrotors above, and for this reason a larger separation on the vertical direction rather than the horizontal is justifies the ellipsoidal model:</w:t>
+      </w:r>
+    </w:p>
+    <w:p>
+      <w:pPr>
+        <w:pStyle w:val="Corpodetexto"/>
+      </w:pPr>
+    </w:p>
+    <w:p>
+      <w:pPr>
+        <w:pStyle w:val="Corpodetexto"/>
+        <w:rPr>
+          <w:sz w:val="16"/>
+        </w:rPr>
+      </w:pPr>
+    </w:p>
+    <w:p>
+      <w:pPr>
+        <w:pStyle w:val="Corpodetexto"/>
+        <w:jc w:val="left"/>
+        <w:rPr>
+          <w:sz w:val="16"/>
+        </w:rPr>
+      </w:pPr>
+      <m:oMath>
+        <m:r>
+          <w:rPr>
+            <w:rFonts w:ascii="Cambria Math" w:hAnsi="Cambria Math"/>
+            <w:sz w:val="16"/>
+          </w:rPr>
+          <m:t xml:space="preserve">       </m:t>
+        </m:r>
+        <m:rad>
+          <m:radPr>
+            <m:degHide m:val="on"/>
+            <m:ctrlPr>
+              <w:rPr>
+                <w:rFonts w:ascii="Cambria Math" w:hAnsi="Cambria Math"/>
+                <w:i/>
+                <w:sz w:val="16"/>
+              </w:rPr>
+            </m:ctrlPr>
+          </m:radPr>
+          <m:deg/>
+          <m:e>
+            <m:sSup>
+              <m:sSupPr>
+                <m:ctrlPr>
+                  <w:rPr>
+                    <w:rFonts w:ascii="Cambria Math" w:hAnsi="Cambria Math"/>
+                    <w:i/>
+                    <w:sz w:val="16"/>
+                  </w:rPr>
+                </m:ctrlPr>
+              </m:sSupPr>
+              <m:e>
+                <m:d>
+                  <m:dPr>
+                    <m:ctrlPr>
+                      <w:rPr>
+                        <w:rFonts w:ascii="Cambria Math" w:hAnsi="Cambria Math"/>
+                        <w:i/>
+                        <w:sz w:val="16"/>
+                      </w:rPr>
+                    </m:ctrlPr>
+                  </m:dPr>
+                  <m:e>
+                    <m:f>
+                      <m:fPr>
+                        <m:ctrlPr>
+                          <w:rPr>
+                            <w:rFonts w:ascii="Cambria Math" w:hAnsi="Cambria Math"/>
+                            <w:i/>
+                            <w:sz w:val="16"/>
+                          </w:rPr>
+                        </m:ctrlPr>
+                      </m:fPr>
+                      <m:num>
+                        <m:sSub>
+                          <m:sSubPr>
+                            <m:ctrlPr>
+                              <w:rPr>
+                                <w:rFonts w:ascii="Cambria Math" w:hAnsi="Cambria Math"/>
+                                <w:i/>
+                                <w:sz w:val="16"/>
+                              </w:rPr>
+                            </m:ctrlPr>
+                          </m:sSubPr>
+                          <m:e>
+                            <m:r>
+                              <w:rPr>
+                                <w:rFonts w:ascii="Cambria Math" w:hAnsi="Cambria Math"/>
+                                <w:sz w:val="16"/>
+                              </w:rPr>
+                              <m:t>x</m:t>
+                            </m:r>
+                          </m:e>
+                          <m:sub>
+                            <m:r>
+                              <w:rPr>
+                                <w:rFonts w:ascii="Cambria Math" w:hAnsi="Cambria Math"/>
+                                <w:sz w:val="16"/>
+                              </w:rPr>
+                              <m:t>i</m:t>
+                            </m:r>
+                          </m:sub>
+                        </m:sSub>
+                        <m:d>
+                          <m:dPr>
+                            <m:ctrlPr>
+                              <w:rPr>
+                                <w:rFonts w:ascii="Cambria Math" w:hAnsi="Cambria Math"/>
+                                <w:i/>
+                                <w:sz w:val="16"/>
+                              </w:rPr>
+                            </m:ctrlPr>
+                          </m:dPr>
+                          <m:e>
+                            <m:r>
+                              <w:rPr>
+                                <w:rFonts w:ascii="Cambria Math" w:hAnsi="Cambria Math"/>
+                                <w:sz w:val="16"/>
+                              </w:rPr>
+                              <m:t>t</m:t>
+                            </m:r>
+                          </m:e>
+                        </m:d>
+                        <m:r>
+                          <w:rPr>
+                            <w:rFonts w:ascii="Cambria Math" w:hAnsi="Cambria Math"/>
+                            <w:sz w:val="16"/>
+                          </w:rPr>
+                          <m:t>-</m:t>
+                        </m:r>
+                        <m:sSub>
+                          <m:sSubPr>
+                            <m:ctrlPr>
+                              <w:rPr>
+                                <w:rFonts w:ascii="Cambria Math" w:hAnsi="Cambria Math"/>
+                                <w:i/>
+                                <w:sz w:val="16"/>
+                              </w:rPr>
+                            </m:ctrlPr>
+                          </m:sSubPr>
+                          <m:e>
+                            <m:r>
+                              <w:rPr>
+                                <w:rFonts w:ascii="Cambria Math" w:hAnsi="Cambria Math"/>
+                                <w:sz w:val="16"/>
+                              </w:rPr>
+                              <m:t>x</m:t>
+                            </m:r>
+                          </m:e>
+                          <m:sub>
+                            <m:r>
+                              <w:rPr>
+                                <w:rFonts w:ascii="Cambria Math" w:hAnsi="Cambria Math"/>
+                                <w:sz w:val="16"/>
+                              </w:rPr>
+                              <m:t>f</m:t>
+                            </m:r>
+                          </m:sub>
+                        </m:sSub>
+                        <m:r>
+                          <w:rPr>
+                            <w:rFonts w:ascii="Cambria Math" w:hAnsi="Cambria Math"/>
+                            <w:sz w:val="16"/>
+                          </w:rPr>
+                          <m:t>(t)</m:t>
+                        </m:r>
+                      </m:num>
+                      <m:den>
+                        <m:r>
+                          <w:rPr>
+                            <w:rFonts w:ascii="Cambria Math" w:hAnsi="Cambria Math"/>
+                            <w:sz w:val="16"/>
+                          </w:rPr>
+                          <m:t>1</m:t>
+                        </m:r>
+                      </m:den>
+                    </m:f>
+                  </m:e>
+                </m:d>
+              </m:e>
+              <m:sup>
+                <m:r>
+                  <w:rPr>
+                    <w:rFonts w:ascii="Cambria Math" w:hAnsi="Cambria Math"/>
+                    <w:sz w:val="16"/>
+                  </w:rPr>
+                  <m:t>2</m:t>
+                </m:r>
+              </m:sup>
+            </m:sSup>
+            <m:r>
+              <w:rPr>
+                <w:rFonts w:ascii="Cambria Math" w:hAnsi="Cambria Math"/>
+                <w:sz w:val="16"/>
+              </w:rPr>
+              <m:t>+</m:t>
+            </m:r>
+            <m:sSup>
+              <m:sSupPr>
+                <m:ctrlPr>
+                  <w:rPr>
+                    <w:rFonts w:ascii="Cambria Math" w:hAnsi="Cambria Math"/>
+                    <w:i/>
+                    <w:sz w:val="16"/>
+                  </w:rPr>
+                </m:ctrlPr>
+              </m:sSupPr>
+              <m:e>
+                <m:d>
+                  <m:dPr>
+                    <m:ctrlPr>
+                      <w:rPr>
+                        <w:rFonts w:ascii="Cambria Math" w:hAnsi="Cambria Math"/>
+                        <w:i/>
+                        <w:sz w:val="16"/>
+                      </w:rPr>
+                    </m:ctrlPr>
+                  </m:dPr>
+                  <m:e>
+                    <m:f>
+                      <m:fPr>
+                        <m:ctrlPr>
+                          <w:rPr>
+                            <w:rFonts w:ascii="Cambria Math" w:hAnsi="Cambria Math"/>
+                            <w:i/>
+                            <w:sz w:val="16"/>
+                          </w:rPr>
+                        </m:ctrlPr>
+                      </m:fPr>
+                      <m:num>
+                        <m:sSub>
+                          <m:sSubPr>
+                            <m:ctrlPr>
+                              <w:rPr>
+                                <w:rFonts w:ascii="Cambria Math" w:hAnsi="Cambria Math"/>
+                                <w:i/>
+                                <w:sz w:val="16"/>
+                              </w:rPr>
+                            </m:ctrlPr>
+                          </m:sSubPr>
+                          <m:e>
+                            <m:r>
+                              <w:rPr>
+                                <w:rFonts w:ascii="Cambria Math" w:hAnsi="Cambria Math"/>
+                                <w:sz w:val="16"/>
+                              </w:rPr>
+                              <m:t>y</m:t>
+                            </m:r>
+                          </m:e>
+                          <m:sub>
+                            <m:r>
+                              <w:rPr>
+                                <w:rFonts w:ascii="Cambria Math" w:hAnsi="Cambria Math"/>
+                                <w:sz w:val="16"/>
+                              </w:rPr>
+                              <m:t>i</m:t>
+                            </m:r>
+                          </m:sub>
+                        </m:sSub>
+                        <m:d>
+                          <m:dPr>
+                            <m:ctrlPr>
+                              <w:rPr>
+                                <w:rFonts w:ascii="Cambria Math" w:hAnsi="Cambria Math"/>
+                                <w:i/>
+                                <w:sz w:val="16"/>
+                              </w:rPr>
+                            </m:ctrlPr>
+                          </m:dPr>
+                          <m:e>
+                            <m:r>
+                              <w:rPr>
+                                <w:rFonts w:ascii="Cambria Math" w:hAnsi="Cambria Math"/>
+                                <w:sz w:val="16"/>
+                              </w:rPr>
+                              <m:t>t</m:t>
+                            </m:r>
+                          </m:e>
+                        </m:d>
+                        <m:r>
+                          <w:rPr>
+                            <w:rFonts w:ascii="Cambria Math" w:hAnsi="Cambria Math"/>
+                            <w:sz w:val="16"/>
+                          </w:rPr>
+                          <m:t>-</m:t>
+                        </m:r>
+                        <m:sSub>
+                          <m:sSubPr>
+                            <m:ctrlPr>
+                              <w:rPr>
+                                <w:rFonts w:ascii="Cambria Math" w:hAnsi="Cambria Math"/>
+                                <w:i/>
+                                <w:sz w:val="16"/>
+                              </w:rPr>
+                            </m:ctrlPr>
+                          </m:sSubPr>
+                          <m:e>
+                            <m:r>
+                              <w:rPr>
+                                <w:rFonts w:ascii="Cambria Math" w:hAnsi="Cambria Math"/>
+                                <w:sz w:val="16"/>
+                              </w:rPr>
+                              <m:t>y</m:t>
+                            </m:r>
+                          </m:e>
+                          <m:sub>
+                            <m:r>
+                              <w:rPr>
+                                <w:rFonts w:ascii="Cambria Math" w:hAnsi="Cambria Math"/>
+                                <w:sz w:val="16"/>
+                              </w:rPr>
+                              <m:t>f</m:t>
+                            </m:r>
+                          </m:sub>
+                        </m:sSub>
+                        <m:r>
+                          <w:rPr>
+                            <w:rFonts w:ascii="Cambria Math" w:hAnsi="Cambria Math"/>
+                            <w:sz w:val="16"/>
+                          </w:rPr>
+                          <m:t>(t)</m:t>
+                        </m:r>
+                      </m:num>
+                      <m:den>
+                        <m:r>
+                          <w:rPr>
+                            <w:rFonts w:ascii="Cambria Math" w:hAnsi="Cambria Math"/>
+                            <w:sz w:val="16"/>
+                          </w:rPr>
+                          <m:t>1</m:t>
+                        </m:r>
+                      </m:den>
+                    </m:f>
+                  </m:e>
+                </m:d>
+              </m:e>
+              <m:sup>
+                <m:r>
+                  <w:rPr>
+                    <w:rFonts w:ascii="Cambria Math" w:hAnsi="Cambria Math"/>
+                    <w:sz w:val="16"/>
+                  </w:rPr>
+                  <m:t xml:space="preserve"> 2</m:t>
+                </m:r>
+              </m:sup>
+            </m:sSup>
+            <m:r>
+              <w:rPr>
+                <w:rFonts w:ascii="Cambria Math" w:hAnsi="Cambria Math"/>
+                <w:sz w:val="16"/>
+              </w:rPr>
+              <m:t>+</m:t>
+            </m:r>
+            <m:sSup>
+              <m:sSupPr>
+                <m:ctrlPr>
+                  <w:rPr>
+                    <w:rFonts w:ascii="Cambria Math" w:hAnsi="Cambria Math"/>
+                    <w:i/>
+                    <w:sz w:val="16"/>
+                  </w:rPr>
+                </m:ctrlPr>
+              </m:sSupPr>
+              <m:e>
+                <m:d>
+                  <m:dPr>
+                    <m:ctrlPr>
+                      <w:rPr>
+                        <w:rFonts w:ascii="Cambria Math" w:hAnsi="Cambria Math"/>
+                        <w:i/>
+                        <w:sz w:val="16"/>
+                      </w:rPr>
+                    </m:ctrlPr>
+                  </m:dPr>
+                  <m:e>
+                    <m:f>
+                      <m:fPr>
+                        <m:ctrlPr>
+                          <w:rPr>
+                            <w:rFonts w:ascii="Cambria Math" w:hAnsi="Cambria Math"/>
+                            <w:i/>
+                            <w:sz w:val="16"/>
+                          </w:rPr>
+                        </m:ctrlPr>
+                      </m:fPr>
+                      <m:num>
+                        <m:sSub>
+                          <m:sSubPr>
+                            <m:ctrlPr>
+                              <w:rPr>
+                                <w:rFonts w:ascii="Cambria Math" w:hAnsi="Cambria Math"/>
+                                <w:i/>
+                                <w:sz w:val="16"/>
+                              </w:rPr>
+                            </m:ctrlPr>
+                          </m:sSubPr>
+                          <m:e>
+                            <m:r>
+                              <w:rPr>
+                                <w:rFonts w:ascii="Cambria Math" w:hAnsi="Cambria Math"/>
+                                <w:sz w:val="16"/>
+                              </w:rPr>
+                              <m:t>z</m:t>
+                            </m:r>
+                          </m:e>
+                          <m:sub>
+                            <m:r>
+                              <w:rPr>
+                                <w:rFonts w:ascii="Cambria Math" w:hAnsi="Cambria Math"/>
+                                <w:sz w:val="16"/>
+                              </w:rPr>
+                              <m:t>i</m:t>
+                            </m:r>
+                          </m:sub>
+                        </m:sSub>
+                        <m:d>
+                          <m:dPr>
+                            <m:ctrlPr>
+                              <w:rPr>
+                                <w:rFonts w:ascii="Cambria Math" w:hAnsi="Cambria Math"/>
+                                <w:i/>
+                                <w:sz w:val="16"/>
+                              </w:rPr>
+                            </m:ctrlPr>
+                          </m:dPr>
+                          <m:e>
+                            <m:r>
+                              <w:rPr>
+                                <w:rFonts w:ascii="Cambria Math" w:hAnsi="Cambria Math"/>
+                                <w:sz w:val="16"/>
+                              </w:rPr>
+                              <m:t>t</m:t>
+                            </m:r>
+                          </m:e>
+                        </m:d>
+                        <m:r>
+                          <w:rPr>
+                            <w:rFonts w:ascii="Cambria Math" w:hAnsi="Cambria Math"/>
+                            <w:sz w:val="16"/>
+                          </w:rPr>
+                          <m:t>-</m:t>
+                        </m:r>
+                        <m:sSub>
+                          <m:sSubPr>
+                            <m:ctrlPr>
+                              <w:rPr>
+                                <w:rFonts w:ascii="Cambria Math" w:hAnsi="Cambria Math"/>
+                                <w:i/>
+                                <w:sz w:val="16"/>
+                              </w:rPr>
+                            </m:ctrlPr>
+                          </m:sSubPr>
+                          <m:e>
+                            <m:r>
+                              <w:rPr>
+                                <w:rFonts w:ascii="Cambria Math" w:hAnsi="Cambria Math"/>
+                                <w:sz w:val="16"/>
+                              </w:rPr>
+                              <m:t>z</m:t>
+                            </m:r>
+                          </m:e>
+                          <m:sub>
+                            <m:r>
+                              <w:rPr>
+                                <w:rFonts w:ascii="Cambria Math" w:hAnsi="Cambria Math"/>
+                                <w:sz w:val="16"/>
+                              </w:rPr>
+                              <m:t>f</m:t>
+                            </m:r>
+                          </m:sub>
+                        </m:sSub>
+                        <m:r>
+                          <w:rPr>
+                            <w:rFonts w:ascii="Cambria Math" w:hAnsi="Cambria Math"/>
+                            <w:sz w:val="16"/>
+                          </w:rPr>
+                          <m:t>(t)</m:t>
+                        </m:r>
+                      </m:num>
+                      <m:den>
+                        <m:r>
+                          <w:rPr>
+                            <w:rFonts w:ascii="Cambria Math" w:hAnsi="Cambria Math"/>
+                            <w:sz w:val="16"/>
+                          </w:rPr>
+                          <m:t>4</m:t>
+                        </m:r>
+                      </m:den>
+                    </m:f>
+                  </m:e>
+                </m:d>
+              </m:e>
+              <m:sup>
+                <m:r>
+                  <w:rPr>
+                    <w:rFonts w:ascii="Cambria Math" w:hAnsi="Cambria Math"/>
+                    <w:sz w:val="16"/>
+                  </w:rPr>
+                  <m:t>2</m:t>
+                </m:r>
+              </m:sup>
+            </m:sSup>
+          </m:e>
+        </m:rad>
+      </m:oMath>
+      <w:r>
+        <w:rPr>
+          <w:sz w:val="16"/>
+        </w:rPr>
+        <w:t xml:space="preserve">    </w:t>
+      </w:r>
+      <m:oMath>
+        <m:r>
+          <w:rPr>
+            <w:rFonts w:ascii="Cambria Math" w:hAnsi="Cambria Math"/>
+            <w:sz w:val="16"/>
+          </w:rPr>
+          <m:t>&gt;2R ∀ i,j,t</m:t>
+        </m:r>
+      </m:oMath>
+      <w:r>
+        <w:rPr>
+          <w:sz w:val="16"/>
+        </w:rPr>
+        <w:t xml:space="preserve">   </w:t>
+      </w:r>
+      <w:r>
+        <w:rPr>
+          <w:sz w:val="16"/>
+        </w:rPr>
+        <w:t xml:space="preserve">     </w:t>
+      </w:r>
+      <w:r>
+        <w:rPr>
+          <w:sz w:val="16"/>
+        </w:rPr>
+        <w:t>(3)</w:t>
+      </w:r>
+    </w:p>
+    <w:p>
+      <w:pPr>
+        <w:pStyle w:val="Corpodetexto"/>
+      </w:pPr>
+    </w:p>
+    <w:p>
+      <w:pPr>
+        <w:pStyle w:val="Corpodetexto"/>
+      </w:pPr>
+      <w:r>
+        <w:t>Eq. (3) implies that the separation in the vertical direction for a safe condition among quadrotors should be of at least 8R.</w:t>
+      </w:r>
+    </w:p>
+    <w:p>
+      <w:pPr>
+        <w:pStyle w:val="Ttulo2"/>
+        <w:numPr>
+          <w:ilvl w:val="0"/>
+          <w:numId w:val="0"/>
+        </w:numPr>
+        <w:jc w:val="both"/>
+        <w:rPr>
+          <w:i w:val="0"/>
+          <w:iCs w:val="0"/>
+          <w:spacing w:val="-1"/>
+          <w:lang w:eastAsia="zh-CN"/>
+        </w:rPr>
+      </w:pPr>
+      <w:r>
+        <w:rPr>
+          <w:i w:val="0"/>
+          <w:iCs w:val="0"/>
+          <w:spacing w:val="-1"/>
+          <w:lang w:eastAsia="zh-CN"/>
+        </w:rPr>
+        <w:t xml:space="preserve">For a teams of 10 </w:t>
+      </w:r>
+      <w:proofErr w:type="gramStart"/>
+      <w:r>
+        <w:rPr>
+          <w:i w:val="0"/>
+          <w:iCs w:val="0"/>
+          <w:spacing w:val="-1"/>
+          <w:lang w:eastAsia="zh-CN"/>
+        </w:rPr>
+        <w:t xml:space="preserve">and </w:t>
+      </w:r>
+      <w:r>
+        <w:rPr>
+          <w:i w:val="0"/>
+          <w:iCs w:val="0"/>
+          <w:spacing w:val="-1"/>
+          <w:lang w:eastAsia="zh-CN"/>
+        </w:rPr>
+        <w:t xml:space="preserve"> 15</w:t>
       </w:r>
       <w:proofErr w:type="gramEnd"/>
       <w:r>
         <w:rPr>
-          <w:rFonts w:ascii="Times New Roman" w:hAnsi="Times New Roman" w:cs="Times New Roman"/>
+          <w:i w:val="0"/>
+          <w:iCs w:val="0"/>
           <w:spacing w:val="-1"/>
-        </w:rPr>
-        <w:t xml:space="preserve"> between</w:t>
-      </w:r>
-      <w:r>
-        <w:rPr>
-          <w:rFonts w:ascii="Times New Roman" w:hAnsi="Times New Roman" w:cs="Times New Roman"/>
-          <w:spacing w:val="-1"/>
-        </w:rPr>
-        <w:t xml:space="preserve"> the cubic and the quadratic methods</w:t>
-      </w:r>
-      <w:r>
-        <w:rPr>
-          <w:rFonts w:ascii="Times New Roman" w:hAnsi="Times New Roman" w:cs="Times New Roman"/>
-          <w:spacing w:val="-1"/>
-        </w:rPr>
-        <w:t>: f</w:t>
-      </w:r>
-      <w:r>
-        <w:rPr>
-          <w:rFonts w:ascii="Times New Roman" w:hAnsi="Times New Roman" w:cs="Times New Roman"/>
-          <w:spacing w:val="-1"/>
-        </w:rPr>
-        <w:t>or a number of robots greater than 500, the cubic method becomes more advantageous</w:t>
-      </w:r>
-      <w:r>
-        <w:rPr>
-          <w:rFonts w:ascii="Times New Roman" w:hAnsi="Times New Roman" w:cs="Times New Roman"/>
-          <w:spacing w:val="-1"/>
-        </w:rPr>
-        <w:t xml:space="preserve"> option and substitute for the </w:t>
-      </w:r>
-      <w:r>
-        <w:rPr>
-          <w:rFonts w:ascii="Times New Roman" w:hAnsi="Times New Roman" w:cs="Times New Roman"/>
-          <w:spacing w:val="-1"/>
-        </w:rPr>
-        <w:t>quadratic one.</w:t>
+          <w:lang w:eastAsia="zh-CN"/>
+        </w:rPr>
+        <w:t xml:space="preserve"> quadrotors, the new stage limits for flying area were defined as:</w:t>
+      </w:r>
+    </w:p>
+    <w:p>
+      <w:pPr>
+        <w:pStyle w:val="Corpodetexto"/>
+      </w:pPr>
+    </w:p>
+    <w:p>
+      <w:pPr>
+        <w:pStyle w:val="Corpodetexto"/>
+        <w:jc w:val="center"/>
+      </w:pPr>
+      <m:oMath>
+        <m:sSub>
+          <m:sSubPr>
+            <m:ctrlPr>
+              <w:rPr>
+                <w:rFonts w:ascii="Cambria Math" w:hAnsi="Cambria Math"/>
+                <w:i/>
+              </w:rPr>
+            </m:ctrlPr>
+          </m:sSubPr>
+          <m:e>
+            <m:r>
+              <w:rPr>
+                <w:rFonts w:ascii="Cambria Math" w:hAnsi="Cambria Math"/>
+              </w:rPr>
+              <m:t>x</m:t>
+            </m:r>
+          </m:e>
+          <m:sub>
+            <m:r>
+              <w:rPr>
+                <w:rFonts w:ascii="Cambria Math" w:hAnsi="Cambria Math"/>
+              </w:rPr>
+              <m:t xml:space="preserve">min </m:t>
+            </m:r>
+          </m:sub>
+        </m:sSub>
+        <m:r>
+          <w:rPr>
+            <w:rFonts w:ascii="Cambria Math" w:hAnsi="Cambria Math"/>
+          </w:rPr>
+          <m:t>= -1</m:t>
+        </m:r>
+      </m:oMath>
+      <w:r>
+        <w:t xml:space="preserve">; </w:t>
+      </w:r>
+      <m:oMath>
+        <m:sSub>
+          <m:sSubPr>
+            <m:ctrlPr>
+              <w:rPr>
+                <w:rFonts w:ascii="Cambria Math" w:hAnsi="Cambria Math"/>
+                <w:i/>
+              </w:rPr>
+            </m:ctrlPr>
+          </m:sSubPr>
+          <m:e>
+            <m:r>
+              <w:rPr>
+                <w:rFonts w:ascii="Cambria Math" w:hAnsi="Cambria Math"/>
+              </w:rPr>
+              <m:t xml:space="preserve"> x</m:t>
+            </m:r>
+          </m:e>
+          <m:sub>
+            <m:r>
+              <w:rPr>
+                <w:rFonts w:ascii="Cambria Math" w:hAnsi="Cambria Math"/>
+              </w:rPr>
+              <m:t xml:space="preserve">max </m:t>
+            </m:r>
+          </m:sub>
+        </m:sSub>
+        <m:r>
+          <w:rPr>
+            <w:rFonts w:ascii="Cambria Math" w:hAnsi="Cambria Math"/>
+          </w:rPr>
+          <m:t>=3</m:t>
+        </m:r>
+      </m:oMath>
+    </w:p>
+    <w:p>
+      <w:pPr>
+        <w:pStyle w:val="Corpodetexto"/>
+        <w:jc w:val="center"/>
+      </w:pPr>
+      <m:oMath>
+        <m:sSub>
+          <m:sSubPr>
+            <m:ctrlPr>
+              <w:rPr>
+                <w:rFonts w:ascii="Cambria Math" w:hAnsi="Cambria Math"/>
+                <w:i/>
+              </w:rPr>
+            </m:ctrlPr>
+          </m:sSubPr>
+          <m:e>
+            <m:r>
+              <w:rPr>
+                <w:rFonts w:ascii="Cambria Math" w:hAnsi="Cambria Math"/>
+              </w:rPr>
+              <m:t>y</m:t>
+            </m:r>
+          </m:e>
+          <m:sub>
+            <m:r>
+              <w:rPr>
+                <w:rFonts w:ascii="Cambria Math" w:hAnsi="Cambria Math"/>
+              </w:rPr>
+              <m:t xml:space="preserve">min </m:t>
+            </m:r>
+          </m:sub>
+        </m:sSub>
+        <m:r>
+          <w:rPr>
+            <w:rFonts w:ascii="Cambria Math" w:hAnsi="Cambria Math"/>
+          </w:rPr>
+          <m:t xml:space="preserve">=-1 </m:t>
+        </m:r>
+      </m:oMath>
+      <w:r>
+        <w:t>;</w:t>
+      </w:r>
+      <m:oMath>
+        <m:r>
+          <w:rPr>
+            <w:rFonts w:ascii="Cambria Math" w:hAnsi="Cambria Math"/>
+          </w:rPr>
+          <m:t xml:space="preserve"> </m:t>
+        </m:r>
+        <m:sSub>
+          <m:sSubPr>
+            <m:ctrlPr>
+              <w:rPr>
+                <w:rFonts w:ascii="Cambria Math" w:hAnsi="Cambria Math"/>
+                <w:i/>
+              </w:rPr>
+            </m:ctrlPr>
+          </m:sSubPr>
+          <m:e>
+            <m:r>
+              <w:rPr>
+                <w:rFonts w:ascii="Cambria Math" w:hAnsi="Cambria Math"/>
+              </w:rPr>
+              <m:t>y</m:t>
+            </m:r>
+          </m:e>
+          <m:sub>
+            <m:r>
+              <w:rPr>
+                <w:rFonts w:ascii="Cambria Math" w:hAnsi="Cambria Math"/>
+              </w:rPr>
+              <m:t xml:space="preserve">max </m:t>
+            </m:r>
+          </m:sub>
+        </m:sSub>
+        <m:r>
+          <w:rPr>
+            <w:rFonts w:ascii="Cambria Math" w:hAnsi="Cambria Math"/>
+          </w:rPr>
+          <m:t>=3</m:t>
+        </m:r>
+      </m:oMath>
+    </w:p>
+    <w:p>
+      <w:pPr>
+        <w:pStyle w:val="Corpodetexto"/>
+        <w:jc w:val="center"/>
+      </w:pPr>
+      <m:oMath>
+        <m:sSub>
+          <m:sSubPr>
+            <m:ctrlPr>
+              <w:rPr>
+                <w:rFonts w:ascii="Cambria Math" w:hAnsi="Cambria Math"/>
+                <w:i/>
+              </w:rPr>
+            </m:ctrlPr>
+          </m:sSubPr>
+          <m:e>
+            <m:r>
+              <w:rPr>
+                <w:rFonts w:ascii="Cambria Math" w:hAnsi="Cambria Math"/>
+              </w:rPr>
+              <m:t>z</m:t>
+            </m:r>
+          </m:e>
+          <m:sub>
+            <m:r>
+              <w:rPr>
+                <w:rFonts w:ascii="Cambria Math" w:hAnsi="Cambria Math"/>
+              </w:rPr>
+              <m:t xml:space="preserve">min </m:t>
+            </m:r>
+          </m:sub>
+        </m:sSub>
+        <m:r>
+          <w:rPr>
+            <w:rFonts w:ascii="Cambria Math" w:hAnsi="Cambria Math"/>
+          </w:rPr>
+          <m:t xml:space="preserve">=0 </m:t>
+        </m:r>
+      </m:oMath>
+      <w:r>
+        <w:t>;</w:t>
+      </w:r>
+      <m:oMath>
+        <m:r>
+          <w:rPr>
+            <w:rFonts w:ascii="Cambria Math" w:hAnsi="Cambria Math"/>
+          </w:rPr>
+          <m:t xml:space="preserve"> </m:t>
+        </m:r>
+        <m:sSub>
+          <m:sSubPr>
+            <m:ctrlPr>
+              <w:rPr>
+                <w:rFonts w:ascii="Cambria Math" w:hAnsi="Cambria Math"/>
+                <w:i/>
+              </w:rPr>
+            </m:ctrlPr>
+          </m:sSubPr>
+          <m:e>
+            <m:r>
+              <w:rPr>
+                <w:rFonts w:ascii="Cambria Math" w:hAnsi="Cambria Math"/>
+              </w:rPr>
+              <m:t>z</m:t>
+            </m:r>
+          </m:e>
+          <m:sub>
+            <m:r>
+              <w:rPr>
+                <w:rFonts w:ascii="Cambria Math" w:hAnsi="Cambria Math"/>
+              </w:rPr>
+              <m:t xml:space="preserve">max </m:t>
+            </m:r>
+          </m:sub>
+        </m:sSub>
+        <m:r>
+          <w:rPr>
+            <w:rFonts w:ascii="Cambria Math" w:hAnsi="Cambria Math"/>
+          </w:rPr>
+          <m:t>=1</m:t>
+        </m:r>
+      </m:oMath>
+    </w:p>
+    <w:p>
+      <w:pPr>
+        <w:pStyle w:val="Corpodetexto"/>
+        <w:jc w:val="center"/>
+      </w:pPr>
+    </w:p>
+    <w:p>
+      <w:pPr>
+        <w:pStyle w:val="Corpodetexto"/>
+        <w:jc w:val="center"/>
+      </w:pPr>
+    </w:p>
+    <w:p>
+      <w:pPr>
+        <w:pStyle w:val="Corpodetexto"/>
+      </w:pPr>
+      <w:r>
+        <w:t xml:space="preserve">The results for the 3D C-CAPT algorithm can be viewed </w:t>
+      </w:r>
+      <w:r>
+        <w:t>as follows:</w:t>
+      </w:r>
+    </w:p>
+    <w:p>
+      <w:pPr>
+        <w:pStyle w:val="Corpodetexto"/>
+      </w:pPr>
+      <w:r>
+        <w:drawing>
+          <wp:inline distT="0" distB="0" distL="0" distR="0">
+            <wp:extent cx="3006090" cy="2301621"/>
+            <wp:effectExtent l="19050" t="0" r="3810" b="0"/>
+            <wp:docPr id="7" name="Imagem 3"/>
+            <wp:cNvGraphicFramePr>
+              <a:graphicFrameLocks xmlns:a="http://schemas.openxmlformats.org/drawingml/2006/main" noChangeAspect="1"/>
+            </wp:cNvGraphicFramePr>
+            <a:graphic xmlns:a="http://schemas.openxmlformats.org/drawingml/2006/main">
+              <a:graphicData uri="http://schemas.openxmlformats.org/drawingml/2006/picture">
+                <pic:pic xmlns:pic="http://schemas.openxmlformats.org/drawingml/2006/picture">
+                  <pic:nvPicPr>
+                    <pic:cNvPr id="0" name="Picture 3"/>
+                    <pic:cNvPicPr>
+                      <a:picLocks noChangeAspect="1" noChangeArrowheads="1"/>
+                    </pic:cNvPicPr>
+                  </pic:nvPicPr>
+                  <pic:blipFill>
+                    <a:blip r:embed="rId10" cstate="print"/>
+                    <a:srcRect/>
+                    <a:stretch>
+                      <a:fillRect/>
+                    </a:stretch>
+                  </pic:blipFill>
+                  <pic:spPr bwMode="auto">
+                    <a:xfrm>
+                      <a:off x="0" y="0"/>
+                      <a:ext cx="3006090" cy="2301621"/>
+                    </a:xfrm>
+                    <a:prstGeom prst="rect">
+                      <a:avLst/>
+                    </a:prstGeom>
+                    <a:noFill/>
+                    <a:ln w="9525">
+                      <a:noFill/>
+                      <a:miter lim="800000"/>
+                      <a:headEnd/>
+                      <a:tailEnd/>
+                    </a:ln>
+                  </pic:spPr>
+                </pic:pic>
+              </a:graphicData>
+            </a:graphic>
+          </wp:inline>
+        </w:drawing>
+      </w:r>
+    </w:p>
+    <w:p>
+      <w:pPr>
+        <w:pStyle w:val="figurecaption"/>
+        <w:rPr>
+          <w:rFonts w:eastAsia="Times New Roman"/>
+        </w:rPr>
+      </w:pPr>
+      <w:r>
+        <w:t>3D C-CAPT for a team of 10 quadrotors</w:t>
+      </w:r>
+      <w:r>
+        <w:t xml:space="preserve"> with twice number of goals</w:t>
+      </w:r>
+    </w:p>
+    <w:p>
+      <w:pPr>
+        <w:pStyle w:val="Corpodetexto"/>
+      </w:pPr>
+      <w:r>
+        <w:rPr>
+          <w:noProof/>
+          <w:lang w:eastAsia="en-US"/>
+        </w:rPr>
+        <w:lastRenderedPageBreak/>
+        <w:drawing>
+          <wp:inline distT="0" distB="0" distL="0" distR="0">
+            <wp:extent cx="3006090" cy="2469523"/>
+            <wp:effectExtent l="19050" t="0" r="3810" b="0"/>
+            <wp:docPr id="8" name="Imagem 4"/>
+            <wp:cNvGraphicFramePr>
+              <a:graphicFrameLocks xmlns:a="http://schemas.openxmlformats.org/drawingml/2006/main" noChangeAspect="1"/>
+            </wp:cNvGraphicFramePr>
+            <a:graphic xmlns:a="http://schemas.openxmlformats.org/drawingml/2006/main">
+              <a:graphicData uri="http://schemas.openxmlformats.org/drawingml/2006/picture">
+                <pic:pic xmlns:pic="http://schemas.openxmlformats.org/drawingml/2006/picture">
+                  <pic:nvPicPr>
+                    <pic:cNvPr id="0" name="Picture 4"/>
+                    <pic:cNvPicPr>
+                      <a:picLocks noChangeAspect="1" noChangeArrowheads="1"/>
+                    </pic:cNvPicPr>
+                  </pic:nvPicPr>
+                  <pic:blipFill>
+                    <a:blip r:embed="rId11" cstate="print"/>
+                    <a:srcRect/>
+                    <a:stretch>
+                      <a:fillRect/>
+                    </a:stretch>
+                  </pic:blipFill>
+                  <pic:spPr bwMode="auto">
+                    <a:xfrm>
+                      <a:off x="0" y="0"/>
+                      <a:ext cx="3006090" cy="2469523"/>
+                    </a:xfrm>
+                    <a:prstGeom prst="rect">
+                      <a:avLst/>
+                    </a:prstGeom>
+                    <a:noFill/>
+                    <a:ln w="9525">
+                      <a:noFill/>
+                      <a:miter lim="800000"/>
+                      <a:headEnd/>
+                      <a:tailEnd/>
+                    </a:ln>
+                  </pic:spPr>
+                </pic:pic>
+              </a:graphicData>
+            </a:graphic>
+          </wp:inline>
+        </w:drawing>
+      </w:r>
+    </w:p>
+    <w:p>
+      <w:pPr>
+        <w:pStyle w:val="Corpodetexto"/>
+      </w:pPr>
+    </w:p>
+    <w:p>
+      <w:pPr>
+        <w:pStyle w:val="Corpodetexto"/>
+        <w:jc w:val="center"/>
+        <w:rPr>
+          <w:spacing w:val="0"/>
+          <w:sz w:val="16"/>
+          <w:szCs w:val="16"/>
+          <w:lang w:eastAsia="en-US"/>
+        </w:rPr>
+      </w:pPr>
+      <w:proofErr w:type="gramStart"/>
+      <w:r>
+        <w:rPr>
+          <w:spacing w:val="0"/>
+          <w:sz w:val="16"/>
+          <w:szCs w:val="16"/>
+          <w:lang w:eastAsia="en-US"/>
+        </w:rPr>
+        <w:t>Fig  3</w:t>
+      </w:r>
+      <w:proofErr w:type="gramEnd"/>
+      <w:r>
+        <w:rPr>
+          <w:spacing w:val="0"/>
+          <w:sz w:val="16"/>
+          <w:szCs w:val="16"/>
+          <w:lang w:eastAsia="en-US"/>
+        </w:rPr>
+        <w:t xml:space="preserve">. </w:t>
+      </w:r>
+      <w:r>
+        <w:rPr>
+          <w:spacing w:val="0"/>
+          <w:sz w:val="16"/>
+          <w:szCs w:val="16"/>
+          <w:lang w:eastAsia="en-US"/>
+        </w:rPr>
+        <w:t>C-CAPT for a team of 1</w:t>
+      </w:r>
+      <w:r>
+        <w:rPr>
+          <w:spacing w:val="0"/>
+          <w:sz w:val="16"/>
+          <w:szCs w:val="16"/>
+          <w:lang w:eastAsia="en-US"/>
+        </w:rPr>
+        <w:t>5</w:t>
+      </w:r>
+      <w:r>
+        <w:rPr>
+          <w:spacing w:val="0"/>
+          <w:sz w:val="16"/>
+          <w:szCs w:val="16"/>
+          <w:lang w:eastAsia="en-US"/>
+        </w:rPr>
+        <w:t xml:space="preserve"> quadrotors</w:t>
+      </w:r>
+      <w:r>
+        <w:rPr>
+          <w:spacing w:val="0"/>
+          <w:sz w:val="16"/>
+          <w:szCs w:val="16"/>
+          <w:lang w:eastAsia="en-US"/>
+        </w:rPr>
+        <w:t xml:space="preserve"> with twice number of goals</w:t>
+      </w:r>
+    </w:p>
+    <w:p>
+      <w:pPr>
+        <w:pStyle w:val="Corpodetexto"/>
+        <w:jc w:val="center"/>
+        <w:rPr>
+          <w:spacing w:val="0"/>
+          <w:sz w:val="16"/>
+          <w:szCs w:val="16"/>
+          <w:lang w:eastAsia="en-US"/>
+        </w:rPr>
+      </w:pPr>
+      <w:r>
+        <w:rPr>
+          <w:noProof/>
+          <w:spacing w:val="0"/>
+          <w:sz w:val="16"/>
+          <w:szCs w:val="16"/>
+          <w:lang w:eastAsia="en-US"/>
+        </w:rPr>
+        <w:drawing>
+          <wp:inline distT="0" distB="0" distL="0" distR="0">
+            <wp:extent cx="3194685" cy="2446020"/>
+            <wp:effectExtent l="19050" t="0" r="5715" b="0"/>
+            <wp:docPr id="12" name="Imagem 12"/>
+            <wp:cNvGraphicFramePr>
+              <a:graphicFrameLocks xmlns:a="http://schemas.openxmlformats.org/drawingml/2006/main" noChangeAspect="1"/>
+            </wp:cNvGraphicFramePr>
+            <a:graphic xmlns:a="http://schemas.openxmlformats.org/drawingml/2006/main">
+              <a:graphicData uri="http://schemas.openxmlformats.org/drawingml/2006/picture">
+                <pic:pic xmlns:pic="http://schemas.openxmlformats.org/drawingml/2006/picture">
+                  <pic:nvPicPr>
+                    <pic:cNvPr id="0" name="Picture 12"/>
+                    <pic:cNvPicPr>
+                      <a:picLocks noChangeAspect="1" noChangeArrowheads="1"/>
+                    </pic:cNvPicPr>
+                  </pic:nvPicPr>
+                  <pic:blipFill>
+                    <a:blip r:embed="rId12" cstate="print"/>
+                    <a:srcRect/>
+                    <a:stretch>
+                      <a:fillRect/>
+                    </a:stretch>
+                  </pic:blipFill>
+                  <pic:spPr bwMode="auto">
+                    <a:xfrm>
+                      <a:off x="0" y="0"/>
+                      <a:ext cx="3194685" cy="2446020"/>
+                    </a:xfrm>
+                    <a:prstGeom prst="rect">
+                      <a:avLst/>
+                    </a:prstGeom>
+                    <a:noFill/>
+                    <a:ln w="9525">
+                      <a:noFill/>
+                      <a:miter lim="800000"/>
+                      <a:headEnd/>
+                      <a:tailEnd/>
+                    </a:ln>
+                  </pic:spPr>
+                </pic:pic>
+              </a:graphicData>
+            </a:graphic>
+          </wp:inline>
+        </w:drawing>
+      </w:r>
+    </w:p>
+    <w:p>
+      <w:pPr>
+        <w:pStyle w:val="Corpodetexto"/>
+        <w:jc w:val="center"/>
+        <w:rPr>
+          <w:spacing w:val="0"/>
+          <w:sz w:val="16"/>
+          <w:szCs w:val="16"/>
+          <w:lang w:eastAsia="en-US"/>
+        </w:rPr>
+      </w:pPr>
+      <w:proofErr w:type="gramStart"/>
+      <w:r>
+        <w:rPr>
+          <w:spacing w:val="0"/>
+          <w:sz w:val="16"/>
+          <w:szCs w:val="16"/>
+          <w:lang w:eastAsia="en-US"/>
+        </w:rPr>
+        <w:t>Fig  4</w:t>
+      </w:r>
+      <w:proofErr w:type="gramEnd"/>
+      <w:r>
+        <w:rPr>
+          <w:spacing w:val="0"/>
+          <w:sz w:val="16"/>
+          <w:szCs w:val="16"/>
+          <w:lang w:eastAsia="en-US"/>
+        </w:rPr>
+        <w:t xml:space="preserve">. </w:t>
+      </w:r>
+      <w:r>
+        <w:rPr>
+          <w:spacing w:val="0"/>
+          <w:sz w:val="16"/>
+          <w:szCs w:val="16"/>
+          <w:lang w:eastAsia="en-US"/>
+        </w:rPr>
+        <w:t>C-CAPT for a team of 1</w:t>
+      </w:r>
+      <w:r>
+        <w:rPr>
+          <w:spacing w:val="0"/>
+          <w:sz w:val="16"/>
+          <w:szCs w:val="16"/>
+          <w:lang w:eastAsia="en-US"/>
+        </w:rPr>
+        <w:t>0</w:t>
+      </w:r>
+      <w:r>
+        <w:rPr>
+          <w:spacing w:val="0"/>
+          <w:sz w:val="16"/>
+          <w:szCs w:val="16"/>
+          <w:lang w:eastAsia="en-US"/>
+        </w:rPr>
+        <w:t xml:space="preserve"> quadrotors</w:t>
+      </w:r>
+      <w:r>
+        <w:rPr>
+          <w:spacing w:val="0"/>
+          <w:sz w:val="16"/>
+          <w:szCs w:val="16"/>
+          <w:lang w:eastAsia="en-US"/>
+        </w:rPr>
+        <w:t xml:space="preserve"> with </w:t>
+      </w:r>
+      <w:proofErr w:type="gramStart"/>
+      <w:r>
+        <w:rPr>
+          <w:spacing w:val="0"/>
+          <w:sz w:val="16"/>
+          <w:szCs w:val="16"/>
+          <w:lang w:eastAsia="en-US"/>
+        </w:rPr>
+        <w:t>less</w:t>
+      </w:r>
+      <w:proofErr w:type="gramEnd"/>
+      <w:r>
+        <w:rPr>
+          <w:spacing w:val="0"/>
+          <w:sz w:val="16"/>
+          <w:szCs w:val="16"/>
+          <w:lang w:eastAsia="en-US"/>
+        </w:rPr>
+        <w:t xml:space="preserve"> goals than quadrotors</w:t>
+      </w:r>
+    </w:p>
+    <w:p>
+      <w:pPr>
+        <w:pStyle w:val="Corpodetexto"/>
+        <w:jc w:val="center"/>
+        <w:rPr>
+          <w:spacing w:val="0"/>
+          <w:sz w:val="16"/>
+          <w:szCs w:val="16"/>
+          <w:lang w:eastAsia="en-US"/>
+        </w:rPr>
+      </w:pPr>
+    </w:p>
+    <w:p>
+      <w:pPr>
+        <w:pStyle w:val="Corpodetexto"/>
+        <w:jc w:val="center"/>
+        <w:rPr>
+          <w:spacing w:val="0"/>
+          <w:sz w:val="16"/>
+          <w:szCs w:val="16"/>
+          <w:lang w:eastAsia="en-US"/>
+        </w:rPr>
+      </w:pPr>
+      <w:r>
+        <w:rPr>
+          <w:noProof/>
+          <w:spacing w:val="0"/>
+          <w:sz w:val="16"/>
+          <w:szCs w:val="16"/>
+          <w:lang w:eastAsia="en-US"/>
+        </w:rPr>
+        <w:drawing>
+          <wp:inline distT="0" distB="0" distL="0" distR="0">
+            <wp:extent cx="3194685" cy="2446020"/>
+            <wp:effectExtent l="19050" t="0" r="5715" b="0"/>
+            <wp:docPr id="11" name="Imagem 11"/>
+            <wp:cNvGraphicFramePr>
+              <a:graphicFrameLocks xmlns:a="http://schemas.openxmlformats.org/drawingml/2006/main" noChangeAspect="1"/>
+            </wp:cNvGraphicFramePr>
+            <a:graphic xmlns:a="http://schemas.openxmlformats.org/drawingml/2006/main">
+              <a:graphicData uri="http://schemas.openxmlformats.org/drawingml/2006/picture">
+                <pic:pic xmlns:pic="http://schemas.openxmlformats.org/drawingml/2006/picture">
+                  <pic:nvPicPr>
+                    <pic:cNvPr id="0" name="Picture 11"/>
+                    <pic:cNvPicPr>
+                      <a:picLocks noChangeAspect="1" noChangeArrowheads="1"/>
+                    </pic:cNvPicPr>
+                  </pic:nvPicPr>
+                  <pic:blipFill>
+                    <a:blip r:embed="rId13" cstate="print"/>
+                    <a:srcRect/>
+                    <a:stretch>
+                      <a:fillRect/>
+                    </a:stretch>
+                  </pic:blipFill>
+                  <pic:spPr bwMode="auto">
+                    <a:xfrm>
+                      <a:off x="0" y="0"/>
+                      <a:ext cx="3194685" cy="2446020"/>
+                    </a:xfrm>
+                    <a:prstGeom prst="rect">
+                      <a:avLst/>
+                    </a:prstGeom>
+                    <a:noFill/>
+                    <a:ln w="9525">
+                      <a:noFill/>
+                      <a:miter lim="800000"/>
+                      <a:headEnd/>
+                      <a:tailEnd/>
+                    </a:ln>
+                  </pic:spPr>
+                </pic:pic>
+              </a:graphicData>
+            </a:graphic>
+          </wp:inline>
+        </w:drawing>
+      </w:r>
+    </w:p>
+    <w:p>
+      <w:pPr>
+        <w:pStyle w:val="Corpodetexto"/>
+        <w:jc w:val="center"/>
+        <w:rPr>
+          <w:spacing w:val="0"/>
+          <w:sz w:val="16"/>
+          <w:szCs w:val="16"/>
+          <w:lang w:eastAsia="en-US"/>
+        </w:rPr>
+      </w:pPr>
+      <w:proofErr w:type="gramStart"/>
+      <w:r>
+        <w:rPr>
+          <w:spacing w:val="0"/>
+          <w:sz w:val="16"/>
+          <w:szCs w:val="16"/>
+          <w:lang w:eastAsia="en-US"/>
+        </w:rPr>
+        <w:t>Fig  5</w:t>
+      </w:r>
+      <w:proofErr w:type="gramEnd"/>
+      <w:r>
+        <w:rPr>
+          <w:spacing w:val="0"/>
+          <w:sz w:val="16"/>
+          <w:szCs w:val="16"/>
+          <w:lang w:eastAsia="en-US"/>
+        </w:rPr>
+        <w:t xml:space="preserve">. </w:t>
+      </w:r>
+      <w:r>
+        <w:rPr>
+          <w:spacing w:val="0"/>
+          <w:sz w:val="16"/>
+          <w:szCs w:val="16"/>
+          <w:lang w:eastAsia="en-US"/>
+        </w:rPr>
+        <w:t>C-CAPT for a team of 1</w:t>
+      </w:r>
+      <w:r>
+        <w:rPr>
+          <w:spacing w:val="0"/>
+          <w:sz w:val="16"/>
+          <w:szCs w:val="16"/>
+          <w:lang w:eastAsia="en-US"/>
+        </w:rPr>
+        <w:t>5</w:t>
+      </w:r>
+      <w:r>
+        <w:rPr>
+          <w:spacing w:val="0"/>
+          <w:sz w:val="16"/>
+          <w:szCs w:val="16"/>
+          <w:lang w:eastAsia="en-US"/>
+        </w:rPr>
+        <w:t xml:space="preserve"> quadrotors</w:t>
+      </w:r>
+      <w:r>
+        <w:rPr>
+          <w:spacing w:val="0"/>
+          <w:sz w:val="16"/>
+          <w:szCs w:val="16"/>
+          <w:lang w:eastAsia="en-US"/>
+        </w:rPr>
+        <w:t xml:space="preserve"> with </w:t>
+      </w:r>
+      <w:proofErr w:type="gramStart"/>
+      <w:r>
+        <w:rPr>
+          <w:spacing w:val="0"/>
+          <w:sz w:val="16"/>
+          <w:szCs w:val="16"/>
+          <w:lang w:eastAsia="en-US"/>
+        </w:rPr>
+        <w:t>less</w:t>
+      </w:r>
+      <w:proofErr w:type="gramEnd"/>
+      <w:r>
+        <w:rPr>
+          <w:spacing w:val="0"/>
+          <w:sz w:val="16"/>
+          <w:szCs w:val="16"/>
+          <w:lang w:eastAsia="en-US"/>
+        </w:rPr>
+        <w:t xml:space="preserve"> goals than quadrotors</w:t>
+      </w:r>
+    </w:p>
+    <w:p>
+      <w:pPr>
+        <w:pStyle w:val="Corpodetexto"/>
+      </w:pPr>
+    </w:p>
+    <w:p>
+      <w:pPr>
+        <w:pStyle w:val="Corpodetexto"/>
+      </w:pPr>
+      <w:r>
+        <w:lastRenderedPageBreak/>
+        <w:t>It should be pointed out that for the case where there were more goals than quadrotors, the C-CAPT algorithm had to be iterated twice.</w:t>
+      </w:r>
+      <w:r>
+        <w:t xml:space="preserve"> The </w:t>
+      </w:r>
+      <w:r>
+        <w:t>video detailing these scenarios is</w:t>
+      </w:r>
+      <w:r>
+        <w:t xml:space="preserve"> attached to this paper. </w:t>
       </w:r>
     </w:p>
     <w:p>
@@ -2347,707 +5226,574 @@
         <w:pStyle w:val="Ttulo2"/>
       </w:pPr>
       <w:r>
-        <w:t>Some</w:t>
-      </w:r>
-      <w:r>
-        <w:rPr>
-          <w:rFonts w:eastAsia="Times New Roman"/>
-        </w:rPr>
+        <w:t xml:space="preserve">Goal Assignment and Trajectory </w:t>
+      </w:r>
+      <w:r>
+        <w:t>Planning (</w:t>
+      </w:r>
+      <w:r>
+        <w:t>GAP)</w:t>
+      </w:r>
+    </w:p>
+    <w:p>
+      <w:pPr>
+        <w:pStyle w:val="Corpodetexto"/>
+        <w:rPr>
+          <w:lang w:eastAsia="en-US"/>
+        </w:rPr>
+      </w:pPr>
+    </w:p>
+    <w:p>
+      <w:pPr>
+        <w:pStyle w:val="Corpodetexto"/>
+      </w:pPr>
+      <w:r>
+        <w:t>In order to extend the C-CAPT algorithm to operate in a known obstacle filled environment, the metho</w:t>
+      </w:r>
+      <w:r>
+        <w:t>d implemented by [2] was chosen</w:t>
+      </w:r>
+      <w:r>
+        <w:t>.</w:t>
+      </w:r>
+    </w:p>
+    <w:p>
+      <w:pPr>
+        <w:pStyle w:val="Corpodetexto"/>
+      </w:pPr>
+      <w:r>
+        <w:t>Following the algorithm described in (2), the following cases were proposed:</w:t>
+      </w:r>
+    </w:p>
+    <w:p>
+      <w:pPr>
+        <w:pStyle w:val="Corpodetexto"/>
+      </w:pPr>
+    </w:p>
+    <w:p>
+      <w:pPr>
+        <w:pStyle w:val="Corpodetexto"/>
+      </w:pPr>
+      <w:r>
+        <w:t>CASE 1 – 3 Quadrotors and obstacle Environment A</w:t>
+      </w:r>
+    </w:p>
+    <w:p>
+      <w:pPr>
+        <w:pStyle w:val="Corpodetexto"/>
+      </w:pPr>
+    </w:p>
+    <w:p>
+      <w:pPr>
+        <w:pStyle w:val="Corpodetexto"/>
+      </w:pPr>
+      <w:r>
+        <w:drawing>
+          <wp:inline distT="0" distB="0" distL="0" distR="0">
+            <wp:extent cx="3193448" cy="3094558"/>
+            <wp:effectExtent l="19050" t="0" r="6952" b="0"/>
+            <wp:docPr id="10" name="Imagem 14"/>
+            <wp:cNvGraphicFramePr>
+              <a:graphicFrameLocks xmlns:a="http://schemas.openxmlformats.org/drawingml/2006/main" noChangeAspect="1"/>
+            </wp:cNvGraphicFramePr>
+            <a:graphic xmlns:a="http://schemas.openxmlformats.org/drawingml/2006/main">
+              <a:graphicData uri="http://schemas.openxmlformats.org/drawingml/2006/picture">
+                <pic:pic xmlns:pic="http://schemas.openxmlformats.org/drawingml/2006/picture">
+                  <pic:nvPicPr>
+                    <pic:cNvPr id="0" name="Picture 14"/>
+                    <pic:cNvPicPr>
+                      <a:picLocks noChangeAspect="1" noChangeArrowheads="1"/>
+                    </pic:cNvPicPr>
+                  </pic:nvPicPr>
+                  <pic:blipFill>
+                    <a:blip r:embed="rId14" cstate="print"/>
+                    <a:srcRect/>
+                    <a:stretch>
+                      <a:fillRect/>
+                    </a:stretch>
+                  </pic:blipFill>
+                  <pic:spPr bwMode="auto">
+                    <a:xfrm>
+                      <a:off x="0" y="0"/>
+                      <a:ext cx="3199322" cy="3100250"/>
+                    </a:xfrm>
+                    <a:prstGeom prst="rect">
+                      <a:avLst/>
+                    </a:prstGeom>
+                    <a:noFill/>
+                    <a:ln w="9525">
+                      <a:noFill/>
+                      <a:miter lim="800000"/>
+                      <a:headEnd/>
+                      <a:tailEnd/>
+                    </a:ln>
+                  </pic:spPr>
+                </pic:pic>
+              </a:graphicData>
+            </a:graphic>
+          </wp:inline>
+        </w:drawing>
+      </w:r>
+    </w:p>
+    <w:p>
+      <w:pPr>
+        <w:pStyle w:val="Corpodetexto"/>
+      </w:pPr>
+    </w:p>
+    <w:p>
+      <w:pPr>
+        <w:pStyle w:val="Corpodetexto"/>
+      </w:pPr>
+      <w:r>
+        <w:t>CASE 2– 3 Quadrotors and obstacle Environment</w:t>
+      </w:r>
+      <w:r>
         <w:t xml:space="preserve"> </w:t>
       </w:r>
       <w:r>
-        <w:t>Common</w:t>
-      </w:r>
-      <w:r>
-        <w:rPr>
-          <w:rFonts w:eastAsia="Times New Roman"/>
-        </w:rPr>
-        <w:t xml:space="preserve"> </w:t>
-      </w:r>
-      <w:r>
-        <w:t>Mistakes</w:t>
-      </w:r>
-    </w:p>
-    <w:p>
-      <w:pPr>
-        <w:pStyle w:val="Ttulo1"/>
-      </w:pPr>
-      <w:r>
-        <w:t>Implementation of the extended capt algorithm through the goal assignment and trajectory planning</w:t>
-      </w:r>
-    </w:p>
-    <w:p>
-      <w:pPr>
-        <w:pStyle w:val="Corpodetexto"/>
-        <w:rPr>
-          <w:lang w:eastAsia="en-US"/>
-        </w:rPr>
-      </w:pPr>
-    </w:p>
-    <w:p>
-      <w:pPr>
-        <w:pStyle w:val="Corpodetexto"/>
-        <w:rPr>
-          <w:lang w:eastAsia="en-US"/>
-        </w:rPr>
-      </w:pPr>
-      <w:r>
-        <w:rPr>
-          <w:lang w:eastAsia="en-US"/>
-        </w:rPr>
-        <w:t>Enter text</w:t>
-      </w:r>
-    </w:p>
-    <w:p>
-      <w:pPr>
-        <w:pStyle w:val="Ttulo2"/>
-      </w:pPr>
-      <w:r>
-        <w:t>Authors</w:t>
-      </w:r>
-      <w:r>
-        <w:rPr>
-          <w:rFonts w:eastAsia="Times New Roman"/>
-        </w:rPr>
-        <w:t xml:space="preserve"> </w:t>
-      </w:r>
-      <w:r>
-        <w:t>and</w:t>
-      </w:r>
-      <w:r>
-        <w:rPr>
-          <w:rFonts w:eastAsia="Times New Roman"/>
-        </w:rPr>
-        <w:t xml:space="preserve"> </w:t>
-      </w:r>
-      <w:r>
-        <w:t>Affiliations</w:t>
-      </w:r>
-    </w:p>
-    <w:p>
-      <w:pPr>
-        <w:pStyle w:val="Corpodetexto"/>
-      </w:pPr>
-      <w:r>
-        <w:t xml:space="preserve">Enter text </w:t>
-      </w:r>
-    </w:p>
-    <w:p>
-      <w:pPr>
-        <w:pStyle w:val="Ttulo2"/>
-      </w:pPr>
-      <w:r>
-        <w:t>Identify</w:t>
-      </w:r>
-      <w:r>
-        <w:rPr>
-          <w:rFonts w:eastAsia="Times New Roman"/>
-        </w:rPr>
-        <w:t xml:space="preserve"> </w:t>
-      </w:r>
-      <w:r>
-        <w:t>the</w:t>
-      </w:r>
-      <w:r>
-        <w:rPr>
-          <w:rFonts w:eastAsia="Times New Roman"/>
-        </w:rPr>
-        <w:t xml:space="preserve"> </w:t>
-      </w:r>
-      <w:r>
-        <w:t>Headings</w:t>
-      </w:r>
-    </w:p>
-    <w:p>
-      <w:pPr>
-        <w:pStyle w:val="Corpodetexto"/>
-      </w:pPr>
-      <w:r>
-        <w:t>Enter text</w:t>
-      </w:r>
-    </w:p>
-    <w:p>
-      <w:pPr>
-        <w:pStyle w:val="Ttulo2"/>
-      </w:pPr>
-      <w:r>
-        <w:t>Figures</w:t>
-      </w:r>
-      <w:r>
-        <w:rPr>
-          <w:rFonts w:eastAsia="Times New Roman"/>
-        </w:rPr>
-        <w:t xml:space="preserve"> </w:t>
-      </w:r>
-      <w:r>
-        <w:t>and</w:t>
-      </w:r>
-      <w:r>
-        <w:rPr>
-          <w:rFonts w:eastAsia="Times New Roman"/>
-        </w:rPr>
-        <w:t xml:space="preserve"> </w:t>
-      </w:r>
-      <w:r>
-        <w:t>Tables</w:t>
-      </w:r>
-    </w:p>
-    <w:p>
-      <w:pPr>
-        <w:pStyle w:val="Corpodetexto"/>
-      </w:pPr>
-      <w:r>
-        <w:t>Enter text</w:t>
-      </w:r>
-    </w:p>
-    <w:p>
-      <w:pPr>
-        <w:pStyle w:val="Ttulo2"/>
-      </w:pPr>
-      <w:r>
-        <w:t>Footnotes</w:t>
-      </w:r>
-    </w:p>
-    <w:p>
-      <w:pPr>
-        <w:pStyle w:val="Corpodetexto"/>
-      </w:pPr>
-      <w:r>
-        <w:t>Enter text</w:t>
-      </w:r>
-    </w:p>
-    <w:p>
-      <w:pPr>
-        <w:pStyle w:val="tablehead"/>
-      </w:pPr>
-      <w:r>
-        <w:lastRenderedPageBreak/>
-        <w:t>Table</w:t>
-      </w:r>
-      <w:r>
-        <w:rPr>
-          <w:rFonts w:eastAsia="Times New Roman"/>
-        </w:rPr>
-        <w:t xml:space="preserve"> </w:t>
-      </w:r>
-      <w:r>
-        <w:t>Type</w:t>
-      </w:r>
-      <w:r>
-        <w:rPr>
-          <w:rFonts w:eastAsia="Times New Roman"/>
-        </w:rPr>
-        <w:t xml:space="preserve"> </w:t>
-      </w:r>
-      <w:r>
-        <w:t>Styles</w:t>
-      </w:r>
-    </w:p>
-    <w:tbl>
-      <w:tblPr>
-        <w:tblW w:w="0" w:type="auto"/>
-        <w:tblInd w:w="108" w:type="dxa"/>
-        <w:tblLayout w:type="fixed"/>
-        <w:tblLook w:val="0000"/>
-      </w:tblPr>
-      <w:tblGrid>
-        <w:gridCol w:w="720"/>
-        <w:gridCol w:w="2340"/>
-        <w:gridCol w:w="900"/>
-        <w:gridCol w:w="929"/>
-      </w:tblGrid>
-      <w:tr>
-        <w:trPr>
-          <w:cantSplit/>
-          <w:trHeight w:val="240"/>
-          <w:tblHeader/>
-        </w:trPr>
-        <w:tc>
-          <w:tcPr>
-            <w:tcW w:w="720" w:type="dxa"/>
-            <w:tcBorders>
-              <w:top w:val="single" w:sz="1" w:space="0" w:color="000000"/>
-              <w:left w:val="single" w:sz="1" w:space="0" w:color="000000"/>
-              <w:bottom w:val="single" w:sz="1" w:space="0" w:color="000000"/>
-            </w:tcBorders>
-            <w:shd w:val="clear" w:color="auto" w:fill="auto"/>
-            <w:vAlign w:val="center"/>
-          </w:tcPr>
-          <w:p>
-            <w:pPr>
-              <w:pStyle w:val="tablecolhead"/>
-              <w:snapToGrid w:val="0"/>
-            </w:pPr>
-            <w:r>
-              <w:t>Table</w:t>
-            </w:r>
-            <w:r>
-              <w:rPr>
-                <w:rFonts w:eastAsia="Times New Roman"/>
-              </w:rPr>
-              <w:t xml:space="preserve"> </w:t>
-            </w:r>
-            <w:r>
-              <w:t>Head</w:t>
-            </w:r>
-          </w:p>
-        </w:tc>
-        <w:tc>
-          <w:tcPr>
-            <w:tcW w:w="4169" w:type="dxa"/>
-            <w:gridSpan w:val="3"/>
-            <w:tcBorders>
-              <w:top w:val="single" w:sz="1" w:space="0" w:color="000000"/>
-              <w:left w:val="single" w:sz="1" w:space="0" w:color="000000"/>
-              <w:bottom w:val="single" w:sz="1" w:space="0" w:color="000000"/>
-              <w:right w:val="single" w:sz="1" w:space="0" w:color="000000"/>
-            </w:tcBorders>
-            <w:shd w:val="clear" w:color="auto" w:fill="auto"/>
-            <w:vAlign w:val="center"/>
-          </w:tcPr>
-          <w:p>
-            <w:pPr>
-              <w:pStyle w:val="tablecolhead"/>
-              <w:snapToGrid w:val="0"/>
-            </w:pPr>
-            <w:r>
-              <w:t>Table</w:t>
-            </w:r>
-            <w:r>
-              <w:rPr>
-                <w:rFonts w:eastAsia="Times New Roman"/>
-              </w:rPr>
-              <w:t xml:space="preserve"> </w:t>
-            </w:r>
-            <w:r>
-              <w:t>Column</w:t>
-            </w:r>
-            <w:r>
-              <w:rPr>
-                <w:rFonts w:eastAsia="Times New Roman"/>
-              </w:rPr>
-              <w:t xml:space="preserve"> </w:t>
-            </w:r>
-            <w:r>
-              <w:t>Head</w:t>
-            </w:r>
-          </w:p>
-        </w:tc>
-      </w:tr>
-      <w:tr>
-        <w:trPr>
-          <w:cantSplit/>
-          <w:trHeight w:val="240"/>
-          <w:tblHeader/>
-        </w:trPr>
-        <w:tc>
-          <w:tcPr>
-            <w:tcW w:w="720" w:type="dxa"/>
-            <w:tcBorders>
-              <w:top w:val="single" w:sz="1" w:space="0" w:color="000000"/>
-              <w:left w:val="single" w:sz="1" w:space="0" w:color="000000"/>
-              <w:bottom w:val="single" w:sz="1" w:space="0" w:color="000000"/>
-            </w:tcBorders>
-            <w:shd w:val="clear" w:color="auto" w:fill="auto"/>
-          </w:tcPr>
-          <w:p>
-            <w:pPr>
-              <w:snapToGrid w:val="0"/>
-              <w:rPr>
-                <w:sz w:val="16"/>
-                <w:szCs w:val="16"/>
-              </w:rPr>
-            </w:pPr>
-          </w:p>
-        </w:tc>
-        <w:tc>
-          <w:tcPr>
-            <w:tcW w:w="2340" w:type="dxa"/>
-            <w:tcBorders>
-              <w:top w:val="single" w:sz="1" w:space="0" w:color="000000"/>
-              <w:left w:val="single" w:sz="1" w:space="0" w:color="000000"/>
-              <w:bottom w:val="single" w:sz="1" w:space="0" w:color="000000"/>
-            </w:tcBorders>
-            <w:shd w:val="clear" w:color="auto" w:fill="auto"/>
-            <w:vAlign w:val="center"/>
-          </w:tcPr>
-          <w:p>
-            <w:pPr>
-              <w:pStyle w:val="tablecolsubhead"/>
-              <w:snapToGrid w:val="0"/>
-            </w:pPr>
-            <w:r>
-              <w:t>Table</w:t>
-            </w:r>
-            <w:r>
-              <w:rPr>
-                <w:rFonts w:eastAsia="Times New Roman"/>
-              </w:rPr>
-              <w:t xml:space="preserve"> </w:t>
-            </w:r>
-            <w:r>
-              <w:t>column</w:t>
-            </w:r>
-            <w:r>
-              <w:rPr>
-                <w:rFonts w:eastAsia="Times New Roman"/>
-              </w:rPr>
-              <w:t xml:space="preserve"> </w:t>
-            </w:r>
-            <w:r>
-              <w:t>subhead</w:t>
-            </w:r>
-          </w:p>
-        </w:tc>
-        <w:tc>
-          <w:tcPr>
-            <w:tcW w:w="900" w:type="dxa"/>
-            <w:tcBorders>
-              <w:top w:val="single" w:sz="1" w:space="0" w:color="000000"/>
-              <w:left w:val="single" w:sz="1" w:space="0" w:color="000000"/>
-              <w:bottom w:val="single" w:sz="1" w:space="0" w:color="000000"/>
-            </w:tcBorders>
-            <w:shd w:val="clear" w:color="auto" w:fill="auto"/>
-            <w:vAlign w:val="center"/>
-          </w:tcPr>
-          <w:p>
-            <w:pPr>
-              <w:pStyle w:val="tablecolsubhead"/>
-              <w:snapToGrid w:val="0"/>
-            </w:pPr>
-            <w:r>
-              <w:t>Subhead</w:t>
-            </w:r>
-          </w:p>
-        </w:tc>
-        <w:tc>
-          <w:tcPr>
-            <w:tcW w:w="929" w:type="dxa"/>
-            <w:tcBorders>
-              <w:top w:val="single" w:sz="1" w:space="0" w:color="000000"/>
-              <w:left w:val="single" w:sz="1" w:space="0" w:color="000000"/>
-              <w:bottom w:val="single" w:sz="1" w:space="0" w:color="000000"/>
-              <w:right w:val="single" w:sz="1" w:space="0" w:color="000000"/>
-            </w:tcBorders>
-            <w:shd w:val="clear" w:color="auto" w:fill="auto"/>
-            <w:vAlign w:val="center"/>
-          </w:tcPr>
-          <w:p>
-            <w:pPr>
-              <w:pStyle w:val="tablecolsubhead"/>
-              <w:snapToGrid w:val="0"/>
-            </w:pPr>
-            <w:r>
-              <w:t>Subhead</w:t>
-            </w:r>
-          </w:p>
-        </w:tc>
-      </w:tr>
-      <w:tr>
-        <w:trPr>
-          <w:trHeight w:val="320"/>
-        </w:trPr>
-        <w:tc>
-          <w:tcPr>
-            <w:tcW w:w="720" w:type="dxa"/>
-            <w:tcBorders>
-              <w:top w:val="single" w:sz="1" w:space="0" w:color="000000"/>
-              <w:left w:val="single" w:sz="1" w:space="0" w:color="000000"/>
-              <w:bottom w:val="single" w:sz="1" w:space="0" w:color="000000"/>
-            </w:tcBorders>
-            <w:shd w:val="clear" w:color="auto" w:fill="auto"/>
-            <w:vAlign w:val="center"/>
-          </w:tcPr>
-          <w:p>
-            <w:pPr>
-              <w:pStyle w:val="tablecopy"/>
-              <w:snapToGrid w:val="0"/>
-            </w:pPr>
-            <w:r>
-              <w:t>copy</w:t>
-            </w:r>
-          </w:p>
-        </w:tc>
-        <w:tc>
-          <w:tcPr>
-            <w:tcW w:w="2340" w:type="dxa"/>
-            <w:tcBorders>
-              <w:top w:val="single" w:sz="1" w:space="0" w:color="000000"/>
-              <w:left w:val="single" w:sz="1" w:space="0" w:color="000000"/>
-              <w:bottom w:val="single" w:sz="1" w:space="0" w:color="000000"/>
-            </w:tcBorders>
-            <w:shd w:val="clear" w:color="auto" w:fill="auto"/>
-            <w:vAlign w:val="center"/>
-          </w:tcPr>
-          <w:p>
-            <w:pPr>
-              <w:pStyle w:val="tablecopy"/>
-              <w:snapToGrid w:val="0"/>
-            </w:pPr>
-            <w:r>
-              <w:t>More</w:t>
-            </w:r>
-            <w:r>
-              <w:rPr>
-                <w:rFonts w:eastAsia="Times New Roman"/>
-              </w:rPr>
-              <w:t xml:space="preserve"> </w:t>
-            </w:r>
-            <w:r>
-              <w:t>table</w:t>
-            </w:r>
-            <w:r>
-              <w:rPr>
-                <w:rFonts w:eastAsia="Times New Roman"/>
-              </w:rPr>
-              <w:t xml:space="preserve"> </w:t>
-            </w:r>
-            <w:proofErr w:type="spellStart"/>
-            <w:r>
-              <w:t>copy</w:t>
-            </w:r>
-            <w:r>
-              <w:rPr>
-                <w:vertAlign w:val="superscript"/>
-              </w:rPr>
-              <w:t>a</w:t>
-            </w:r>
-            <w:proofErr w:type="spellEnd"/>
-          </w:p>
-        </w:tc>
-        <w:tc>
-          <w:tcPr>
-            <w:tcW w:w="900" w:type="dxa"/>
-            <w:tcBorders>
-              <w:top w:val="single" w:sz="1" w:space="0" w:color="000000"/>
-              <w:left w:val="single" w:sz="1" w:space="0" w:color="000000"/>
-              <w:bottom w:val="single" w:sz="1" w:space="0" w:color="000000"/>
-            </w:tcBorders>
-            <w:shd w:val="clear" w:color="auto" w:fill="auto"/>
-            <w:vAlign w:val="center"/>
-          </w:tcPr>
-          <w:p>
-            <w:pPr>
-              <w:snapToGrid w:val="0"/>
-              <w:rPr>
-                <w:sz w:val="16"/>
-                <w:szCs w:val="16"/>
-              </w:rPr>
-            </w:pPr>
-          </w:p>
-        </w:tc>
-        <w:tc>
-          <w:tcPr>
-            <w:tcW w:w="929" w:type="dxa"/>
-            <w:tcBorders>
-              <w:top w:val="single" w:sz="1" w:space="0" w:color="000000"/>
-              <w:left w:val="single" w:sz="1" w:space="0" w:color="000000"/>
-              <w:bottom w:val="single" w:sz="1" w:space="0" w:color="000000"/>
-              <w:right w:val="single" w:sz="1" w:space="0" w:color="000000"/>
-            </w:tcBorders>
-            <w:shd w:val="clear" w:color="auto" w:fill="auto"/>
-            <w:vAlign w:val="center"/>
-          </w:tcPr>
-          <w:p>
-            <w:pPr>
-              <w:snapToGrid w:val="0"/>
-              <w:rPr>
-                <w:sz w:val="16"/>
-                <w:szCs w:val="16"/>
-              </w:rPr>
-            </w:pPr>
-          </w:p>
-        </w:tc>
-      </w:tr>
-    </w:tbl>
-    <w:p>
-      <w:pPr>
-        <w:pStyle w:val="tablefootnote"/>
-      </w:pPr>
-      <w:r>
-        <w:t>a.</w:t>
-      </w:r>
-      <w:r>
-        <w:rPr>
-          <w:rFonts w:eastAsia="Times New Roman"/>
-        </w:rPr>
-        <w:t xml:space="preserve"> </w:t>
-      </w:r>
-      <w:r>
-        <w:t>Sample</w:t>
-      </w:r>
-      <w:r>
-        <w:rPr>
-          <w:rFonts w:eastAsia="Times New Roman"/>
-        </w:rPr>
-        <w:t xml:space="preserve"> </w:t>
-      </w:r>
-      <w:r>
-        <w:t>of</w:t>
-      </w:r>
-      <w:r>
-        <w:rPr>
-          <w:rFonts w:eastAsia="Times New Roman"/>
-        </w:rPr>
-        <w:t xml:space="preserve"> </w:t>
-      </w:r>
-      <w:r>
-        <w:t>a</w:t>
-      </w:r>
-      <w:r>
-        <w:rPr>
-          <w:rFonts w:eastAsia="Times New Roman"/>
-        </w:rPr>
-        <w:t xml:space="preserve"> </w:t>
-      </w:r>
-      <w:r>
-        <w:t>table</w:t>
-      </w:r>
-      <w:r>
-        <w:rPr>
-          <w:rFonts w:eastAsia="Times New Roman"/>
-        </w:rPr>
-        <w:t xml:space="preserve"> </w:t>
-      </w:r>
-      <w:r>
-        <w:t>footnote.</w:t>
-      </w:r>
-      <w:r>
-        <w:rPr>
-          <w:rFonts w:eastAsia="Times New Roman"/>
-        </w:rPr>
-        <w:t xml:space="preserve"> </w:t>
-      </w:r>
-      <w:r>
-        <w:rPr>
-          <w:i/>
-          <w:iCs/>
-        </w:rPr>
-        <w:t>(</w:t>
-      </w:r>
-      <w:proofErr w:type="gramStart"/>
-      <w:r>
-        <w:rPr>
-          <w:i/>
-          <w:iCs/>
-        </w:rPr>
-        <w:t>table</w:t>
-      </w:r>
-      <w:proofErr w:type="gramEnd"/>
-      <w:r>
-        <w:rPr>
-          <w:rFonts w:eastAsia="Times New Roman"/>
-          <w:i/>
-          <w:iCs/>
-        </w:rPr>
-        <w:t xml:space="preserve"> </w:t>
-      </w:r>
-      <w:r>
-        <w:rPr>
-          <w:i/>
-          <w:iCs/>
-        </w:rPr>
-        <w:t>footnote)</w:t>
-      </w:r>
-    </w:p>
-    <w:p>
-      <w:pPr>
-        <w:pStyle w:val="figurecaption"/>
-        <w:rPr>
-          <w:rFonts w:eastAsia="Times New Roman"/>
-        </w:rPr>
-      </w:pPr>
-      <w:r>
-        <w:pict>
-          <v:shapetype id="_x0000_t202" coordsize="21600,21600" o:spt="202" path="m,l,21600r21600,l21600,xe">
-            <v:stroke joinstyle="miter"/>
-            <v:path gradientshapeok="t" o:connecttype="rect"/>
-          </v:shapetype>
-          <v:shape id="_x0000_s1026" type="#_x0000_t202" style="position:absolute;left:0;text-align:left;margin-left:10.6pt;margin-top:-1.15pt;width:234.7pt;height:127pt;z-index:-251658752;mso-wrap-distance-left:9.05pt;mso-wrap-distance-right:9.05pt" wrapcoords="-69 -128 -69 21472 21669 21472 21669 -128 -69 -128" strokeweight="0">
-            <v:fill color2="black"/>
-            <v:textbox inset="16.2pt,12.6pt,16.2pt,12.6pt">
-              <w:txbxContent>
-                <w:p>
-                  <w:pPr>
-                    <w:pStyle w:val="Corpodetexto"/>
-                    <w:spacing w:after="120"/>
-                  </w:pPr>
-                  <w:r>
-                    <w:t>INSERT FIGURES HERE</w:t>
-                  </w:r>
-                </w:p>
-              </w:txbxContent>
-            </v:textbox>
-            <w10:wrap type="tight"/>
-          </v:shape>
-        </w:pict>
-      </w:r>
-      <w:r>
-        <w:t>Example</w:t>
-      </w:r>
-      <w:r>
-        <w:rPr>
-          <w:rFonts w:eastAsia="Times New Roman"/>
-        </w:rPr>
-        <w:t xml:space="preserve"> </w:t>
-      </w:r>
-      <w:r>
-        <w:t>of</w:t>
-      </w:r>
-      <w:r>
-        <w:rPr>
-          <w:rFonts w:eastAsia="Times New Roman"/>
-        </w:rPr>
-        <w:t xml:space="preserve"> </w:t>
-      </w:r>
-      <w:r>
-        <w:t>a</w:t>
-      </w:r>
-      <w:r>
-        <w:rPr>
-          <w:rFonts w:eastAsia="Times New Roman"/>
-        </w:rPr>
-        <w:t xml:space="preserve"> </w:t>
-      </w:r>
-      <w:r>
-        <w:t>figure</w:t>
-      </w:r>
-      <w:r>
-        <w:rPr>
-          <w:rFonts w:eastAsia="Times New Roman"/>
-        </w:rPr>
-        <w:t xml:space="preserve"> </w:t>
-      </w:r>
-      <w:r>
-        <w:t>caption.</w:t>
-      </w:r>
-      <w:r>
-        <w:rPr>
-          <w:rFonts w:eastAsia="Times New Roman"/>
-        </w:rPr>
-        <w:t xml:space="preserve"> </w:t>
-      </w:r>
-      <w:r>
-        <w:rPr>
-          <w:i/>
-          <w:iCs/>
-        </w:rPr>
-        <w:t>(figure</w:t>
-      </w:r>
-      <w:r>
-        <w:rPr>
-          <w:rFonts w:eastAsia="Times New Roman"/>
-          <w:i/>
-          <w:iCs/>
-        </w:rPr>
-        <w:t xml:space="preserve"> </w:t>
-      </w:r>
-      <w:r>
-        <w:rPr>
-          <w:i/>
-          <w:iCs/>
-        </w:rPr>
-        <w:t>caption)</w:t>
+        <w:t xml:space="preserve">B </w:t>
+      </w:r>
+    </w:p>
+    <w:p>
+      <w:pPr>
+        <w:pStyle w:val="Corpodetexto"/>
+      </w:pPr>
+    </w:p>
+    <w:p>
+      <w:pPr>
+        <w:pStyle w:val="Corpodetexto"/>
+      </w:pPr>
+      <w:r>
+        <w:rPr>
+          <w:noProof/>
+          <w:lang w:eastAsia="en-US"/>
+        </w:rPr>
+        <w:drawing>
+          <wp:inline distT="0" distB="0" distL="0" distR="0">
+            <wp:extent cx="2826735" cy="2721667"/>
+            <wp:effectExtent l="19050" t="0" r="0" b="0"/>
+            <wp:docPr id="16" name="Imagem 16"/>
+            <wp:cNvGraphicFramePr>
+              <a:graphicFrameLocks xmlns:a="http://schemas.openxmlformats.org/drawingml/2006/main" noChangeAspect="1"/>
+            </wp:cNvGraphicFramePr>
+            <a:graphic xmlns:a="http://schemas.openxmlformats.org/drawingml/2006/main">
+              <a:graphicData uri="http://schemas.openxmlformats.org/drawingml/2006/picture">
+                <pic:pic xmlns:pic="http://schemas.openxmlformats.org/drawingml/2006/picture">
+                  <pic:nvPicPr>
+                    <pic:cNvPr id="0" name="Picture 16"/>
+                    <pic:cNvPicPr>
+                      <a:picLocks noChangeAspect="1" noChangeArrowheads="1"/>
+                    </pic:cNvPicPr>
+                  </pic:nvPicPr>
+                  <pic:blipFill>
+                    <a:blip r:embed="rId15" cstate="print"/>
+                    <a:srcRect/>
+                    <a:stretch>
+                      <a:fillRect/>
+                    </a:stretch>
+                  </pic:blipFill>
+                  <pic:spPr bwMode="auto">
+                    <a:xfrm>
+                      <a:off x="0" y="0"/>
+                      <a:ext cx="2826203" cy="2721155"/>
+                    </a:xfrm>
+                    <a:prstGeom prst="rect">
+                      <a:avLst/>
+                    </a:prstGeom>
+                    <a:noFill/>
+                    <a:ln w="9525">
+                      <a:noFill/>
+                      <a:miter lim="800000"/>
+                      <a:headEnd/>
+                      <a:tailEnd/>
+                    </a:ln>
+                  </pic:spPr>
+                </pic:pic>
+              </a:graphicData>
+            </a:graphic>
+          </wp:inline>
+        </w:drawing>
+      </w:r>
+    </w:p>
+    <w:p>
+      <w:pPr>
+        <w:pStyle w:val="Corpodetexto"/>
+      </w:pPr>
+    </w:p>
+    <w:p>
+      <w:pPr>
+        <w:pStyle w:val="Corpodetexto"/>
+      </w:pPr>
+      <w:r>
+        <w:t>CASE 3 – 5 Quadrotors and obstacle Environment C</w:t>
+      </w:r>
+    </w:p>
+    <w:p>
+      <w:pPr>
+        <w:pStyle w:val="Corpodetexto"/>
+      </w:pPr>
+    </w:p>
+    <w:p>
+      <w:pPr>
+        <w:pStyle w:val="Corpodetexto"/>
+      </w:pPr>
+    </w:p>
+    <w:p>
+      <w:pPr>
+        <w:pStyle w:val="Corpodetexto"/>
+      </w:pPr>
+      <w:r>
+        <w:rPr>
+          <w:noProof/>
+          <w:lang w:eastAsia="en-US"/>
+        </w:rPr>
+        <w:drawing>
+          <wp:inline distT="0" distB="0" distL="0" distR="0">
+            <wp:extent cx="3194685" cy="3134995"/>
+            <wp:effectExtent l="19050" t="0" r="5715" b="0"/>
+            <wp:docPr id="17" name="Imagem 17"/>
+            <wp:cNvGraphicFramePr>
+              <a:graphicFrameLocks xmlns:a="http://schemas.openxmlformats.org/drawingml/2006/main" noChangeAspect="1"/>
+            </wp:cNvGraphicFramePr>
+            <a:graphic xmlns:a="http://schemas.openxmlformats.org/drawingml/2006/main">
+              <a:graphicData uri="http://schemas.openxmlformats.org/drawingml/2006/picture">
+                <pic:pic xmlns:pic="http://schemas.openxmlformats.org/drawingml/2006/picture">
+                  <pic:nvPicPr>
+                    <pic:cNvPr id="0" name="Picture 17"/>
+                    <pic:cNvPicPr>
+                      <a:picLocks noChangeAspect="1" noChangeArrowheads="1"/>
+                    </pic:cNvPicPr>
+                  </pic:nvPicPr>
+                  <pic:blipFill>
+                    <a:blip r:embed="rId16" cstate="print"/>
+                    <a:srcRect/>
+                    <a:stretch>
+                      <a:fillRect/>
+                    </a:stretch>
+                  </pic:blipFill>
+                  <pic:spPr bwMode="auto">
+                    <a:xfrm>
+                      <a:off x="0" y="0"/>
+                      <a:ext cx="3194685" cy="3134995"/>
+                    </a:xfrm>
+                    <a:prstGeom prst="rect">
+                      <a:avLst/>
+                    </a:prstGeom>
+                    <a:noFill/>
+                    <a:ln w="9525">
+                      <a:noFill/>
+                      <a:miter lim="800000"/>
+                      <a:headEnd/>
+                      <a:tailEnd/>
+                    </a:ln>
+                  </pic:spPr>
+                </pic:pic>
+              </a:graphicData>
+            </a:graphic>
+          </wp:inline>
+        </w:drawing>
+      </w:r>
+    </w:p>
+    <w:p>
+      <w:pPr>
+        <w:pStyle w:val="Corpodetexto"/>
+      </w:pPr>
+    </w:p>
+    <w:p>
+      <w:pPr>
+        <w:pStyle w:val="Corpodetexto"/>
+      </w:pPr>
+    </w:p>
+    <w:p>
+      <w:pPr>
+        <w:pStyle w:val="Corpodetexto"/>
+      </w:pPr>
+      <w:r>
+        <w:t>For the implementation of the GAP algorithm, the minimum cost path was established via Dijkstra’</w:t>
+      </w:r>
+      <w:r>
+        <w:t>s algorithm, so that the</w:t>
+      </w:r>
+      <w:r>
+        <w:t xml:space="preserve"> cost matrix </w:t>
+      </w:r>
+      <w:r>
+        <w:t xml:space="preserve">D could be </w:t>
+      </w:r>
+      <w:r>
+        <w:t>created,</w:t>
+      </w:r>
+      <w:r>
+        <w:t xml:space="preserve"> and afterwards find the start and </w:t>
+      </w:r>
+      <w:r>
+        <w:t>goal assignment, as well as define the priority order</w:t>
+      </w:r>
+      <w:r>
+        <w:t xml:space="preserve"> and trajectory generation through GAP implementation</w:t>
+      </w:r>
+      <w:r>
+        <w:t>.</w:t>
+      </w:r>
+      <w:r>
+        <w:t xml:space="preserve"> This resulted in:</w:t>
+      </w:r>
+    </w:p>
+    <w:p>
+      <w:pPr>
+        <w:pStyle w:val="Corpodetexto"/>
+      </w:pPr>
+    </w:p>
+    <w:p>
+      <w:pPr>
+        <w:pStyle w:val="Corpodetexto"/>
+      </w:pPr>
+      <w:r>
+        <w:rPr>
+          <w:noProof/>
+          <w:lang w:eastAsia="en-US"/>
+        </w:rPr>
+        <w:drawing>
+          <wp:inline distT="0" distB="0" distL="0" distR="0">
+            <wp:extent cx="2895341" cy="2937928"/>
+            <wp:effectExtent l="19050" t="0" r="259" b="0"/>
+            <wp:docPr id="20" name="Imagem 20"/>
+            <wp:cNvGraphicFramePr>
+              <a:graphicFrameLocks xmlns:a="http://schemas.openxmlformats.org/drawingml/2006/main" noChangeAspect="1"/>
+            </wp:cNvGraphicFramePr>
+            <a:graphic xmlns:a="http://schemas.openxmlformats.org/drawingml/2006/main">
+              <a:graphicData uri="http://schemas.openxmlformats.org/drawingml/2006/picture">
+                <pic:pic xmlns:pic="http://schemas.openxmlformats.org/drawingml/2006/picture">
+                  <pic:nvPicPr>
+                    <pic:cNvPr id="0" name="Picture 20"/>
+                    <pic:cNvPicPr>
+                      <a:picLocks noChangeAspect="1" noChangeArrowheads="1"/>
+                    </pic:cNvPicPr>
+                  </pic:nvPicPr>
+                  <pic:blipFill>
+                    <a:blip r:embed="rId17" cstate="print"/>
+                    <a:srcRect/>
+                    <a:stretch>
+                      <a:fillRect/>
+                    </a:stretch>
+                  </pic:blipFill>
+                  <pic:spPr bwMode="auto">
+                    <a:xfrm>
+                      <a:off x="0" y="0"/>
+                      <a:ext cx="2896971" cy="2939582"/>
+                    </a:xfrm>
+                    <a:prstGeom prst="rect">
+                      <a:avLst/>
+                    </a:prstGeom>
+                    <a:noFill/>
+                    <a:ln w="9525">
+                      <a:noFill/>
+                      <a:miter lim="800000"/>
+                      <a:headEnd/>
+                      <a:tailEnd/>
+                    </a:ln>
+                  </pic:spPr>
+                </pic:pic>
+              </a:graphicData>
+            </a:graphic>
+          </wp:inline>
+        </w:drawing>
+      </w:r>
+    </w:p>
+    <w:p>
+      <w:pPr>
+        <w:pStyle w:val="Corpodetexto"/>
+      </w:pPr>
+    </w:p>
+    <w:p>
+      <w:pPr>
+        <w:pStyle w:val="Corpodetexto"/>
+        <w:jc w:val="center"/>
+      </w:pPr>
+      <w:r>
+        <w:t>Fig. 6 Result for CASE 1</w:t>
+      </w:r>
+    </w:p>
+    <w:p>
+      <w:pPr>
+        <w:pStyle w:val="Corpodetexto"/>
+        <w:ind w:firstLine="0"/>
+      </w:pPr>
+    </w:p>
+    <w:p>
+      <w:pPr>
+        <w:pStyle w:val="Corpodetexto"/>
+      </w:pPr>
+    </w:p>
+    <w:p>
+      <w:pPr>
+        <w:pStyle w:val="Corpodetexto"/>
+      </w:pPr>
+      <w:r>
+        <w:rPr>
+          <w:noProof/>
+          <w:lang w:eastAsia="en-US"/>
+        </w:rPr>
+        <w:drawing>
+          <wp:inline distT="0" distB="0" distL="0" distR="0">
+            <wp:extent cx="3194685" cy="3075940"/>
+            <wp:effectExtent l="19050" t="0" r="5715" b="0"/>
+            <wp:docPr id="28" name="Imagem 28"/>
+            <wp:cNvGraphicFramePr>
+              <a:graphicFrameLocks xmlns:a="http://schemas.openxmlformats.org/drawingml/2006/main" noChangeAspect="1"/>
+            </wp:cNvGraphicFramePr>
+            <a:graphic xmlns:a="http://schemas.openxmlformats.org/drawingml/2006/main">
+              <a:graphicData uri="http://schemas.openxmlformats.org/drawingml/2006/picture">
+                <pic:pic xmlns:pic="http://schemas.openxmlformats.org/drawingml/2006/picture">
+                  <pic:nvPicPr>
+                    <pic:cNvPr id="0" name="Picture 28"/>
+                    <pic:cNvPicPr>
+                      <a:picLocks noChangeAspect="1" noChangeArrowheads="1"/>
+                    </pic:cNvPicPr>
+                  </pic:nvPicPr>
+                  <pic:blipFill>
+                    <a:blip r:embed="rId18" cstate="print"/>
+                    <a:srcRect/>
+                    <a:stretch>
+                      <a:fillRect/>
+                    </a:stretch>
+                  </pic:blipFill>
+                  <pic:spPr bwMode="auto">
+                    <a:xfrm>
+                      <a:off x="0" y="0"/>
+                      <a:ext cx="3194685" cy="3075940"/>
+                    </a:xfrm>
+                    <a:prstGeom prst="rect">
+                      <a:avLst/>
+                    </a:prstGeom>
+                    <a:noFill/>
+                    <a:ln w="9525">
+                      <a:noFill/>
+                      <a:miter lim="800000"/>
+                      <a:headEnd/>
+                      <a:tailEnd/>
+                    </a:ln>
+                  </pic:spPr>
+                </pic:pic>
+              </a:graphicData>
+            </a:graphic>
+          </wp:inline>
+        </w:drawing>
+      </w:r>
+    </w:p>
+    <w:p>
+      <w:pPr>
+        <w:pStyle w:val="Corpodetexto"/>
+        <w:jc w:val="center"/>
+      </w:pPr>
+      <w:r>
+        <w:t xml:space="preserve">Fig. </w:t>
+      </w:r>
+      <w:r>
+        <w:t>7</w:t>
+      </w:r>
+      <w:r>
+        <w:t xml:space="preserve"> Result for CASE </w:t>
+      </w:r>
+      <w:r>
+        <w:t>2</w:t>
+      </w:r>
+    </w:p>
+    <w:p>
+      <w:pPr>
+        <w:pStyle w:val="Corpodetexto"/>
+        <w:jc w:val="center"/>
+      </w:pPr>
+    </w:p>
+    <w:p>
+      <w:pPr>
+        <w:pStyle w:val="Corpodetexto"/>
+        <w:jc w:val="center"/>
+      </w:pPr>
+      <w:r>
+        <w:rPr>
+          <w:noProof/>
+          <w:lang w:eastAsia="en-US"/>
+        </w:rPr>
+        <w:drawing>
+          <wp:inline distT="0" distB="0" distL="0" distR="0">
+            <wp:extent cx="3194685" cy="3004185"/>
+            <wp:effectExtent l="19050" t="0" r="5715" b="0"/>
+            <wp:docPr id="21" name="Imagem 21"/>
+            <wp:cNvGraphicFramePr>
+              <a:graphicFrameLocks xmlns:a="http://schemas.openxmlformats.org/drawingml/2006/main" noChangeAspect="1"/>
+            </wp:cNvGraphicFramePr>
+            <a:graphic xmlns:a="http://schemas.openxmlformats.org/drawingml/2006/main">
+              <a:graphicData uri="http://schemas.openxmlformats.org/drawingml/2006/picture">
+                <pic:pic xmlns:pic="http://schemas.openxmlformats.org/drawingml/2006/picture">
+                  <pic:nvPicPr>
+                    <pic:cNvPr id="0" name="Picture 21"/>
+                    <pic:cNvPicPr>
+                      <a:picLocks noChangeAspect="1" noChangeArrowheads="1"/>
+                    </pic:cNvPicPr>
+                  </pic:nvPicPr>
+                  <pic:blipFill>
+                    <a:blip r:embed="rId19" cstate="print"/>
+                    <a:srcRect/>
+                    <a:stretch>
+                      <a:fillRect/>
+                    </a:stretch>
+                  </pic:blipFill>
+                  <pic:spPr bwMode="auto">
+                    <a:xfrm>
+                      <a:off x="0" y="0"/>
+                      <a:ext cx="3194685" cy="3004185"/>
+                    </a:xfrm>
+                    <a:prstGeom prst="rect">
+                      <a:avLst/>
+                    </a:prstGeom>
+                    <a:noFill/>
+                    <a:ln w="9525">
+                      <a:noFill/>
+                      <a:miter lim="800000"/>
+                      <a:headEnd/>
+                      <a:tailEnd/>
+                    </a:ln>
+                  </pic:spPr>
+                </pic:pic>
+              </a:graphicData>
+            </a:graphic>
+          </wp:inline>
+        </w:drawing>
+      </w:r>
+    </w:p>
+    <w:p>
+      <w:pPr>
+        <w:pStyle w:val="Corpodetexto"/>
+        <w:jc w:val="center"/>
+      </w:pPr>
+      <w:r>
+        <w:t>Fig. 7 Result for CASE 3</w:t>
+      </w:r>
+    </w:p>
+    <w:p>
+      <w:pPr>
+        <w:pStyle w:val="Corpodetexto"/>
+        <w:jc w:val="center"/>
+      </w:pPr>
+    </w:p>
+    <w:p>
+      <w:pPr>
+        <w:pStyle w:val="Corpodetexto"/>
+      </w:pPr>
+    </w:p>
+    <w:p>
+      <w:pPr>
+        <w:pStyle w:val="Corpodetexto"/>
+      </w:pPr>
+      <w:r>
+        <w:t xml:space="preserve">The algorithm </w:t>
+      </w:r>
+      <w:r>
+        <w:t>performed efficiently in</w:t>
+      </w:r>
+      <w:r>
+        <w:t xml:space="preserve"> all three cases and detailed video of its performance can be found attached to this paper.</w:t>
       </w:r>
     </w:p>
     <w:p>
@@ -3059,7 +5805,57 @@
         </w:numPr>
       </w:pPr>
       <w:r>
+        <w:t>CONCLUSION</w:t>
+      </w:r>
+    </w:p>
+    <w:p>
+      <w:pPr>
+        <w:pStyle w:val="Corpodetexto"/>
+      </w:pPr>
+      <w:r>
+        <w:t>By the implemen</w:t>
+      </w:r>
+      <w:r>
+        <w:t xml:space="preserve">tation of the C-CAPT algorithm for 2D and 3D cases, the efficiency for task assignment was measured </w:t>
+      </w:r>
+      <w:r>
+        <w:t xml:space="preserve">in terms of runtime. It was observed that </w:t>
+      </w:r>
+      <w:r>
+        <w:t>although the computational time grew in a factorial rate, considering the number of robots b</w:t>
+      </w:r>
+      <w:r>
+        <w:t xml:space="preserve">eing assigned the algorithm had a good </w:t>
+      </w:r>
+      <w:r>
         <w:lastRenderedPageBreak/>
+        <w:t>response. For the second phase, even though the obstacles were known, assigning multiple robots susceptible to collision needed not only task assignment, but also path planning and priority establishment, where the former was implemented using Dijkstra’s algorithm and the latter by extending C-CAPT with [2]. Within the p</w:t>
+      </w:r>
+      <w:r>
+        <w:t xml:space="preserve">roposed </w:t>
+      </w:r>
+      <w:r>
+        <w:t xml:space="preserve">three </w:t>
+      </w:r>
+      <w:r>
+        <w:t xml:space="preserve">cases, the algorithm performed </w:t>
+      </w:r>
+      <w:r>
+        <w:t xml:space="preserve">correctly </w:t>
+      </w:r>
+      <w:r>
+        <w:t>as expected.</w:t>
+      </w:r>
+    </w:p>
+    <w:p>
+      <w:pPr>
+        <w:pStyle w:val="Ttulo1"/>
+        <w:numPr>
+          <w:ilvl w:val="0"/>
+          <w:numId w:val="0"/>
+        </w:numPr>
+      </w:pPr>
+      <w:r>
         <w:t>Acknowledgment</w:t>
       </w:r>
     </w:p>
@@ -3093,7 +5889,6 @@
         </w:rPr>
         <w:t xml:space="preserve">The authors would like to thank Dr. Vijay </w:t>
       </w:r>
-      <w:proofErr w:type="gramStart"/>
       <w:r>
         <w:rPr>
           <w:smallCaps w:val="0"/>
@@ -3108,9 +5903,8 @@
           <w:spacing w:val="-1"/>
           <w:lang w:eastAsia="zh-CN"/>
         </w:rPr>
-        <w:t xml:space="preserve"> ,</w:t>
-      </w:r>
-      <w:proofErr w:type="gramEnd"/>
+        <w:t>,</w:t>
+      </w:r>
       <w:r>
         <w:rPr>
           <w:smallCaps w:val="0"/>
@@ -3206,6 +6000,7 @@
         <w:pStyle w:val="references"/>
       </w:pPr>
       <w:r>
+        <w:lastRenderedPageBreak/>
         <w:t xml:space="preserve">M. Turpin ,K. </w:t>
       </w:r>
       <w:proofErr w:type="spellStart"/>
@@ -3326,6 +6121,13 @@
         <w:rPr>
           <w:sz w:val="16"/>
         </w:rPr>
+        <w:sectPr>
+          <w:type w:val="continuous"/>
+          <w:pgSz w:w="11906" w:h="16838"/>
+          <w:pgMar w:top="1080" w:right="737" w:bottom="2432" w:left="737" w:header="720" w:footer="720" w:gutter="0"/>
+          <w:cols w:num="2" w:space="360"/>
+          <w:docGrid w:linePitch="360"/>
+        </w:sectPr>
       </w:pPr>
       <w:r>
         <w:rPr>
@@ -3345,9 +6147,21 @@
         <w:rPr>
           <w:sz w:val="16"/>
         </w:rPr>
-        <w:t xml:space="preserve">' Assignment Algorithm Modified for Rectangular Matrices”: available at </w:t>
-      </w:r>
-      <w:hyperlink r:id="rId8" w:history="1">
+        <w:t>' Assignment Algorithm Modified for Rectangular Matrices”</w:t>
+      </w:r>
+      <w:r>
+        <w:rPr>
+          <w:sz w:val="16"/>
+        </w:rPr>
+        <w:t xml:space="preserve"> </w:t>
+      </w:r>
+      <w:r>
+        <w:rPr>
+          <w:sz w:val="16"/>
+        </w:rPr>
+        <w:t xml:space="preserve">: available at </w:t>
+      </w:r>
+      <w:hyperlink r:id="rId20" w:history="1">
         <w:r>
           <w:rPr>
             <w:rStyle w:val="Hyperlink"/>
@@ -3365,32 +6179,20 @@
     </w:p>
     <w:p>
       <w:pPr>
-        <w:pStyle w:val="references"/>
-        <w:numPr>
-          <w:ilvl w:val="0"/>
-          <w:numId w:val="0"/>
-        </w:numPr>
-        <w:ind w:left="360" w:hanging="360"/>
-      </w:pPr>
-    </w:p>
-    <w:p>
-      <w:pPr>
-        <w:pStyle w:val="references"/>
-        <w:numPr>
-          <w:ilvl w:val="0"/>
-          <w:numId w:val="0"/>
-        </w:numPr>
-        <w:ind w:left="360" w:hanging="360"/>
-        <w:sectPr>
-          <w:type w:val="continuous"/>
-          <w:pgSz w:w="11906" w:h="16838"/>
-          <w:pgMar w:top="1080" w:right="737" w:bottom="2432" w:left="737" w:header="720" w:footer="720" w:gutter="0"/>
-          <w:cols w:num="2" w:space="360"/>
-          <w:docGrid w:linePitch="360"/>
-        </w:sectPr>
-      </w:pPr>
-    </w:p>
-    <w:p/>
+        <w:pStyle w:val="Corpodetexto"/>
+        <w:jc w:val="center"/>
+      </w:pPr>
+    </w:p>
+    <w:p>
+      <w:pPr>
+        <w:pStyle w:val="Corpodetexto"/>
+      </w:pPr>
+    </w:p>
+    <w:p>
+      <w:pPr>
+        <w:jc w:val="both"/>
+      </w:pPr>
+    </w:p>
     <w:sectPr>
       <w:type w:val="continuous"/>
       <w:pgSz w:w="11906" w:h="16838"/>
@@ -3740,6 +6542,119 @@
       </w:rPr>
     </w:lvl>
   </w:abstractNum>
+  <w:abstractNum w:abstractNumId="6">
+    <w:nsid w:val="314A31E4"/>
+    <w:multiLevelType w:val="hybridMultilevel"/>
+    <w:tmpl w:val="0CB25586"/>
+    <w:lvl w:ilvl="0" w:tplc="1D4C6C16">
+      <w:start w:val="3"/>
+      <w:numFmt w:val="bullet"/>
+      <w:lvlText w:val="-"/>
+      <w:lvlJc w:val="left"/>
+      <w:pPr>
+        <w:ind w:left="720" w:hanging="360"/>
+      </w:pPr>
+      <w:rPr>
+        <w:rFonts w:ascii="Times New Roman" w:eastAsia="SimSun" w:hAnsi="Times New Roman" w:cs="Times New Roman" w:hint="default"/>
+      </w:rPr>
+    </w:lvl>
+    <w:lvl w:ilvl="1" w:tplc="04090003" w:tentative="1">
+      <w:start w:val="1"/>
+      <w:numFmt w:val="bullet"/>
+      <w:lvlText w:val="o"/>
+      <w:lvlJc w:val="left"/>
+      <w:pPr>
+        <w:ind w:left="1440" w:hanging="360"/>
+      </w:pPr>
+      <w:rPr>
+        <w:rFonts w:ascii="Courier New" w:hAnsi="Courier New" w:cs="Courier New" w:hint="default"/>
+      </w:rPr>
+    </w:lvl>
+    <w:lvl w:ilvl="2" w:tplc="04090005" w:tentative="1">
+      <w:start w:val="1"/>
+      <w:numFmt w:val="bullet"/>
+      <w:lvlText w:val=""/>
+      <w:lvlJc w:val="left"/>
+      <w:pPr>
+        <w:ind w:left="2160" w:hanging="360"/>
+      </w:pPr>
+      <w:rPr>
+        <w:rFonts w:ascii="Wingdings" w:hAnsi="Wingdings" w:hint="default"/>
+      </w:rPr>
+    </w:lvl>
+    <w:lvl w:ilvl="3" w:tplc="04090001" w:tentative="1">
+      <w:start w:val="1"/>
+      <w:numFmt w:val="bullet"/>
+      <w:lvlText w:val=""/>
+      <w:lvlJc w:val="left"/>
+      <w:pPr>
+        <w:ind w:left="2880" w:hanging="360"/>
+      </w:pPr>
+      <w:rPr>
+        <w:rFonts w:ascii="Symbol" w:hAnsi="Symbol" w:hint="default"/>
+      </w:rPr>
+    </w:lvl>
+    <w:lvl w:ilvl="4" w:tplc="04090003" w:tentative="1">
+      <w:start w:val="1"/>
+      <w:numFmt w:val="bullet"/>
+      <w:lvlText w:val="o"/>
+      <w:lvlJc w:val="left"/>
+      <w:pPr>
+        <w:ind w:left="3600" w:hanging="360"/>
+      </w:pPr>
+      <w:rPr>
+        <w:rFonts w:ascii="Courier New" w:hAnsi="Courier New" w:cs="Courier New" w:hint="default"/>
+      </w:rPr>
+    </w:lvl>
+    <w:lvl w:ilvl="5" w:tplc="04090005" w:tentative="1">
+      <w:start w:val="1"/>
+      <w:numFmt w:val="bullet"/>
+      <w:lvlText w:val=""/>
+      <w:lvlJc w:val="left"/>
+      <w:pPr>
+        <w:ind w:left="4320" w:hanging="360"/>
+      </w:pPr>
+      <w:rPr>
+        <w:rFonts w:ascii="Wingdings" w:hAnsi="Wingdings" w:hint="default"/>
+      </w:rPr>
+    </w:lvl>
+    <w:lvl w:ilvl="6" w:tplc="04090001" w:tentative="1">
+      <w:start w:val="1"/>
+      <w:numFmt w:val="bullet"/>
+      <w:lvlText w:val=""/>
+      <w:lvlJc w:val="left"/>
+      <w:pPr>
+        <w:ind w:left="5040" w:hanging="360"/>
+      </w:pPr>
+      <w:rPr>
+        <w:rFonts w:ascii="Symbol" w:hAnsi="Symbol" w:hint="default"/>
+      </w:rPr>
+    </w:lvl>
+    <w:lvl w:ilvl="7" w:tplc="04090003" w:tentative="1">
+      <w:start w:val="1"/>
+      <w:numFmt w:val="bullet"/>
+      <w:lvlText w:val="o"/>
+      <w:lvlJc w:val="left"/>
+      <w:pPr>
+        <w:ind w:left="5760" w:hanging="360"/>
+      </w:pPr>
+      <w:rPr>
+        <w:rFonts w:ascii="Courier New" w:hAnsi="Courier New" w:cs="Courier New" w:hint="default"/>
+      </w:rPr>
+    </w:lvl>
+    <w:lvl w:ilvl="8" w:tplc="04090005" w:tentative="1">
+      <w:start w:val="1"/>
+      <w:numFmt w:val="bullet"/>
+      <w:lvlText w:val=""/>
+      <w:lvlJc w:val="left"/>
+      <w:pPr>
+        <w:ind w:left="6480" w:hanging="360"/>
+      </w:pPr>
+      <w:rPr>
+        <w:rFonts w:ascii="Wingdings" w:hAnsi="Wingdings" w:hint="default"/>
+      </w:rPr>
+    </w:lvl>
+  </w:abstractNum>
   <w:num w:numId="1">
     <w:abstractNumId w:val="0"/>
   </w:num>
@@ -3760,6 +6675,18 @@
   </w:num>
   <w:num w:numId="7">
     <w:abstractNumId w:val="2"/>
+  </w:num>
+  <w:num w:numId="8">
+    <w:abstractNumId w:val="6"/>
+  </w:num>
+  <w:num w:numId="9">
+    <w:abstractNumId w:val="0"/>
+    <w:lvlOverride w:ilvl="0">
+      <w:startOverride w:val="1"/>
+    </w:lvlOverride>
+    <w:lvlOverride w:ilvl="1">
+      <w:startOverride w:val="2"/>
+    </w:lvlOverride>
   </w:num>
 </w:numbering>
 </file>

</xml_diff>

<commit_message>
added report changes and edits
</commit_message>
<xml_diff>
--- a/Report/FINAL_PROJECT_REPORT.docx
+++ b/Report/FINAL_PROJECT_REPORT.docx
@@ -1,6 +1,6 @@
 
 <file path=word/document.xml><?xml version="1.0" encoding="utf-8"?>
-<w:document xmlns:ve="http://schemas.openxmlformats.org/markup-compatibility/2006" xmlns:o="urn:schemas-microsoft-com:office:office" xmlns:r="http://schemas.openxmlformats.org/officeDocument/2006/relationships" xmlns:m="http://schemas.openxmlformats.org/officeDocument/2006/math" xmlns:v="urn:schemas-microsoft-com:vml" xmlns:wp="http://schemas.openxmlformats.org/drawingml/2006/wordprocessingDrawing" xmlns:w10="urn:schemas-microsoft-com:office:word" xmlns:w="http://schemas.openxmlformats.org/wordprocessingml/2006/main" xmlns:wne="http://schemas.microsoft.com/office/word/2006/wordml">
+<w:document xmlns:wpc="http://schemas.microsoft.com/office/word/2010/wordprocessingCanvas" xmlns:mc="http://schemas.openxmlformats.org/markup-compatibility/2006" xmlns:o="urn:schemas-microsoft-com:office:office" xmlns:r="http://schemas.openxmlformats.org/officeDocument/2006/relationships" xmlns:m="http://schemas.openxmlformats.org/officeDocument/2006/math" xmlns:v="urn:schemas-microsoft-com:vml" xmlns:wp14="http://schemas.microsoft.com/office/word/2010/wordprocessingDrawing" xmlns:wp="http://schemas.openxmlformats.org/drawingml/2006/wordprocessingDrawing" xmlns:w10="urn:schemas-microsoft-com:office:word" xmlns:w="http://schemas.openxmlformats.org/wordprocessingml/2006/main" xmlns:w14="http://schemas.microsoft.com/office/word/2010/wordml" xmlns:w15="http://schemas.microsoft.com/office/word/2012/wordml" xmlns:wpg="http://schemas.microsoft.com/office/word/2010/wordprocessingGroup" xmlns:wpi="http://schemas.microsoft.com/office/word/2010/wordprocessingInk" xmlns:wne="http://schemas.microsoft.com/office/word/2006/wordml" xmlns:wps="http://schemas.microsoft.com/office/word/2010/wordprocessingShape" mc:Ignorable="w14 w15 wp14">
   <w:background w:color="FFFFFF"/>
   <w:body>
     <w:p>
@@ -61,7 +61,7 @@
         <w:tblW w:w="10080" w:type="dxa"/>
         <w:jc w:val="center"/>
         <w:tblLayout w:type="fixed"/>
-        <w:tblLook w:val="0000"/>
+        <w:tblLook w:val="0000" w:firstRow="0" w:lastRow="0" w:firstColumn="0" w:lastColumn="0" w:noHBand="0" w:noVBand="0"/>
       </w:tblPr>
       <w:tblGrid>
         <w:gridCol w:w="3360"/>
@@ -179,19 +179,9 @@
             <w:pPr>
               <w:pStyle w:val="Author"/>
             </w:pPr>
-            <w:proofErr w:type="spellStart"/>
             <w:r>
-              <w:t>Caio</w:t>
+              <w:t>Caio Mucchiani</w:t>
             </w:r>
-            <w:proofErr w:type="spellEnd"/>
-            <w:r>
-              <w:t xml:space="preserve"> </w:t>
-            </w:r>
-            <w:proofErr w:type="spellStart"/>
-            <w:r>
-              <w:t>Mucchiani</w:t>
-            </w:r>
-            <w:proofErr w:type="spellEnd"/>
             <w:r>
               <w:t xml:space="preserve"> </w:t>
             </w:r>
@@ -277,12 +267,24 @@
         <w:rPr>
           <w:rFonts w:eastAsia="Times New Roman"/>
         </w:rPr>
-        <w:t xml:space="preserve"> Multi-robot coordination is one interesting application for micro-UAVs. In this sense, this paper includes the implementation of the state-of-the-art algorithms to coordinate the assignment of N-robots from an initial positio</w:t>
+        <w:t xml:space="preserve"> Multi-robot coordination is one interesting </w:t>
       </w:r>
       <w:r>
         <w:rPr>
           <w:rFonts w:eastAsia="Times New Roman"/>
         </w:rPr>
+        <w:t>challenge</w:t>
+      </w:r>
+      <w:r>
+        <w:rPr>
+          <w:rFonts w:eastAsia="Times New Roman"/>
+        </w:rPr>
+        <w:t xml:space="preserve"> for micro-UAVs. In this sense, this paper includes the implementation of the state-of-the-art algorithms to coordinate the assignment of N-robots from an initial positio</w:t>
+      </w:r>
+      <w:r>
+        <w:rPr>
+          <w:rFonts w:eastAsia="Times New Roman"/>
+        </w:rPr>
         <w:t xml:space="preserve">n S to a goal final position G. Initially, </w:t>
       </w:r>
       <w:r>
@@ -301,14 +303,13 @@
         <w:rPr>
           <w:rFonts w:eastAsia="Times New Roman"/>
         </w:rPr>
-        <w:t>, and for the second part the CAPT algorithm is extended to the implementation of the Goal Assignment and Trajectory Planning algorithm (GAP</w:t>
-      </w:r>
-      <w:proofErr w:type="gramStart"/>
+        <w:t>, and for the second part the CAPT algorithm is extended to the implementation of the Goal Assignment and Traj</w:t>
+      </w:r>
       <w:r>
         <w:rPr>
           <w:rFonts w:eastAsia="Times New Roman"/>
         </w:rPr>
-        <w:t xml:space="preserve">) </w:t>
+        <w:t>ectory Planning algorithm (GAP)</w:t>
       </w:r>
       <w:r>
         <w:rPr>
@@ -316,7 +317,6 @@
         </w:rPr>
         <w:t>.</w:t>
       </w:r>
-      <w:proofErr w:type="gramEnd"/>
     </w:p>
     <w:p>
       <w:pPr>
@@ -381,19 +381,23 @@
         </w:rPr>
         <w:t>GAP</w:t>
       </w:r>
-      <w:proofErr w:type="gramStart"/>
       <w:r>
         <w:rPr>
           <w:rFonts w:eastAsia="Times New Roman"/>
         </w:rPr>
-        <w:t>,C</w:t>
-      </w:r>
-      <w:proofErr w:type="gramEnd"/>
+        <w:t>,</w:t>
+      </w:r>
       <w:r>
         <w:rPr>
           <w:rFonts w:eastAsia="Times New Roman"/>
         </w:rPr>
-        <w:t>-CAPT</w:t>
+        <w:t xml:space="preserve"> </w:t>
+      </w:r>
+      <w:r>
+        <w:rPr>
+          <w:rFonts w:eastAsia="Times New Roman"/>
+        </w:rPr>
+        <w:t>C-CAPT</w:t>
       </w:r>
       <w:r>
         <w:rPr>
@@ -431,7 +435,7 @@
     </w:p>
     <w:p>
       <w:pPr>
-        <w:pStyle w:val="Corpodetexto"/>
+        <w:pStyle w:val="BodyText"/>
       </w:pPr>
       <w:r>
         <w:t>Mu</w:t>
@@ -440,62 +444,95 @@
         <w:t>l</w:t>
       </w:r>
       <w:r>
-        <w:t xml:space="preserve">ti-robot assignment tasks </w:t>
-      </w:r>
-      <w:r>
-        <w:t>represent a challenge for the actual robotic scenario</w:t>
-      </w:r>
-      <w:r>
-        <w:t xml:space="preserve">, and it is a problem that should be solved efficiently. </w:t>
+        <w:t xml:space="preserve">ti-robot </w:t>
+      </w:r>
+      <w:r>
+        <w:t xml:space="preserve">goal </w:t>
+      </w:r>
+      <w:r>
+        <w:t xml:space="preserve">assignment </w:t>
+      </w:r>
+      <w:r>
+        <w:t xml:space="preserve">and path planning </w:t>
+      </w:r>
+      <w:r>
+        <w:t xml:space="preserve">tasks </w:t>
+      </w:r>
+      <w:r>
+        <w:t xml:space="preserve">represent a challenge for the </w:t>
+      </w:r>
+      <w:r>
+        <w:t xml:space="preserve">high level control of micro aerial vehicles.  </w:t>
       </w:r>
       <w:r>
         <w:t>In this paper, we</w:t>
       </w:r>
       <w:r>
-        <w:t xml:space="preserve"> use the algorithms discussed in [1] and [2] and the</w:t>
-      </w:r>
-      <w:r>
-        <w:t xml:space="preserve"> approach t</w:t>
-      </w:r>
-      <w:r>
-        <w:t>o the multi-robot assignment problem is done in</w:t>
-      </w:r>
-      <w:r>
-        <w:t xml:space="preserve"> two different manners: </w:t>
-      </w:r>
-      <w:r>
-        <w:t xml:space="preserve">the first phase consists of an implementation of the centralized CAPT algorithm (C-CAPT) for circular first order robots that operates in a 2D obstacle free environment. For this phase, we discuss the algorithm in terms of runtime against number of robots (which varies from 10 up to 1000), with equal number of goals. </w:t>
-      </w:r>
-    </w:p>
-    <w:p>
-      <w:pPr>
-        <w:pStyle w:val="Corpodetexto"/>
-      </w:pPr>
-      <w:r>
-        <w:t xml:space="preserve">For the second </w:t>
-      </w:r>
-      <w:proofErr w:type="gramStart"/>
-      <w:r>
-        <w:t>phase, …</w:t>
-      </w:r>
-      <w:proofErr w:type="gramEnd"/>
-      <w:r>
         <w:t xml:space="preserve"> </w:t>
       </w:r>
-    </w:p>
-    <w:p>
-      <w:pPr>
-        <w:pStyle w:val="Corpodetexto"/>
-      </w:pPr>
-    </w:p>
-    <w:p>
-      <w:pPr>
-        <w:pStyle w:val="Corpodetexto"/>
-      </w:pPr>
-    </w:p>
-    <w:p>
-      <w:pPr>
-        <w:pStyle w:val="Ttulo1"/>
+      <w:r>
+        <w:t>implement</w:t>
+      </w:r>
+      <w:r>
+        <w:t xml:space="preserve"> algorithms discussed in [1] and [2] problems</w:t>
+      </w:r>
+      <w:r>
+        <w:t xml:space="preserve"> to solve the</w:t>
+      </w:r>
+      <w:r>
+        <w:t xml:space="preserve"> goal assignment and trajectory planning </w:t>
+      </w:r>
+      <w:r>
+        <w:t xml:space="preserve">problem </w:t>
+      </w:r>
+      <w:r>
+        <w:t>efficiently together</w:t>
+      </w:r>
+      <w:r>
+        <w:t>. The first f</w:t>
+      </w:r>
+      <w:r>
+        <w:t xml:space="preserve">irst phase consists of an implementation of the centralized CAPT algorithm (C-CAPT) for circular first order robots that operates in a </w:t>
+      </w:r>
+      <w:r>
+        <w:t>3</w:t>
+      </w:r>
+      <w:r>
+        <w:t xml:space="preserve">D obstacle free environment. For this phase, we </w:t>
+      </w:r>
+      <w:r>
+        <w:t>confirm findings of computation</w:t>
+      </w:r>
+      <w:r>
+        <w:t xml:space="preserve"> runtime against number of robots (which varies from 10 up to 1000), with equal number of goals. </w:t>
+      </w:r>
+    </w:p>
+    <w:p>
+      <w:pPr>
+        <w:pStyle w:val="BodyText"/>
+      </w:pPr>
+      <w:r>
+        <w:t>For the second phase, …</w:t>
+      </w:r>
+      <w:r>
+        <w:t xml:space="preserve"> </w:t>
+      </w:r>
+      <w:bookmarkStart w:id="0" w:name="_GoBack"/>
+      <w:bookmarkEnd w:id="0"/>
+    </w:p>
+    <w:p>
+      <w:pPr>
+        <w:pStyle w:val="BodyText"/>
+      </w:pPr>
+    </w:p>
+    <w:p>
+      <w:pPr>
+        <w:pStyle w:val="BodyText"/>
+      </w:pPr>
+    </w:p>
+    <w:p>
+      <w:pPr>
+        <w:pStyle w:val="Heading1"/>
         <w:tabs>
           <w:tab w:val="clear" w:pos="0"/>
           <w:tab w:val="num" w:pos="1314"/>
@@ -513,7 +550,7 @@
     </w:p>
     <w:p>
       <w:pPr>
-        <w:pStyle w:val="Corpodetexto"/>
+        <w:pStyle w:val="BodyText"/>
       </w:pPr>
       <w:r>
         <w:t>The concurrent assignment and planning of trajectories (CAPT) algorithm is defined c</w:t>
@@ -522,15 +559,7 @@
         <w:t>onsidering an N multi-robot task assignment problem in which the robots are unlabeled (or it does not matter who and where robots are assigned) and assigned to M goal locations</w:t>
       </w:r>
       <w:r>
-        <w:t xml:space="preserve">. The proposed modification of this problem consists of an obstacle-free environment and combines the </w:t>
-      </w:r>
-      <w:proofErr w:type="spellStart"/>
-      <w:r>
-        <w:t>subproblems</w:t>
-      </w:r>
-      <w:proofErr w:type="spellEnd"/>
-      <w:r>
-        <w:t xml:space="preserve"> of assig</w:t>
+        <w:t>. The proposed modification of this problem consists of an obstacle-free environment and combines the subproblems of assig</w:t>
       </w:r>
       <w:r>
         <w:t>nment and trajectory generation</w:t>
@@ -544,7 +573,7 @@
     </w:p>
     <w:p>
       <w:pPr>
-        <w:pStyle w:val="Ttulo1"/>
+        <w:pStyle w:val="Heading1"/>
         <w:tabs>
           <w:tab w:val="clear" w:pos="0"/>
           <w:tab w:val="num" w:pos="1314"/>
@@ -566,7 +595,7 @@
     </w:p>
     <w:p>
       <w:pPr>
-        <w:pStyle w:val="Corpodetexto"/>
+        <w:pStyle w:val="BodyText"/>
       </w:pPr>
       <w:r>
         <w:t xml:space="preserve">As the first part of this paper, we implemented the C-CAPT algorithm assuming </w:t>
@@ -586,7 +615,7 @@
     </w:p>
     <w:p>
       <w:pPr>
-        <w:pStyle w:val="Corpodetexto"/>
+        <w:pStyle w:val="BodyText"/>
       </w:pPr>
       <w:r>
         <w:rPr>
@@ -598,20 +627,12 @@
         <w:t xml:space="preserve"> </w:t>
       </w:r>
       <w:r>
-        <w:t xml:space="preserve">Interchangeable and homogeneous </w:t>
-      </w:r>
-      <w:proofErr w:type="gramStart"/>
-      <w:r>
-        <w:t>robots,</w:t>
-      </w:r>
-      <w:proofErr w:type="gramEnd"/>
-      <w:r>
-        <w:t xml:space="preserve"> and no preference for goal location among them</w:t>
-      </w:r>
-    </w:p>
-    <w:p>
-      <w:pPr>
-        <w:pStyle w:val="Corpodetexto"/>
+        <w:t>Interchangeable and homogeneous robots, and no preference for goal location among them</w:t>
+      </w:r>
+    </w:p>
+    <w:p>
+      <w:pPr>
+        <w:pStyle w:val="BodyText"/>
       </w:pPr>
       <w:r>
         <w:rPr>
@@ -628,7 +649,7 @@
     </w:p>
     <w:p>
       <w:pPr>
-        <w:pStyle w:val="Corpodetexto"/>
+        <w:pStyle w:val="BodyText"/>
       </w:pPr>
       <w:r>
         <w:rPr>
@@ -668,7 +689,7 @@
     </w:p>
     <w:p>
       <w:pPr>
-        <w:pStyle w:val="Corpodetexto"/>
+        <w:pStyle w:val="BodyText"/>
       </w:pPr>
       <w:r>
         <w:rPr>
@@ -682,7 +703,7 @@
     </w:p>
     <w:p>
       <w:pPr>
-        <w:pStyle w:val="Corpodetexto"/>
+        <w:pStyle w:val="BodyText"/>
       </w:pPr>
       <w:r>
         <w:rPr>
@@ -696,7 +717,7 @@
     </w:p>
     <w:p>
       <w:pPr>
-        <w:pStyle w:val="Corpodetexto"/>
+        <w:pStyle w:val="BodyText"/>
       </w:pPr>
       <w:r>
         <w:rPr>
@@ -713,7 +734,7 @@
     </w:p>
     <w:p>
       <w:pPr>
-        <w:pStyle w:val="Corpodetexto"/>
+        <w:pStyle w:val="BodyText"/>
       </w:pPr>
       <w:r>
         <w:t xml:space="preserve">(A7) The robot stage area of flight </w:t>
@@ -743,12 +764,12 @@
     </w:p>
     <w:p>
       <w:pPr>
-        <w:pStyle w:val="Corpodetexto"/>
-      </w:pPr>
-    </w:p>
-    <w:p>
-      <w:pPr>
-        <w:pStyle w:val="Corpodetexto"/>
+        <w:pStyle w:val="BodyText"/>
+      </w:pPr>
+    </w:p>
+    <w:p>
+      <w:pPr>
+        <w:pStyle w:val="BodyText"/>
       </w:pPr>
       <w:r>
         <w:t xml:space="preserve">We define the space </w:t>
@@ -765,15 +786,7 @@
         </m:r>
       </m:oMath>
       <w:r>
-        <w:t xml:space="preserve"> as an obstacle free region and as the </w:t>
-      </w:r>
-      <w:proofErr w:type="spellStart"/>
-      <w:r>
-        <w:t>Minkowski</w:t>
-      </w:r>
-      <w:proofErr w:type="spellEnd"/>
-      <w:r>
-        <w:t xml:space="preserve"> sum of the circular robot and the union of the initial and final location. The formal definition will not be addressed here since it can be found on [1]. The robot stage area </w:t>
+        <w:t xml:space="preserve"> as an obstacle free region and as the Minkowski sum of the circular robot and the union of the initial and final location. The formal definition will not be addressed here since it can be found on [1]. The robot stage area </w:t>
       </w:r>
       <m:oMath>
         <m:r>
@@ -804,7 +817,7 @@
     </w:p>
     <w:p>
       <w:pPr>
-        <w:pStyle w:val="Corpodetexto"/>
+        <w:pStyle w:val="BodyText"/>
         <w:jc w:val="center"/>
       </w:pPr>
       <m:oMath>
@@ -881,7 +894,7 @@
     </w:p>
     <w:p>
       <w:pPr>
-        <w:pStyle w:val="Corpodetexto"/>
+        <w:pStyle w:val="BodyText"/>
         <w:jc w:val="center"/>
       </w:pPr>
       <m:oMath>
@@ -964,12 +977,12 @@
     </w:p>
     <w:p>
       <w:pPr>
-        <w:pStyle w:val="Corpodetexto"/>
-      </w:pPr>
-    </w:p>
-    <w:p>
-      <w:pPr>
-        <w:pStyle w:val="Corpodetexto"/>
+        <w:pStyle w:val="BodyText"/>
+      </w:pPr>
+    </w:p>
+    <w:p>
+      <w:pPr>
+        <w:pStyle w:val="BodyText"/>
       </w:pPr>
       <w:r>
         <w:t xml:space="preserve">We also define the robot as a circle of radius R = 0.08 meters. </w:t>
@@ -977,13 +990,13 @@
     </w:p>
     <w:p>
       <w:pPr>
-        <w:pStyle w:val="Corpodetexto"/>
+        <w:pStyle w:val="BodyText"/>
         <w:ind w:firstLine="0"/>
       </w:pPr>
     </w:p>
     <w:p>
       <w:pPr>
-        <w:pStyle w:val="Ttulo1"/>
+        <w:pStyle w:val="Heading1"/>
         <w:tabs>
           <w:tab w:val="clear" w:pos="0"/>
           <w:tab w:val="num" w:pos="1314"/>
@@ -995,7 +1008,7 @@
     </w:p>
     <w:p>
       <w:pPr>
-        <w:pStyle w:val="Corpodetexto"/>
+        <w:pStyle w:val="BodyText"/>
       </w:pPr>
       <w:r>
         <w:t xml:space="preserve">Based on assumptions from A1 to A8, we implemented the C-CAPT </w:t>
@@ -1012,12 +1025,12 @@
     </w:p>
     <w:p>
       <w:pPr>
-        <w:pStyle w:val="Corpodetexto"/>
-      </w:pPr>
-    </w:p>
-    <w:p>
-      <w:pPr>
-        <w:pStyle w:val="Corpodetexto"/>
+        <w:pStyle w:val="BodyText"/>
+      </w:pPr>
+    </w:p>
+    <w:p>
+      <w:pPr>
+        <w:pStyle w:val="BodyText"/>
         <w:rPr>
           <w:rFonts w:ascii="MS Mincho" w:eastAsia="MS Mincho" w:hAnsi="MS Mincho" w:cs="MS Mincho"/>
         </w:rPr>
@@ -1061,7 +1074,7 @@
     </w:p>
     <w:p>
       <w:pPr>
-        <w:pStyle w:val="Corpodetexto"/>
+        <w:pStyle w:val="BodyText"/>
         <w:rPr>
           <w:rFonts w:ascii="MS Mincho" w:eastAsia="MS Mincho" w:hAnsi="MS Mincho" w:cs="MS Mincho"/>
         </w:rPr>
@@ -1069,7 +1082,7 @@
     </w:p>
     <w:p>
       <w:pPr>
-        <w:pStyle w:val="Corpodetexto"/>
+        <w:pStyle w:val="BodyText"/>
       </w:pPr>
       <w:r>
         <w:t>Also</w:t>
@@ -1148,17 +1161,17 @@
     </w:p>
     <w:p>
       <w:pPr>
-        <w:pStyle w:val="Corpodetexto"/>
-      </w:pPr>
-    </w:p>
-    <w:p>
-      <w:pPr>
-        <w:pStyle w:val="Corpodetexto"/>
-      </w:pPr>
-    </w:p>
-    <w:p>
-      <w:pPr>
-        <w:pStyle w:val="Ttulo2"/>
+        <w:pStyle w:val="BodyText"/>
+      </w:pPr>
+    </w:p>
+    <w:p>
+      <w:pPr>
+        <w:pStyle w:val="BodyText"/>
+      </w:pPr>
+    </w:p>
+    <w:p>
+      <w:pPr>
+        <w:pStyle w:val="Heading2"/>
       </w:pPr>
       <w:r>
         <w:lastRenderedPageBreak/>
@@ -1167,7 +1180,7 @@
     </w:p>
     <w:p>
       <w:pPr>
-        <w:pStyle w:val="Corpodetexto"/>
+        <w:pStyle w:val="BodyText"/>
       </w:pPr>
       <w:r>
         <w:t>The assignment for the start and goal position for this phase was done randomly</w:t>
@@ -1178,7 +1191,7 @@
     </w:p>
     <w:p>
       <w:pPr>
-        <w:pStyle w:val="Ttulo2"/>
+        <w:pStyle w:val="Heading2"/>
       </w:pPr>
       <w:r>
         <w:t>Hungarian Algorithm</w:t>
@@ -1186,7 +1199,7 @@
     </w:p>
     <w:p>
       <w:pPr>
-        <w:pStyle w:val="Corpodetexto"/>
+        <w:pStyle w:val="BodyText"/>
         <w:rPr>
           <w:lang w:eastAsia="en-US"/>
         </w:rPr>
@@ -1236,7 +1249,7 @@
     </w:p>
     <w:p>
       <w:pPr>
-        <w:pStyle w:val="Corpodetexto"/>
+        <w:pStyle w:val="BodyText"/>
         <w:rPr>
           <w:lang w:eastAsia="en-US"/>
         </w:rPr>
@@ -1440,23 +1453,7 @@
         <w:t xml:space="preserve">Find </w:t>
       </w:r>
       <w:r>
-        <w:t xml:space="preserve">an uncovered zero and prime it. In case there is no marked zero in the row contained this primed zero, go to step 5. Otherwise, cover this </w:t>
-      </w:r>
-      <w:proofErr w:type="gramStart"/>
-      <w:r>
-        <w:t>row,</w:t>
-      </w:r>
-      <w:proofErr w:type="gramEnd"/>
-      <w:r>
-        <w:t xml:space="preserve"> uncover the column containing the starred zero. Continue this process until there are no uncovered zeros left and save the smallest uncovered value; </w:t>
-      </w:r>
-      <w:proofErr w:type="gramStart"/>
-      <w:r>
-        <w:t>Go</w:t>
-      </w:r>
-      <w:proofErr w:type="gramEnd"/>
-      <w:r>
-        <w:t xml:space="preserve"> to step 6.</w:t>
+        <w:t>an uncovered zero and prime it. In case there is no marked zero in the row contained this primed zero, go to step 5. Otherwise, cover this row, uncover the column containing the starred zero. Continue this process until there are no uncovered zeros left and save the smallest uncovered value; Go to step 6.</w:t>
       </w:r>
     </w:p>
     <w:p>
@@ -1807,7 +1804,7 @@
     </w:p>
     <w:p>
       <w:pPr>
-        <w:pStyle w:val="Corpodetexto"/>
+        <w:pStyle w:val="BodyText"/>
         <w:rPr>
           <w:lang w:eastAsia="en-US"/>
         </w:rPr>
@@ -1816,48 +1813,34 @@
         <w:rPr>
           <w:lang w:eastAsia="en-US"/>
         </w:rPr>
-        <w:t xml:space="preserve">This algorithm was implemented on </w:t>
-      </w:r>
-      <w:proofErr w:type="spellStart"/>
+        <w:t>This algorithm was implemented on Matlab and the following results from this implementation</w:t>
+      </w:r>
       <w:r>
         <w:rPr>
           <w:lang w:eastAsia="en-US"/>
         </w:rPr>
-        <w:t>Matlab</w:t>
-      </w:r>
-      <w:proofErr w:type="spellEnd"/>
-      <w:r>
+        <w:t>.</w:t>
+      </w:r>
+    </w:p>
+    <w:p>
+      <w:pPr>
+        <w:pStyle w:val="BodyText"/>
         <w:rPr>
           <w:lang w:eastAsia="en-US"/>
         </w:rPr>
-        <w:t xml:space="preserve"> and the following results from this implementation</w:t>
-      </w:r>
-      <w:r>
+      </w:pPr>
+    </w:p>
+    <w:p>
+      <w:pPr>
+        <w:pStyle w:val="BodyText"/>
         <w:rPr>
           <w:lang w:eastAsia="en-US"/>
         </w:rPr>
-        <w:t>.</w:t>
-      </w:r>
-    </w:p>
-    <w:p>
-      <w:pPr>
-        <w:pStyle w:val="Corpodetexto"/>
-        <w:rPr>
-          <w:lang w:eastAsia="en-US"/>
-        </w:rPr>
-      </w:pPr>
-    </w:p>
-    <w:p>
-      <w:pPr>
-        <w:pStyle w:val="Corpodetexto"/>
-        <w:rPr>
-          <w:lang w:eastAsia="en-US"/>
-        </w:rPr>
-      </w:pPr>
-    </w:p>
-    <w:p>
-      <w:pPr>
-        <w:pStyle w:val="Ttulo2"/>
+      </w:pPr>
+    </w:p>
+    <w:p>
+      <w:pPr>
+        <w:pStyle w:val="Heading2"/>
       </w:pPr>
       <w:r>
         <w:lastRenderedPageBreak/>
@@ -1866,7 +1849,7 @@
     </w:p>
     <w:p>
       <w:pPr>
-        <w:pStyle w:val="Corpodetexto"/>
+        <w:pStyle w:val="BodyText"/>
         <w:rPr>
           <w:lang w:eastAsia="en-US"/>
         </w:rPr>
@@ -1874,7 +1857,7 @@
     </w:p>
     <w:p>
       <w:pPr>
-        <w:pStyle w:val="Corpodetexto"/>
+        <w:pStyle w:val="BodyText"/>
         <w:rPr>
           <w:lang w:eastAsia="en-US"/>
         </w:rPr>
@@ -1888,7 +1871,7 @@
     </w:p>
     <w:p>
       <w:pPr>
-        <w:pStyle w:val="Corpodetexto"/>
+        <w:pStyle w:val="BodyText"/>
         <w:ind w:firstLine="0"/>
         <w:rPr>
           <w:lang w:eastAsia="en-US"/>
@@ -1897,12 +1880,12 @@
     </w:p>
     <w:p>
       <w:pPr>
-        <w:pStyle w:val="Corpodetexto"/>
+        <w:pStyle w:val="BodyText"/>
         <w:ind w:firstLine="0"/>
         <w:rPr>
+          <w:rFonts w:ascii="Cambria Math" w:hAnsi="Cambria Math" w:hint="eastAsia"/>
+          <w:lang w:eastAsia="en-US"/>
           <w:oMath/>
-          <w:rFonts w:ascii="Cambria Math" w:hAnsi="Cambria Math"/>
-          <w:lang w:eastAsia="en-US"/>
         </w:rPr>
       </w:pPr>
       <m:oMathPara>
@@ -1912,33 +1895,19 @@
               <w:rFonts w:ascii="Cambria Math" w:hAnsi="Cambria Math"/>
               <w:lang w:eastAsia="en-US"/>
             </w:rPr>
-            <m:t>S→</m:t>
-          </m:r>
-          <m:r>
-            <w:rPr>
-              <w:rFonts w:ascii="Cambria Math" w:hAnsi="Cambria Math"/>
-              <w:lang w:eastAsia="en-US"/>
-            </w:rPr>
-            <m:t xml:space="preserve">ramdom </m:t>
-          </m:r>
-          <m:r>
-            <w:rPr>
-              <w:rFonts w:ascii="Cambria Math" w:hAnsi="Cambria Math"/>
-              <w:lang w:eastAsia="en-US"/>
-            </w:rPr>
-            <m:t>start location</m:t>
+            <m:t>S→ramdom start location</m:t>
           </m:r>
         </m:oMath>
       </m:oMathPara>
     </w:p>
     <w:p>
       <w:pPr>
-        <w:pStyle w:val="Corpodetexto"/>
+        <w:pStyle w:val="BodyText"/>
         <w:ind w:firstLine="0"/>
         <w:rPr>
+          <w:rFonts w:ascii="Cambria Math" w:hAnsi="Cambria Math" w:hint="eastAsia"/>
+          <w:lang w:eastAsia="en-US"/>
           <w:oMath/>
-          <w:rFonts w:ascii="Cambria Math" w:hAnsi="Cambria Math"/>
-          <w:lang w:eastAsia="en-US"/>
         </w:rPr>
       </w:pPr>
       <m:oMathPara>
@@ -1948,35 +1917,14 @@
               <w:rFonts w:ascii="Cambria Math" w:hAnsi="Cambria Math"/>
               <w:lang w:eastAsia="en-US"/>
             </w:rPr>
-            <m:t>G</m:t>
-          </m:r>
-          <m:r>
-            <w:rPr>
-              <w:rFonts w:ascii="Cambria Math" w:hAnsi="Cambria Math"/>
-              <w:lang w:eastAsia="en-US"/>
-            </w:rPr>
-            <m:t>→</m:t>
-          </m:r>
-          <m:r>
-            <w:rPr>
-              <w:rFonts w:ascii="Cambria Math" w:hAnsi="Cambria Math"/>
-              <w:lang w:eastAsia="en-US"/>
-            </w:rPr>
-            <m:t>ramdom goal</m:t>
-          </m:r>
-          <m:r>
-            <w:rPr>
-              <w:rFonts w:ascii="Cambria Math" w:hAnsi="Cambria Math"/>
-              <w:lang w:eastAsia="en-US"/>
-            </w:rPr>
-            <m:t xml:space="preserve"> location</m:t>
+            <m:t>G→ramdom goal location</m:t>
           </m:r>
         </m:oMath>
       </m:oMathPara>
     </w:p>
     <w:p>
       <w:pPr>
-        <w:pStyle w:val="Corpodetexto"/>
+        <w:pStyle w:val="BodyText"/>
         <w:ind w:firstLine="0"/>
         <w:rPr>
           <w:lang w:eastAsia="en-US"/>
@@ -1985,7 +1933,7 @@
     </w:p>
     <w:p>
       <w:pPr>
-        <w:pStyle w:val="Corpodetexto"/>
+        <w:pStyle w:val="BodyText"/>
         <w:ind w:firstLine="0"/>
         <w:rPr>
           <w:lang w:eastAsia="en-US"/>
@@ -2041,7 +1989,7 @@
     </w:p>
     <w:p>
       <w:pPr>
-        <w:pStyle w:val="Corpodetexto"/>
+        <w:pStyle w:val="BodyText"/>
         <w:ind w:firstLine="0"/>
         <w:rPr>
           <w:lang w:eastAsia="en-US"/>
@@ -2050,25 +1998,17 @@
     </w:p>
     <w:p>
       <w:pPr>
-        <w:pStyle w:val="Corpodetexto"/>
+        <w:pStyle w:val="BodyText"/>
         <w:ind w:firstLine="0"/>
         <w:rPr>
           <w:lang w:eastAsia="en-US"/>
         </w:rPr>
       </w:pPr>
-      <w:proofErr w:type="gramStart"/>
       <w:r>
         <w:rPr>
           <w:lang w:eastAsia="en-US"/>
         </w:rPr>
-        <w:t>where</w:t>
-      </w:r>
-      <w:proofErr w:type="gramEnd"/>
-      <w:r>
-        <w:rPr>
-          <w:lang w:eastAsia="en-US"/>
-        </w:rPr>
-        <w:t xml:space="preserve"> </w:t>
+        <w:t xml:space="preserve">where </w:t>
       </w:r>
       <w:r>
         <w:rPr>
@@ -2119,23 +2059,7 @@
           <w:rFonts w:ascii="Times New Roman" w:hAnsi="Times New Roman" w:cs="Times New Roman"/>
           <w:spacing w:val="-1"/>
         </w:rPr>
-        <w:t xml:space="preserve">sing </w:t>
-      </w:r>
-      <w:proofErr w:type="spellStart"/>
-      <w:r>
-        <w:rPr>
-          <w:rFonts w:ascii="Times New Roman" w:hAnsi="Times New Roman" w:cs="Times New Roman"/>
-          <w:spacing w:val="-1"/>
-        </w:rPr>
-        <w:t>Matlab</w:t>
-      </w:r>
-      <w:proofErr w:type="spellEnd"/>
-      <w:r>
-        <w:rPr>
-          <w:rFonts w:ascii="Times New Roman" w:hAnsi="Times New Roman" w:cs="Times New Roman"/>
-          <w:spacing w:val="-1"/>
-        </w:rPr>
-        <w:t xml:space="preserve">, the implementation of the CAPT algorithm for N robots varying from 10 to 1000, navigating to the same number of goals in each case was done by following the process described in B. The result for the implementation (which can be found </w:t>
+        <w:t xml:space="preserve">sing Matlab, the implementation of the CAPT algorithm for N robots varying from 10 to 1000, navigating to the same number of goals in each case was done by following the process described in B. The result for the implementation (which can be found </w:t>
       </w:r>
       <w:r>
         <w:rPr>
@@ -2237,114 +2161,98 @@
         <w:pStyle w:val="equation"/>
         <w:jc w:val="left"/>
         <w:rPr>
-          <w:rFonts w:ascii="Times New Roman" w:hAnsi="Times New Roman" w:cs="Times New Roman" w:hint="eastAsia"/>
-          <w:spacing w:val="-1"/>
-        </w:rPr>
-      </w:pPr>
-      <w:r>
-        <w:rPr>
           <w:rFonts w:ascii="Times New Roman" w:hAnsi="Times New Roman" w:cs="Times New Roman"/>
           <w:spacing w:val="-1"/>
         </w:rPr>
-        <w:t>W</w:t>
-      </w:r>
+      </w:pPr>
       <w:r>
         <w:rPr>
           <w:rFonts w:ascii="Times New Roman" w:hAnsi="Times New Roman" w:cs="Times New Roman"/>
           <w:spacing w:val="-1"/>
         </w:rPr>
-        <w:t>e</w:t>
+        <w:t>W</w:t>
       </w:r>
       <w:r>
         <w:rPr>
           <w:rFonts w:ascii="Times New Roman" w:hAnsi="Times New Roman" w:cs="Times New Roman"/>
           <w:spacing w:val="-1"/>
         </w:rPr>
-        <w:t xml:space="preserve"> can</w:t>
+        <w:t>e</w:t>
       </w:r>
       <w:r>
         <w:rPr>
           <w:rFonts w:ascii="Times New Roman" w:hAnsi="Times New Roman" w:cs="Times New Roman"/>
           <w:spacing w:val="-1"/>
         </w:rPr>
-        <w:t xml:space="preserve"> see from the graph that the Hungarian method proved to be the most efficient one in terms </w:t>
+        <w:t xml:space="preserve"> can</w:t>
       </w:r>
       <w:r>
         <w:rPr>
           <w:rFonts w:ascii="Times New Roman" w:hAnsi="Times New Roman" w:cs="Times New Roman"/>
           <w:spacing w:val="-1"/>
         </w:rPr>
-        <w:t xml:space="preserve">number of robots against </w:t>
+        <w:t xml:space="preserve"> see from the graph that the Hungarian method proved to be the most efficient one in terms </w:t>
       </w:r>
       <w:r>
         <w:rPr>
           <w:rFonts w:ascii="Times New Roman" w:hAnsi="Times New Roman" w:cs="Times New Roman"/>
           <w:spacing w:val="-1"/>
         </w:rPr>
-        <w:t xml:space="preserve">runtime. </w:t>
+        <w:t xml:space="preserve">number of robots against </w:t>
       </w:r>
       <w:r>
         <w:rPr>
           <w:rFonts w:ascii="Times New Roman" w:hAnsi="Times New Roman" w:cs="Times New Roman"/>
           <w:spacing w:val="-1"/>
         </w:rPr>
-        <w:t xml:space="preserve">An interesting point in the graph is represented by </w:t>
-      </w:r>
-      <w:proofErr w:type="gramStart"/>
+        <w:t xml:space="preserve">runtime. </w:t>
+      </w:r>
       <w:r>
         <w:rPr>
           <w:rFonts w:ascii="Times New Roman" w:hAnsi="Times New Roman" w:cs="Times New Roman"/>
           <w:spacing w:val="-1"/>
         </w:rPr>
-        <w:t>the intersect</w:t>
-      </w:r>
-      <w:proofErr w:type="gramEnd"/>
+        <w:t>An interesting point in the graph is represented by the intersect between</w:t>
+      </w:r>
       <w:r>
         <w:rPr>
           <w:rFonts w:ascii="Times New Roman" w:hAnsi="Times New Roman" w:cs="Times New Roman"/>
           <w:spacing w:val="-1"/>
         </w:rPr>
-        <w:t xml:space="preserve"> between</w:t>
+        <w:t xml:space="preserve"> the cubic and the quadratic methods</w:t>
       </w:r>
       <w:r>
         <w:rPr>
           <w:rFonts w:ascii="Times New Roman" w:hAnsi="Times New Roman" w:cs="Times New Roman"/>
           <w:spacing w:val="-1"/>
         </w:rPr>
-        <w:t xml:space="preserve"> the cubic and the quadratic methods</w:t>
+        <w:t>: f</w:t>
       </w:r>
       <w:r>
         <w:rPr>
           <w:rFonts w:ascii="Times New Roman" w:hAnsi="Times New Roman" w:cs="Times New Roman"/>
           <w:spacing w:val="-1"/>
         </w:rPr>
-        <w:t>: f</w:t>
+        <w:t>or a number of robots greater than 500, the cubic method becomes more advantageous</w:t>
       </w:r>
       <w:r>
         <w:rPr>
           <w:rFonts w:ascii="Times New Roman" w:hAnsi="Times New Roman" w:cs="Times New Roman"/>
           <w:spacing w:val="-1"/>
         </w:rPr>
-        <w:t>or a number of robots greater than 500, the cubic method becomes more advantageous</w:t>
+        <w:t xml:space="preserve"> option and substitute for the </w:t>
       </w:r>
       <w:r>
         <w:rPr>
           <w:rFonts w:ascii="Times New Roman" w:hAnsi="Times New Roman" w:cs="Times New Roman"/>
           <w:spacing w:val="-1"/>
         </w:rPr>
-        <w:t xml:space="preserve"> option and substitute for the </w:t>
-      </w:r>
-      <w:r>
-        <w:rPr>
-          <w:rFonts w:ascii="Times New Roman" w:hAnsi="Times New Roman" w:cs="Times New Roman"/>
-          <w:spacing w:val="-1"/>
-        </w:rPr>
         <w:t>quadratic one.</w:t>
       </w:r>
     </w:p>
     <w:p>
       <w:pPr>
-        <w:pStyle w:val="Ttulo2"/>
+        <w:pStyle w:val="Heading2"/>
       </w:pPr>
       <w:r>
         <w:t>Some</w:t>
@@ -2370,7 +2278,7 @@
     </w:p>
     <w:p>
       <w:pPr>
-        <w:pStyle w:val="Ttulo1"/>
+        <w:pStyle w:val="Heading1"/>
       </w:pPr>
       <w:r>
         <w:t>Implementation of the extended capt algorithm through the goal assignment and trajectory planning</w:t>
@@ -2378,7 +2286,7 @@
     </w:p>
     <w:p>
       <w:pPr>
-        <w:pStyle w:val="Corpodetexto"/>
+        <w:pStyle w:val="BodyText"/>
         <w:rPr>
           <w:lang w:eastAsia="en-US"/>
         </w:rPr>
@@ -2386,7 +2294,7 @@
     </w:p>
     <w:p>
       <w:pPr>
-        <w:pStyle w:val="Corpodetexto"/>
+        <w:pStyle w:val="BodyText"/>
         <w:rPr>
           <w:lang w:eastAsia="en-US"/>
         </w:rPr>
@@ -2400,7 +2308,7 @@
     </w:p>
     <w:p>
       <w:pPr>
-        <w:pStyle w:val="Ttulo2"/>
+        <w:pStyle w:val="Heading2"/>
       </w:pPr>
       <w:r>
         <w:t>Authors</w:t>
@@ -2426,7 +2334,7 @@
     </w:p>
     <w:p>
       <w:pPr>
-        <w:pStyle w:val="Corpodetexto"/>
+        <w:pStyle w:val="BodyText"/>
       </w:pPr>
       <w:r>
         <w:t xml:space="preserve">Enter text </w:t>
@@ -2434,7 +2342,7 @@
     </w:p>
     <w:p>
       <w:pPr>
-        <w:pStyle w:val="Ttulo2"/>
+        <w:pStyle w:val="Heading2"/>
       </w:pPr>
       <w:r>
         <w:t>Identify</w:t>
@@ -2460,7 +2368,7 @@
     </w:p>
     <w:p>
       <w:pPr>
-        <w:pStyle w:val="Corpodetexto"/>
+        <w:pStyle w:val="BodyText"/>
       </w:pPr>
       <w:r>
         <w:t>Enter text</w:t>
@@ -2468,7 +2376,7 @@
     </w:p>
     <w:p>
       <w:pPr>
-        <w:pStyle w:val="Ttulo2"/>
+        <w:pStyle w:val="Heading2"/>
       </w:pPr>
       <w:r>
         <w:t>Figures</w:t>
@@ -2494,7 +2402,7 @@
     </w:p>
     <w:p>
       <w:pPr>
-        <w:pStyle w:val="Corpodetexto"/>
+        <w:pStyle w:val="BodyText"/>
       </w:pPr>
       <w:r>
         <w:t>Enter text</w:t>
@@ -2502,7 +2410,7 @@
     </w:p>
     <w:p>
       <w:pPr>
-        <w:pStyle w:val="Ttulo2"/>
+        <w:pStyle w:val="Heading2"/>
       </w:pPr>
       <w:r>
         <w:t>Footnotes</w:t>
@@ -2510,7 +2418,7 @@
     </w:p>
     <w:p>
       <w:pPr>
-        <w:pStyle w:val="Corpodetexto"/>
+        <w:pStyle w:val="BodyText"/>
       </w:pPr>
       <w:r>
         <w:t>Enter text</w:t>
@@ -2548,7 +2456,7 @@
         <w:tblW w:w="0" w:type="auto"/>
         <w:tblInd w:w="108" w:type="dxa"/>
         <w:tblLayout w:type="fixed"/>
-        <w:tblLook w:val="0000"/>
+        <w:tblLook w:val="0000" w:firstRow="0" w:lastRow="0" w:firstColumn="0" w:lastColumn="0" w:noHBand="0" w:noVBand="0"/>
       </w:tblPr>
       <w:tblGrid>
         <w:gridCol w:w="720"/>
@@ -2802,7 +2710,6 @@
               </w:rPr>
               <w:t xml:space="preserve"> </w:t>
             </w:r>
-            <w:proofErr w:type="spellStart"/>
             <w:r>
               <w:t>copy</w:t>
             </w:r>
@@ -2812,7 +2719,6 @@
               </w:rPr>
               <w:t>a</w:t>
             </w:r>
-            <w:proofErr w:type="spellEnd"/>
           </w:p>
         </w:tc>
         <w:tc>
@@ -2923,17 +2829,8 @@
           <w:i/>
           <w:iCs/>
         </w:rPr>
-        <w:t>(</w:t>
-      </w:r>
-      <w:proofErr w:type="gramStart"/>
-      <w:r>
-        <w:rPr>
-          <w:i/>
-          <w:iCs/>
-        </w:rPr>
-        <w:t>table</w:t>
-      </w:r>
-      <w:proofErr w:type="gramEnd"/>
+        <w:t>(table</w:t>
+      </w:r>
       <w:r>
         <w:rPr>
           <w:rFonts w:eastAsia="Times New Roman"/>
@@ -2969,7 +2866,7 @@
               <w:txbxContent>
                 <w:p>
                   <w:pPr>
-                    <w:pStyle w:val="Corpodetexto"/>
+                    <w:pStyle w:val="BodyText"/>
                     <w:spacing w:after="120"/>
                   </w:pPr>
                   <w:r>
@@ -3052,7 +2949,7 @@
     </w:p>
     <w:p>
       <w:pPr>
-        <w:pStyle w:val="Ttulo1"/>
+        <w:pStyle w:val="Heading1"/>
         <w:numPr>
           <w:ilvl w:val="0"/>
           <w:numId w:val="0"/>
@@ -3065,7 +2962,7 @@
     </w:p>
     <w:p>
       <w:pPr>
-        <w:pStyle w:val="Ttulo1"/>
+        <w:pStyle w:val="Heading1"/>
         <w:numPr>
           <w:ilvl w:val="0"/>
           <w:numId w:val="0"/>
@@ -3091,16 +2988,15 @@
           <w:spacing w:val="-1"/>
           <w:lang w:eastAsia="zh-CN"/>
         </w:rPr>
-        <w:t xml:space="preserve">The authors would like to thank Dr. Vijay </w:t>
-      </w:r>
-      <w:proofErr w:type="gramStart"/>
+        <w:t>The authors would like to thank Dr. Vijay Kumar</w:t>
+      </w:r>
       <w:r>
         <w:rPr>
           <w:smallCaps w:val="0"/>
           <w:spacing w:val="-1"/>
           <w:lang w:eastAsia="zh-CN"/>
         </w:rPr>
-        <w:t>Kumar</w:t>
+        <w:t xml:space="preserve"> , Dr. Kostas Daniilidis</w:t>
       </w:r>
       <w:r>
         <w:rPr>
@@ -3108,16 +3004,15 @@
           <w:spacing w:val="-1"/>
           <w:lang w:eastAsia="zh-CN"/>
         </w:rPr>
-        <w:t xml:space="preserve"> ,</w:t>
-      </w:r>
-      <w:proofErr w:type="gramEnd"/>
+        <w:t xml:space="preserve"> and the entire Teaching Assistants</w:t>
+      </w:r>
       <w:r>
         <w:rPr>
           <w:smallCaps w:val="0"/>
           <w:spacing w:val="-1"/>
           <w:lang w:eastAsia="zh-CN"/>
         </w:rPr>
-        <w:t xml:space="preserve"> Dr. Kostas Daniilidis</w:t>
+        <w:t xml:space="preserve"> group</w:t>
       </w:r>
       <w:r>
         <w:rPr>
@@ -3125,7 +3020,7 @@
           <w:spacing w:val="-1"/>
           <w:lang w:eastAsia="zh-CN"/>
         </w:rPr>
-        <w:t xml:space="preserve"> and the entire Teaching Assistants</w:t>
+        <w:t xml:space="preserve"> of </w:t>
       </w:r>
       <w:r>
         <w:rPr>
@@ -3133,7 +3028,7 @@
           <w:spacing w:val="-1"/>
           <w:lang w:eastAsia="zh-CN"/>
         </w:rPr>
-        <w:t xml:space="preserve"> group</w:t>
+        <w:t xml:space="preserve">the </w:t>
       </w:r>
       <w:r>
         <w:rPr>
@@ -3141,28 +3036,12 @@
           <w:spacing w:val="-1"/>
           <w:lang w:eastAsia="zh-CN"/>
         </w:rPr>
-        <w:t xml:space="preserve"> of </w:t>
-      </w:r>
-      <w:r>
-        <w:rPr>
-          <w:smallCaps w:val="0"/>
-          <w:spacing w:val="-1"/>
-          <w:lang w:eastAsia="zh-CN"/>
-        </w:rPr>
-        <w:t xml:space="preserve">the </w:t>
-      </w:r>
-      <w:r>
-        <w:rPr>
-          <w:smallCaps w:val="0"/>
-          <w:spacing w:val="-1"/>
-          <w:lang w:eastAsia="zh-CN"/>
-        </w:rPr>
         <w:t xml:space="preserve">MEAM 620 course for all the help in accomplishing this project. </w:t>
       </w:r>
     </w:p>
     <w:p>
       <w:pPr>
-        <w:pStyle w:val="Ttulo1"/>
+        <w:pStyle w:val="Heading1"/>
         <w:numPr>
           <w:ilvl w:val="0"/>
           <w:numId w:val="0"/>
@@ -3206,15 +3085,7 @@
         <w:pStyle w:val="references"/>
       </w:pPr>
       <w:r>
-        <w:t xml:space="preserve">M. Turpin ,K. </w:t>
-      </w:r>
-      <w:proofErr w:type="spellStart"/>
-      <w:r>
-        <w:t>Mohta</w:t>
-      </w:r>
-      <w:proofErr w:type="spellEnd"/>
-      <w:r>
-        <w:t xml:space="preserve"> , N. Michael and V. Kumar </w:t>
+        <w:t xml:space="preserve">M. Turpin ,K. Mohta , N. Michael and V. Kumar </w:t>
       </w:r>
       <w:r>
         <w:t>: “</w:t>
@@ -3231,32 +3102,11 @@
         <w:pStyle w:val="references"/>
       </w:pPr>
       <w:r>
-        <w:t xml:space="preserve">W. </w:t>
-      </w:r>
-      <w:proofErr w:type="spellStart"/>
-      <w:r>
-        <w:t>Burgar</w:t>
-      </w:r>
-      <w:proofErr w:type="spellEnd"/>
-      <w:r>
-        <w:t xml:space="preserve">, </w:t>
-      </w:r>
-      <w:r>
-        <w:t xml:space="preserve">M. Moors, C. </w:t>
-      </w:r>
-      <w:proofErr w:type="spellStart"/>
-      <w:r>
-        <w:t>Stachniss</w:t>
-      </w:r>
-      <w:proofErr w:type="spellEnd"/>
-      <w:r>
-        <w:t xml:space="preserve">, </w:t>
-      </w:r>
-      <w:proofErr w:type="spellStart"/>
-      <w:r>
-        <w:t>F.Schneider</w:t>
-      </w:r>
-      <w:proofErr w:type="spellEnd"/>
+        <w:t xml:space="preserve">W. Burgar, </w:t>
+      </w:r>
+      <w:r>
+        <w:t>M. Moors, C. Stachniss, F.Schneider</w:t>
+      </w:r>
       <w:r>
         <w:t xml:space="preserve"> </w:t>
       </w:r>
@@ -3287,29 +3137,8 @@
         <w:pStyle w:val="references"/>
       </w:pPr>
       <w:r>
-        <w:t xml:space="preserve">L. </w:t>
-      </w:r>
-      <w:proofErr w:type="spellStart"/>
-      <w:r>
-        <w:t>Luo</w:t>
-      </w:r>
-      <w:proofErr w:type="spellEnd"/>
-      <w:r>
-        <w:t xml:space="preserve">, N. </w:t>
-      </w:r>
-      <w:proofErr w:type="spellStart"/>
-      <w:r>
-        <w:t>Chakraborty</w:t>
-      </w:r>
-      <w:proofErr w:type="spellEnd"/>
-      <w:r>
-        <w:t xml:space="preserve">, K. </w:t>
-      </w:r>
-      <w:proofErr w:type="spellStart"/>
-      <w:r>
-        <w:t>Sycara</w:t>
-      </w:r>
-      <w:proofErr w:type="spellEnd"/>
+        <w:t>L. Luo, N. Chakraborty, K. Sycara</w:t>
+      </w:r>
       <w:r>
         <w:t>: “</w:t>
       </w:r>
@@ -3331,21 +3160,7 @@
         <w:rPr>
           <w:sz w:val="16"/>
         </w:rPr>
-        <w:t>“</w:t>
-      </w:r>
-      <w:proofErr w:type="spellStart"/>
-      <w:r>
-        <w:rPr>
-          <w:sz w:val="16"/>
-        </w:rPr>
-        <w:t>Munkres</w:t>
-      </w:r>
-      <w:proofErr w:type="spellEnd"/>
-      <w:r>
-        <w:rPr>
-          <w:sz w:val="16"/>
-        </w:rPr>
-        <w:t xml:space="preserve">' Assignment Algorithm Modified for Rectangular Matrices”: available at </w:t>
+        <w:t xml:space="preserve">“Munkres' Assignment Algorithm Modified for Rectangular Matrices”: available at </w:t>
       </w:r>
       <w:hyperlink r:id="rId8" w:history="1">
         <w:r>
@@ -3403,7 +3218,7 @@
 </file>
 
 <file path=word/endnotes.xml><?xml version="1.0" encoding="utf-8"?>
-<w:endnotes xmlns:ve="http://schemas.openxmlformats.org/markup-compatibility/2006" xmlns:o="urn:schemas-microsoft-com:office:office" xmlns:r="http://schemas.openxmlformats.org/officeDocument/2006/relationships" xmlns:m="http://schemas.openxmlformats.org/officeDocument/2006/math" xmlns:v="urn:schemas-microsoft-com:vml" xmlns:wp="http://schemas.openxmlformats.org/drawingml/2006/wordprocessingDrawing" xmlns:w10="urn:schemas-microsoft-com:office:word" xmlns:w="http://schemas.openxmlformats.org/wordprocessingml/2006/main" xmlns:wne="http://schemas.microsoft.com/office/word/2006/wordml">
+<w:endnotes xmlns:wpc="http://schemas.microsoft.com/office/word/2010/wordprocessingCanvas" xmlns:mc="http://schemas.openxmlformats.org/markup-compatibility/2006" xmlns:o="urn:schemas-microsoft-com:office:office" xmlns:r="http://schemas.openxmlformats.org/officeDocument/2006/relationships" xmlns:m="http://schemas.openxmlformats.org/officeDocument/2006/math" xmlns:v="urn:schemas-microsoft-com:vml" xmlns:wp14="http://schemas.microsoft.com/office/word/2010/wordprocessingDrawing" xmlns:wp="http://schemas.openxmlformats.org/drawingml/2006/wordprocessingDrawing" xmlns:w10="urn:schemas-microsoft-com:office:word" xmlns:w="http://schemas.openxmlformats.org/wordprocessingml/2006/main" xmlns:w14="http://schemas.microsoft.com/office/word/2010/wordml" xmlns:w15="http://schemas.microsoft.com/office/word/2012/wordml" xmlns:wpg="http://schemas.microsoft.com/office/word/2010/wordprocessingGroup" xmlns:wpi="http://schemas.microsoft.com/office/word/2010/wordprocessingInk" xmlns:wne="http://schemas.microsoft.com/office/word/2006/wordml" xmlns:wps="http://schemas.microsoft.com/office/word/2010/wordprocessingShape" mc:Ignorable="w14 w15 wp14">
   <w:endnote w:type="separator" w:id="-1">
     <w:p>
       <w:r>
@@ -3422,7 +3237,7 @@
 </file>
 
 <file path=word/footnotes.xml><?xml version="1.0" encoding="utf-8"?>
-<w:footnotes xmlns:ve="http://schemas.openxmlformats.org/markup-compatibility/2006" xmlns:o="urn:schemas-microsoft-com:office:office" xmlns:r="http://schemas.openxmlformats.org/officeDocument/2006/relationships" xmlns:m="http://schemas.openxmlformats.org/officeDocument/2006/math" xmlns:v="urn:schemas-microsoft-com:vml" xmlns:wp="http://schemas.openxmlformats.org/drawingml/2006/wordprocessingDrawing" xmlns:w10="urn:schemas-microsoft-com:office:word" xmlns:w="http://schemas.openxmlformats.org/wordprocessingml/2006/main" xmlns:wne="http://schemas.microsoft.com/office/word/2006/wordml">
+<w:footnotes xmlns:wpc="http://schemas.microsoft.com/office/word/2010/wordprocessingCanvas" xmlns:mc="http://schemas.openxmlformats.org/markup-compatibility/2006" xmlns:o="urn:schemas-microsoft-com:office:office" xmlns:r="http://schemas.openxmlformats.org/officeDocument/2006/relationships" xmlns:m="http://schemas.openxmlformats.org/officeDocument/2006/math" xmlns:v="urn:schemas-microsoft-com:vml" xmlns:wp14="http://schemas.microsoft.com/office/word/2010/wordprocessingDrawing" xmlns:wp="http://schemas.openxmlformats.org/drawingml/2006/wordprocessingDrawing" xmlns:w10="urn:schemas-microsoft-com:office:word" xmlns:w="http://schemas.openxmlformats.org/wordprocessingml/2006/main" xmlns:w14="http://schemas.microsoft.com/office/word/2010/wordml" xmlns:w15="http://schemas.microsoft.com/office/word/2012/wordml" xmlns:wpg="http://schemas.microsoft.com/office/word/2010/wordprocessingGroup" xmlns:wpi="http://schemas.microsoft.com/office/word/2010/wordprocessingInk" xmlns:wne="http://schemas.microsoft.com/office/word/2006/wordml" xmlns:wps="http://schemas.microsoft.com/office/word/2010/wordprocessingShape" mc:Ignorable="w14 w15 wp14">
   <w:footnote w:type="separator" w:id="-1">
     <w:p>
       <w:r>
@@ -3441,7 +3256,7 @@
 </file>
 
 <file path=word/numbering.xml><?xml version="1.0" encoding="utf-8"?>
-<w:numbering xmlns:ve="http://schemas.openxmlformats.org/markup-compatibility/2006" xmlns:o="urn:schemas-microsoft-com:office:office" xmlns:r="http://schemas.openxmlformats.org/officeDocument/2006/relationships" xmlns:m="http://schemas.openxmlformats.org/officeDocument/2006/math" xmlns:v="urn:schemas-microsoft-com:vml" xmlns:wp="http://schemas.openxmlformats.org/drawingml/2006/wordprocessingDrawing" xmlns:w10="urn:schemas-microsoft-com:office:word" xmlns:w="http://schemas.openxmlformats.org/wordprocessingml/2006/main" xmlns:wne="http://schemas.microsoft.com/office/word/2006/wordml">
+<w:numbering xmlns:wpc="http://schemas.microsoft.com/office/word/2010/wordprocessingCanvas" xmlns:mc="http://schemas.openxmlformats.org/markup-compatibility/2006" xmlns:o="urn:schemas-microsoft-com:office:office" xmlns:r="http://schemas.openxmlformats.org/officeDocument/2006/relationships" xmlns:m="http://schemas.openxmlformats.org/officeDocument/2006/math" xmlns:v="urn:schemas-microsoft-com:vml" xmlns:wp14="http://schemas.microsoft.com/office/word/2010/wordprocessingDrawing" xmlns:wp="http://schemas.openxmlformats.org/drawingml/2006/wordprocessingDrawing" xmlns:w10="urn:schemas-microsoft-com:office:word" xmlns:w="http://schemas.openxmlformats.org/wordprocessingml/2006/main" xmlns:w14="http://schemas.microsoft.com/office/word/2010/wordml" xmlns:w15="http://schemas.microsoft.com/office/word/2012/wordml" xmlns:wpg="http://schemas.microsoft.com/office/word/2010/wordprocessingGroup" xmlns:wpi="http://schemas.microsoft.com/office/word/2010/wordprocessingInk" xmlns:wne="http://schemas.microsoft.com/office/word/2006/wordml" xmlns:wps="http://schemas.microsoft.com/office/word/2010/wordprocessingShape" mc:Ignorable="w14 w15 wp14">
   <w:abstractNum w:abstractNumId="0">
     <w:nsid w:val="00000001"/>
     <w:multiLevelType w:val="multilevel"/>
@@ -3449,7 +3264,7 @@
     <w:lvl w:ilvl="0">
       <w:start w:val="1"/>
       <w:numFmt w:val="upperRoman"/>
-      <w:pStyle w:val="Ttulo1"/>
+      <w:pStyle w:val="Heading1"/>
       <w:suff w:val="space"/>
       <w:lvlText w:val="%1."/>
       <w:lvlJc w:val="center"/>
@@ -3468,7 +3283,7 @@
     <w:lvl w:ilvl="1">
       <w:start w:val="1"/>
       <w:numFmt w:val="upperLetter"/>
-      <w:pStyle w:val="Ttulo2"/>
+      <w:pStyle w:val="Heading2"/>
       <w:lvlText w:val="%2."/>
       <w:lvlJc w:val="left"/>
       <w:pPr>
@@ -3484,7 +3299,7 @@
     <w:lvl w:ilvl="2">
       <w:start w:val="1"/>
       <w:numFmt w:val="decimal"/>
-      <w:pStyle w:val="Ttulo3"/>
+      <w:pStyle w:val="Heading3"/>
       <w:lvlText w:val="%3)"/>
       <w:lvlJc w:val="left"/>
       <w:pPr>
@@ -3500,7 +3315,7 @@
     <w:lvl w:ilvl="3">
       <w:start w:val="1"/>
       <w:numFmt w:val="lowerLetter"/>
-      <w:pStyle w:val="Ttulo4"/>
+      <w:pStyle w:val="Heading4"/>
       <w:lvlText w:val="%4)"/>
       <w:lvlJc w:val="left"/>
       <w:pPr>
@@ -3765,7 +3580,7 @@
 </file>
 
 <file path=word/styles.xml><?xml version="1.0" encoding="utf-8"?>
-<w:styles xmlns:r="http://schemas.openxmlformats.org/officeDocument/2006/relationships" xmlns:w="http://schemas.openxmlformats.org/wordprocessingml/2006/main">
+<w:styles xmlns:mc="http://schemas.openxmlformats.org/markup-compatibility/2006" xmlns:r="http://schemas.openxmlformats.org/officeDocument/2006/relationships" xmlns:w="http://schemas.openxmlformats.org/wordprocessingml/2006/main" xmlns:w14="http://schemas.microsoft.com/office/word/2010/wordml" xmlns:w15="http://schemas.microsoft.com/office/word/2012/wordml" mc:Ignorable="w14 w15">
   <w:docDefaults>
     <w:rPrDefault>
       <w:rPr>
@@ -3775,145 +3590,378 @@
     </w:rPrDefault>
     <w:pPrDefault/>
   </w:docDefaults>
-  <w:latentStyles w:defLockedState="0" w:defUIPriority="99" w:defSemiHidden="1" w:defUnhideWhenUsed="1" w:defQFormat="0" w:count="267">
-    <w:lsdException w:name="Normal" w:semiHidden="0" w:uiPriority="0" w:unhideWhenUsed="0" w:qFormat="1"/>
-    <w:lsdException w:name="heading 1" w:semiHidden="0" w:uiPriority="9" w:unhideWhenUsed="0" w:qFormat="1"/>
-    <w:lsdException w:name="heading 2" w:semiHidden="0" w:uiPriority="9" w:unhideWhenUsed="0" w:qFormat="1"/>
-    <w:lsdException w:name="heading 3" w:semiHidden="0" w:uiPriority="9" w:unhideWhenUsed="0" w:qFormat="1"/>
-    <w:lsdException w:name="heading 4" w:semiHidden="0" w:uiPriority="9" w:unhideWhenUsed="0" w:qFormat="1"/>
-    <w:lsdException w:name="heading 5" w:semiHidden="0" w:uiPriority="9" w:unhideWhenUsed="0" w:qFormat="1"/>
-    <w:lsdException w:name="heading 6" w:uiPriority="9" w:qFormat="1"/>
-    <w:lsdException w:name="heading 7" w:uiPriority="9" w:qFormat="1"/>
-    <w:lsdException w:name="heading 8" w:uiPriority="9" w:qFormat="1"/>
-    <w:lsdException w:name="heading 9" w:uiPriority="9" w:qFormat="1"/>
-    <w:lsdException w:name="toc 1" w:uiPriority="39"/>
-    <w:lsdException w:name="toc 2" w:uiPriority="39"/>
-    <w:lsdException w:name="toc 3" w:uiPriority="39"/>
-    <w:lsdException w:name="toc 4" w:uiPriority="39"/>
-    <w:lsdException w:name="toc 5" w:uiPriority="39"/>
-    <w:lsdException w:name="toc 6" w:uiPriority="39"/>
-    <w:lsdException w:name="toc 7" w:uiPriority="39"/>
-    <w:lsdException w:name="toc 8" w:uiPriority="39"/>
-    <w:lsdException w:name="toc 9" w:uiPriority="39"/>
-    <w:lsdException w:name="caption" w:semiHidden="0" w:uiPriority="35" w:unhideWhenUsed="0" w:qFormat="1"/>
-    <w:lsdException w:name="Title" w:semiHidden="0" w:uiPriority="10" w:unhideWhenUsed="0" w:qFormat="1"/>
-    <w:lsdException w:name="Default Paragraph Font" w:uiPriority="1"/>
-    <w:lsdException w:name="Body Text" w:uiPriority="0"/>
-    <w:lsdException w:name="Subtitle" w:semiHidden="0" w:uiPriority="11" w:unhideWhenUsed="0" w:qFormat="1"/>
-    <w:lsdException w:name="Strong" w:semiHidden="0" w:uiPriority="22" w:unhideWhenUsed="0" w:qFormat="1"/>
-    <w:lsdException w:name="Emphasis" w:semiHidden="0" w:uiPriority="20" w:unhideWhenUsed="0" w:qFormat="1"/>
-    <w:lsdException w:name="Table Grid" w:semiHidden="0" w:uiPriority="59" w:unhideWhenUsed="0"/>
-    <w:lsdException w:name="Placeholder Text" w:unhideWhenUsed="0"/>
-    <w:lsdException w:name="No Spacing" w:semiHidden="0" w:uiPriority="1" w:unhideWhenUsed="0" w:qFormat="1"/>
-    <w:lsdException w:name="Light Shading" w:semiHidden="0" w:uiPriority="60" w:unhideWhenUsed="0"/>
-    <w:lsdException w:name="Light List" w:semiHidden="0" w:uiPriority="61" w:unhideWhenUsed="0"/>
-    <w:lsdException w:name="Light Grid" w:semiHidden="0" w:uiPriority="62" w:unhideWhenUsed="0"/>
-    <w:lsdException w:name="Medium Shading 1" w:semiHidden="0" w:uiPriority="63" w:unhideWhenUsed="0"/>
-    <w:lsdException w:name="Medium Shading 2" w:semiHidden="0" w:uiPriority="64" w:unhideWhenUsed="0"/>
-    <w:lsdException w:name="Medium List 1" w:semiHidden="0" w:uiPriority="65" w:unhideWhenUsed="0"/>
-    <w:lsdException w:name="Medium List 2" w:semiHidden="0" w:uiPriority="66" w:unhideWhenUsed="0"/>
-    <w:lsdException w:name="Medium Grid 1" w:semiHidden="0" w:uiPriority="67" w:unhideWhenUsed="0"/>
-    <w:lsdException w:name="Medium Grid 2" w:semiHidden="0" w:uiPriority="68" w:unhideWhenUsed="0"/>
-    <w:lsdException w:name="Medium Grid 3" w:semiHidden="0" w:uiPriority="69" w:unhideWhenUsed="0"/>
-    <w:lsdException w:name="Dark List" w:semiHidden="0" w:uiPriority="70" w:unhideWhenUsed="0"/>
-    <w:lsdException w:name="Colorful Shading" w:semiHidden="0" w:uiPriority="71" w:unhideWhenUsed="0"/>
-    <w:lsdException w:name="Colorful List" w:semiHidden="0" w:uiPriority="72" w:unhideWhenUsed="0"/>
-    <w:lsdException w:name="Colorful Grid" w:semiHidden="0" w:uiPriority="73" w:unhideWhenUsed="0"/>
-    <w:lsdException w:name="Light Shading Accent 1" w:semiHidden="0" w:uiPriority="60" w:unhideWhenUsed="0"/>
-    <w:lsdException w:name="Light List Accent 1" w:semiHidden="0" w:uiPriority="61" w:unhideWhenUsed="0"/>
-    <w:lsdException w:name="Light Grid Accent 1" w:semiHidden="0" w:uiPriority="62" w:unhideWhenUsed="0"/>
-    <w:lsdException w:name="Medium Shading 1 Accent 1" w:semiHidden="0" w:uiPriority="63" w:unhideWhenUsed="0"/>
-    <w:lsdException w:name="Medium Shading 2 Accent 1" w:semiHidden="0" w:uiPriority="64" w:unhideWhenUsed="0"/>
-    <w:lsdException w:name="Medium List 1 Accent 1" w:semiHidden="0" w:uiPriority="65" w:unhideWhenUsed="0"/>
-    <w:lsdException w:name="Revision" w:unhideWhenUsed="0"/>
-    <w:lsdException w:name="List Paragraph" w:semiHidden="0" w:uiPriority="34" w:unhideWhenUsed="0" w:qFormat="1"/>
-    <w:lsdException w:name="Quote" w:semiHidden="0" w:uiPriority="29" w:unhideWhenUsed="0" w:qFormat="1"/>
-    <w:lsdException w:name="Intense Quote" w:semiHidden="0" w:uiPriority="30" w:unhideWhenUsed="0" w:qFormat="1"/>
-    <w:lsdException w:name="Medium List 2 Accent 1" w:semiHidden="0" w:uiPriority="66" w:unhideWhenUsed="0"/>
-    <w:lsdException w:name="Medium Grid 1 Accent 1" w:semiHidden="0" w:uiPriority="67" w:unhideWhenUsed="0"/>
-    <w:lsdException w:name="Medium Grid 2 Accent 1" w:semiHidden="0" w:uiPriority="68" w:unhideWhenUsed="0"/>
-    <w:lsdException w:name="Medium Grid 3 Accent 1" w:semiHidden="0" w:uiPriority="69" w:unhideWhenUsed="0"/>
-    <w:lsdException w:name="Dark List Accent 1" w:semiHidden="0" w:uiPriority="70" w:unhideWhenUsed="0"/>
-    <w:lsdException w:name="Colorful Shading Accent 1" w:semiHidden="0" w:uiPriority="71" w:unhideWhenUsed="0"/>
-    <w:lsdException w:name="Colorful List Accent 1" w:semiHidden="0" w:uiPriority="72" w:unhideWhenUsed="0"/>
-    <w:lsdException w:name="Colorful Grid Accent 1" w:semiHidden="0" w:uiPriority="73" w:unhideWhenUsed="0"/>
-    <w:lsdException w:name="Light Shading Accent 2" w:semiHidden="0" w:uiPriority="60" w:unhideWhenUsed="0"/>
-    <w:lsdException w:name="Light List Accent 2" w:semiHidden="0" w:uiPriority="61" w:unhideWhenUsed="0"/>
-    <w:lsdException w:name="Light Grid Accent 2" w:semiHidden="0" w:uiPriority="62" w:unhideWhenUsed="0"/>
-    <w:lsdException w:name="Medium Shading 1 Accent 2" w:semiHidden="0" w:uiPriority="63" w:unhideWhenUsed="0"/>
-    <w:lsdException w:name="Medium Shading 2 Accent 2" w:semiHidden="0" w:uiPriority="64" w:unhideWhenUsed="0"/>
-    <w:lsdException w:name="Medium List 1 Accent 2" w:semiHidden="0" w:uiPriority="65" w:unhideWhenUsed="0"/>
-    <w:lsdException w:name="Medium List 2 Accent 2" w:semiHidden="0" w:uiPriority="66" w:unhideWhenUsed="0"/>
-    <w:lsdException w:name="Medium Grid 1 Accent 2" w:semiHidden="0" w:uiPriority="67" w:unhideWhenUsed="0"/>
-    <w:lsdException w:name="Medium Grid 2 Accent 2" w:semiHidden="0" w:uiPriority="68" w:unhideWhenUsed="0"/>
-    <w:lsdException w:name="Medium Grid 3 Accent 2" w:semiHidden="0" w:uiPriority="69" w:unhideWhenUsed="0"/>
-    <w:lsdException w:name="Dark List Accent 2" w:semiHidden="0" w:uiPriority="70" w:unhideWhenUsed="0"/>
-    <w:lsdException w:name="Colorful Shading Accent 2" w:semiHidden="0" w:uiPriority="71" w:unhideWhenUsed="0"/>
-    <w:lsdException w:name="Colorful List Accent 2" w:semiHidden="0" w:uiPriority="72" w:unhideWhenUsed="0"/>
-    <w:lsdException w:name="Colorful Grid Accent 2" w:semiHidden="0" w:uiPriority="73" w:unhideWhenUsed="0"/>
-    <w:lsdException w:name="Light Shading Accent 3" w:semiHidden="0" w:uiPriority="60" w:unhideWhenUsed="0"/>
-    <w:lsdException w:name="Light List Accent 3" w:semiHidden="0" w:uiPriority="61" w:unhideWhenUsed="0"/>
-    <w:lsdException w:name="Light Grid Accent 3" w:semiHidden="0" w:uiPriority="62" w:unhideWhenUsed="0"/>
-    <w:lsdException w:name="Medium Shading 1 Accent 3" w:semiHidden="0" w:uiPriority="63" w:unhideWhenUsed="0"/>
-    <w:lsdException w:name="Medium Shading 2 Accent 3" w:semiHidden="0" w:uiPriority="64" w:unhideWhenUsed="0"/>
-    <w:lsdException w:name="Medium List 1 Accent 3" w:semiHidden="0" w:uiPriority="65" w:unhideWhenUsed="0"/>
-    <w:lsdException w:name="Medium List 2 Accent 3" w:semiHidden="0" w:uiPriority="66" w:unhideWhenUsed="0"/>
-    <w:lsdException w:name="Medium Grid 1 Accent 3" w:semiHidden="0" w:uiPriority="67" w:unhideWhenUsed="0"/>
-    <w:lsdException w:name="Medium Grid 2 Accent 3" w:semiHidden="0" w:uiPriority="68" w:unhideWhenUsed="0"/>
-    <w:lsdException w:name="Medium Grid 3 Accent 3" w:semiHidden="0" w:uiPriority="69" w:unhideWhenUsed="0"/>
-    <w:lsdException w:name="Dark List Accent 3" w:semiHidden="0" w:uiPriority="70" w:unhideWhenUsed="0"/>
-    <w:lsdException w:name="Colorful Shading Accent 3" w:semiHidden="0" w:uiPriority="71" w:unhideWhenUsed="0"/>
-    <w:lsdException w:name="Colorful List Accent 3" w:semiHidden="0" w:uiPriority="72" w:unhideWhenUsed="0"/>
-    <w:lsdException w:name="Colorful Grid Accent 3" w:semiHidden="0" w:uiPriority="73" w:unhideWhenUsed="0"/>
-    <w:lsdException w:name="Light Shading Accent 4" w:semiHidden="0" w:uiPriority="60" w:unhideWhenUsed="0"/>
-    <w:lsdException w:name="Light List Accent 4" w:semiHidden="0" w:uiPriority="61" w:unhideWhenUsed="0"/>
-    <w:lsdException w:name="Light Grid Accent 4" w:semiHidden="0" w:uiPriority="62" w:unhideWhenUsed="0"/>
-    <w:lsdException w:name="Medium Shading 1 Accent 4" w:semiHidden="0" w:uiPriority="63" w:unhideWhenUsed="0"/>
-    <w:lsdException w:name="Medium Shading 2 Accent 4" w:semiHidden="0" w:uiPriority="64" w:unhideWhenUsed="0"/>
-    <w:lsdException w:name="Medium List 1 Accent 4" w:semiHidden="0" w:uiPriority="65" w:unhideWhenUsed="0"/>
-    <w:lsdException w:name="Medium List 2 Accent 4" w:semiHidden="0" w:uiPriority="66" w:unhideWhenUsed="0"/>
-    <w:lsdException w:name="Medium Grid 1 Accent 4" w:semiHidden="0" w:uiPriority="67" w:unhideWhenUsed="0"/>
-    <w:lsdException w:name="Medium Grid 2 Accent 4" w:semiHidden="0" w:uiPriority="68" w:unhideWhenUsed="0"/>
-    <w:lsdException w:name="Medium Grid 3 Accent 4" w:semiHidden="0" w:uiPriority="69" w:unhideWhenUsed="0"/>
-    <w:lsdException w:name="Dark List Accent 4" w:semiHidden="0" w:uiPriority="70" w:unhideWhenUsed="0"/>
-    <w:lsdException w:name="Colorful Shading Accent 4" w:semiHidden="0" w:uiPriority="71" w:unhideWhenUsed="0"/>
-    <w:lsdException w:name="Colorful List Accent 4" w:semiHidden="0" w:uiPriority="72" w:unhideWhenUsed="0"/>
-    <w:lsdException w:name="Colorful Grid Accent 4" w:semiHidden="0" w:uiPriority="73" w:unhideWhenUsed="0"/>
-    <w:lsdException w:name="Light Shading Accent 5" w:semiHidden="0" w:uiPriority="60" w:unhideWhenUsed="0"/>
-    <w:lsdException w:name="Light List Accent 5" w:semiHidden="0" w:uiPriority="61" w:unhideWhenUsed="0"/>
-    <w:lsdException w:name="Light Grid Accent 5" w:semiHidden="0" w:uiPriority="62" w:unhideWhenUsed="0"/>
-    <w:lsdException w:name="Medium Shading 1 Accent 5" w:semiHidden="0" w:uiPriority="63" w:unhideWhenUsed="0"/>
-    <w:lsdException w:name="Medium Shading 2 Accent 5" w:semiHidden="0" w:uiPriority="64" w:unhideWhenUsed="0"/>
-    <w:lsdException w:name="Medium List 1 Accent 5" w:semiHidden="0" w:uiPriority="65" w:unhideWhenUsed="0"/>
-    <w:lsdException w:name="Medium List 2 Accent 5" w:semiHidden="0" w:uiPriority="66" w:unhideWhenUsed="0"/>
-    <w:lsdException w:name="Medium Grid 1 Accent 5" w:semiHidden="0" w:uiPriority="67" w:unhideWhenUsed="0"/>
-    <w:lsdException w:name="Medium Grid 2 Accent 5" w:semiHidden="0" w:uiPriority="68" w:unhideWhenUsed="0"/>
-    <w:lsdException w:name="Medium Grid 3 Accent 5" w:semiHidden="0" w:uiPriority="69" w:unhideWhenUsed="0"/>
-    <w:lsdException w:name="Dark List Accent 5" w:semiHidden="0" w:uiPriority="70" w:unhideWhenUsed="0"/>
-    <w:lsdException w:name="Colorful Shading Accent 5" w:semiHidden="0" w:uiPriority="71" w:unhideWhenUsed="0"/>
-    <w:lsdException w:name="Colorful List Accent 5" w:semiHidden="0" w:uiPriority="72" w:unhideWhenUsed="0"/>
-    <w:lsdException w:name="Colorful Grid Accent 5" w:semiHidden="0" w:uiPriority="73" w:unhideWhenUsed="0"/>
-    <w:lsdException w:name="Light Shading Accent 6" w:semiHidden="0" w:uiPriority="60" w:unhideWhenUsed="0"/>
-    <w:lsdException w:name="Light List Accent 6" w:semiHidden="0" w:uiPriority="61" w:unhideWhenUsed="0"/>
-    <w:lsdException w:name="Light Grid Accent 6" w:semiHidden="0" w:uiPriority="62" w:unhideWhenUsed="0"/>
-    <w:lsdException w:name="Medium Shading 1 Accent 6" w:semiHidden="0" w:uiPriority="63" w:unhideWhenUsed="0"/>
-    <w:lsdException w:name="Medium Shading 2 Accent 6" w:semiHidden="0" w:uiPriority="64" w:unhideWhenUsed="0"/>
-    <w:lsdException w:name="Medium List 1 Accent 6" w:semiHidden="0" w:uiPriority="65" w:unhideWhenUsed="0"/>
-    <w:lsdException w:name="Medium List 2 Accent 6" w:semiHidden="0" w:uiPriority="66" w:unhideWhenUsed="0"/>
-    <w:lsdException w:name="Medium Grid 1 Accent 6" w:semiHidden="0" w:uiPriority="67" w:unhideWhenUsed="0"/>
-    <w:lsdException w:name="Medium Grid 2 Accent 6" w:semiHidden="0" w:uiPriority="68" w:unhideWhenUsed="0"/>
-    <w:lsdException w:name="Medium Grid 3 Accent 6" w:semiHidden="0" w:uiPriority="69" w:unhideWhenUsed="0"/>
-    <w:lsdException w:name="Dark List Accent 6" w:semiHidden="0" w:uiPriority="70" w:unhideWhenUsed="0"/>
-    <w:lsdException w:name="Colorful Shading Accent 6" w:semiHidden="0" w:uiPriority="71" w:unhideWhenUsed="0"/>
-    <w:lsdException w:name="Colorful List Accent 6" w:semiHidden="0" w:uiPriority="72" w:unhideWhenUsed="0"/>
-    <w:lsdException w:name="Colorful Grid Accent 6" w:semiHidden="0" w:uiPriority="73" w:unhideWhenUsed="0"/>
-    <w:lsdException w:name="Subtle Emphasis" w:semiHidden="0" w:uiPriority="19" w:unhideWhenUsed="0" w:qFormat="1"/>
-    <w:lsdException w:name="Intense Emphasis" w:semiHidden="0" w:uiPriority="21" w:unhideWhenUsed="0" w:qFormat="1"/>
-    <w:lsdException w:name="Subtle Reference" w:semiHidden="0" w:uiPriority="31" w:unhideWhenUsed="0" w:qFormat="1"/>
-    <w:lsdException w:name="Intense Reference" w:semiHidden="0" w:uiPriority="32" w:unhideWhenUsed="0" w:qFormat="1"/>
-    <w:lsdException w:name="Book Title" w:semiHidden="0" w:uiPriority="33" w:unhideWhenUsed="0" w:qFormat="1"/>
-    <w:lsdException w:name="Bibliography" w:uiPriority="37"/>
-    <w:lsdException w:name="TOC Heading" w:uiPriority="39" w:qFormat="1"/>
+  <w:latentStyles w:defLockedState="0" w:defUIPriority="99" w:defSemiHidden="0" w:defUnhideWhenUsed="0" w:defQFormat="0" w:count="371">
+    <w:lsdException w:name="Normal" w:uiPriority="0" w:qFormat="1"/>
+    <w:lsdException w:name="heading 1" w:uiPriority="9" w:qFormat="1"/>
+    <w:lsdException w:name="heading 2" w:uiPriority="9" w:qFormat="1"/>
+    <w:lsdException w:name="heading 3" w:uiPriority="9" w:qFormat="1"/>
+    <w:lsdException w:name="heading 4" w:uiPriority="9" w:qFormat="1"/>
+    <w:lsdException w:name="heading 5" w:uiPriority="9" w:qFormat="1"/>
+    <w:lsdException w:name="heading 6" w:semiHidden="1" w:uiPriority="9" w:unhideWhenUsed="1" w:qFormat="1"/>
+    <w:lsdException w:name="heading 7" w:semiHidden="1" w:uiPriority="9" w:unhideWhenUsed="1" w:qFormat="1"/>
+    <w:lsdException w:name="heading 8" w:semiHidden="1" w:uiPriority="9" w:unhideWhenUsed="1" w:qFormat="1"/>
+    <w:lsdException w:name="heading 9" w:semiHidden="1" w:uiPriority="9" w:unhideWhenUsed="1" w:qFormat="1"/>
+    <w:lsdException w:name="index 1" w:semiHidden="1" w:unhideWhenUsed="1"/>
+    <w:lsdException w:name="index 2" w:semiHidden="1" w:unhideWhenUsed="1"/>
+    <w:lsdException w:name="index 3" w:semiHidden="1" w:unhideWhenUsed="1"/>
+    <w:lsdException w:name="index 4" w:semiHidden="1" w:unhideWhenUsed="1"/>
+    <w:lsdException w:name="index 5" w:semiHidden="1" w:unhideWhenUsed="1"/>
+    <w:lsdException w:name="index 6" w:semiHidden="1" w:unhideWhenUsed="1"/>
+    <w:lsdException w:name="index 7" w:semiHidden="1" w:unhideWhenUsed="1"/>
+    <w:lsdException w:name="index 8" w:semiHidden="1" w:unhideWhenUsed="1"/>
+    <w:lsdException w:name="index 9" w:semiHidden="1" w:unhideWhenUsed="1"/>
+    <w:lsdException w:name="toc 1" w:semiHidden="1" w:uiPriority="39" w:unhideWhenUsed="1"/>
+    <w:lsdException w:name="toc 2" w:semiHidden="1" w:uiPriority="39" w:unhideWhenUsed="1"/>
+    <w:lsdException w:name="toc 3" w:semiHidden="1" w:uiPriority="39" w:unhideWhenUsed="1"/>
+    <w:lsdException w:name="toc 4" w:semiHidden="1" w:uiPriority="39" w:unhideWhenUsed="1"/>
+    <w:lsdException w:name="toc 5" w:semiHidden="1" w:uiPriority="39" w:unhideWhenUsed="1"/>
+    <w:lsdException w:name="toc 6" w:semiHidden="1" w:uiPriority="39" w:unhideWhenUsed="1"/>
+    <w:lsdException w:name="toc 7" w:semiHidden="1" w:uiPriority="39" w:unhideWhenUsed="1"/>
+    <w:lsdException w:name="toc 8" w:semiHidden="1" w:uiPriority="39" w:unhideWhenUsed="1"/>
+    <w:lsdException w:name="toc 9" w:semiHidden="1" w:uiPriority="39" w:unhideWhenUsed="1"/>
+    <w:lsdException w:name="Normal Indent" w:semiHidden="1" w:unhideWhenUsed="1"/>
+    <w:lsdException w:name="footnote text" w:semiHidden="1" w:unhideWhenUsed="1"/>
+    <w:lsdException w:name="annotation text" w:semiHidden="1" w:unhideWhenUsed="1"/>
+    <w:lsdException w:name="header" w:semiHidden="1" w:unhideWhenUsed="1"/>
+    <w:lsdException w:name="footer" w:semiHidden="1" w:unhideWhenUsed="1"/>
+    <w:lsdException w:name="index heading" w:semiHidden="1" w:unhideWhenUsed="1"/>
+    <w:lsdException w:name="caption" w:uiPriority="35" w:qFormat="1"/>
+    <w:lsdException w:name="table of figures" w:semiHidden="1" w:unhideWhenUsed="1"/>
+    <w:lsdException w:name="envelope address" w:semiHidden="1" w:unhideWhenUsed="1"/>
+    <w:lsdException w:name="envelope return" w:semiHidden="1" w:unhideWhenUsed="1"/>
+    <w:lsdException w:name="footnote reference" w:semiHidden="1" w:unhideWhenUsed="1"/>
+    <w:lsdException w:name="annotation reference" w:semiHidden="1" w:unhideWhenUsed="1"/>
+    <w:lsdException w:name="line number" w:semiHidden="1" w:unhideWhenUsed="1"/>
+    <w:lsdException w:name="page number" w:semiHidden="1" w:unhideWhenUsed="1"/>
+    <w:lsdException w:name="endnote reference" w:semiHidden="1" w:unhideWhenUsed="1"/>
+    <w:lsdException w:name="endnote text" w:semiHidden="1" w:unhideWhenUsed="1"/>
+    <w:lsdException w:name="table of authorities" w:semiHidden="1" w:unhideWhenUsed="1"/>
+    <w:lsdException w:name="macro" w:semiHidden="1" w:unhideWhenUsed="1"/>
+    <w:lsdException w:name="toa heading" w:semiHidden="1" w:unhideWhenUsed="1"/>
+    <w:lsdException w:name="List" w:semiHidden="1" w:unhideWhenUsed="1"/>
+    <w:lsdException w:name="List Bullet" w:semiHidden="1" w:unhideWhenUsed="1"/>
+    <w:lsdException w:name="List Number" w:semiHidden="1" w:unhideWhenUsed="1"/>
+    <w:lsdException w:name="List 2" w:semiHidden="1" w:unhideWhenUsed="1"/>
+    <w:lsdException w:name="List 3" w:semiHidden="1" w:unhideWhenUsed="1"/>
+    <w:lsdException w:name="List 4" w:semiHidden="1" w:unhideWhenUsed="1"/>
+    <w:lsdException w:name="List 5" w:semiHidden="1" w:unhideWhenUsed="1"/>
+    <w:lsdException w:name="List Bullet 2" w:semiHidden="1" w:unhideWhenUsed="1"/>
+    <w:lsdException w:name="List Bullet 3" w:semiHidden="1" w:unhideWhenUsed="1"/>
+    <w:lsdException w:name="List Bullet 4" w:semiHidden="1" w:unhideWhenUsed="1"/>
+    <w:lsdException w:name="List Bullet 5" w:semiHidden="1" w:unhideWhenUsed="1"/>
+    <w:lsdException w:name="List Number 2" w:semiHidden="1" w:unhideWhenUsed="1"/>
+    <w:lsdException w:name="List Number 3" w:semiHidden="1" w:unhideWhenUsed="1"/>
+    <w:lsdException w:name="List Number 4" w:semiHidden="1" w:unhideWhenUsed="1"/>
+    <w:lsdException w:name="List Number 5" w:semiHidden="1" w:unhideWhenUsed="1"/>
+    <w:lsdException w:name="Title" w:uiPriority="10" w:qFormat="1"/>
+    <w:lsdException w:name="Closing" w:semiHidden="1" w:unhideWhenUsed="1"/>
+    <w:lsdException w:name="Signature" w:semiHidden="1" w:unhideWhenUsed="1"/>
+    <w:lsdException w:name="Default Paragraph Font" w:semiHidden="1" w:uiPriority="1" w:unhideWhenUsed="1"/>
+    <w:lsdException w:name="Body Text" w:semiHidden="1" w:uiPriority="0" w:unhideWhenUsed="1"/>
+    <w:lsdException w:name="Body Text Indent" w:semiHidden="1" w:unhideWhenUsed="1"/>
+    <w:lsdException w:name="List Continue" w:semiHidden="1" w:unhideWhenUsed="1"/>
+    <w:lsdException w:name="List Continue 2" w:semiHidden="1" w:unhideWhenUsed="1"/>
+    <w:lsdException w:name="List Continue 3" w:semiHidden="1" w:unhideWhenUsed="1"/>
+    <w:lsdException w:name="List Continue 4" w:semiHidden="1" w:unhideWhenUsed="1"/>
+    <w:lsdException w:name="List Continue 5" w:semiHidden="1" w:unhideWhenUsed="1"/>
+    <w:lsdException w:name="Message Header" w:semiHidden="1" w:unhideWhenUsed="1"/>
+    <w:lsdException w:name="Subtitle" w:uiPriority="11" w:qFormat="1"/>
+    <w:lsdException w:name="Salutation" w:semiHidden="1" w:unhideWhenUsed="1"/>
+    <w:lsdException w:name="Date" w:semiHidden="1" w:unhideWhenUsed="1"/>
+    <w:lsdException w:name="Body Text First Indent" w:semiHidden="1" w:unhideWhenUsed="1"/>
+    <w:lsdException w:name="Body Text First Indent 2" w:semiHidden="1" w:unhideWhenUsed="1"/>
+    <w:lsdException w:name="Note Heading" w:semiHidden="1" w:unhideWhenUsed="1"/>
+    <w:lsdException w:name="Body Text 2" w:semiHidden="1" w:unhideWhenUsed="1"/>
+    <w:lsdException w:name="Body Text 3" w:semiHidden="1" w:unhideWhenUsed="1"/>
+    <w:lsdException w:name="Body Text Indent 2" w:semiHidden="1" w:unhideWhenUsed="1"/>
+    <w:lsdException w:name="Body Text Indent 3" w:semiHidden="1" w:unhideWhenUsed="1"/>
+    <w:lsdException w:name="Block Text" w:semiHidden="1" w:unhideWhenUsed="1"/>
+    <w:lsdException w:name="Hyperlink" w:semiHidden="1" w:unhideWhenUsed="1"/>
+    <w:lsdException w:name="FollowedHyperlink" w:semiHidden="1" w:unhideWhenUsed="1"/>
+    <w:lsdException w:name="Strong" w:uiPriority="22" w:qFormat="1"/>
+    <w:lsdException w:name="Emphasis" w:uiPriority="20" w:qFormat="1"/>
+    <w:lsdException w:name="Document Map" w:semiHidden="1" w:unhideWhenUsed="1"/>
+    <w:lsdException w:name="Plain Text" w:semiHidden="1" w:unhideWhenUsed="1"/>
+    <w:lsdException w:name="E-mail Signature" w:semiHidden="1" w:unhideWhenUsed="1"/>
+    <w:lsdException w:name="HTML Top of Form" w:semiHidden="1" w:unhideWhenUsed="1"/>
+    <w:lsdException w:name="HTML Bottom of Form" w:semiHidden="1" w:unhideWhenUsed="1"/>
+    <w:lsdException w:name="Normal (Web)" w:semiHidden="1" w:unhideWhenUsed="1"/>
+    <w:lsdException w:name="HTML Acronym" w:semiHidden="1" w:unhideWhenUsed="1"/>
+    <w:lsdException w:name="HTML Address" w:semiHidden="1" w:unhideWhenUsed="1"/>
+    <w:lsdException w:name="HTML Cite" w:semiHidden="1" w:unhideWhenUsed="1"/>
+    <w:lsdException w:name="HTML Code" w:semiHidden="1" w:unhideWhenUsed="1"/>
+    <w:lsdException w:name="HTML Definition" w:semiHidden="1" w:unhideWhenUsed="1"/>
+    <w:lsdException w:name="HTML Keyboard" w:semiHidden="1" w:unhideWhenUsed="1"/>
+    <w:lsdException w:name="HTML Preformatted" w:semiHidden="1" w:unhideWhenUsed="1"/>
+    <w:lsdException w:name="HTML Sample" w:semiHidden="1" w:unhideWhenUsed="1"/>
+    <w:lsdException w:name="HTML Typewriter" w:semiHidden="1" w:unhideWhenUsed="1"/>
+    <w:lsdException w:name="HTML Variable" w:semiHidden="1" w:unhideWhenUsed="1"/>
+    <w:lsdException w:name="Normal Table" w:semiHidden="1" w:unhideWhenUsed="1"/>
+    <w:lsdException w:name="annotation subject" w:semiHidden="1" w:unhideWhenUsed="1"/>
+    <w:lsdException w:name="No List" w:semiHidden="1" w:unhideWhenUsed="1"/>
+    <w:lsdException w:name="Outline List 1" w:semiHidden="1" w:unhideWhenUsed="1"/>
+    <w:lsdException w:name="Outline List 2" w:semiHidden="1" w:unhideWhenUsed="1"/>
+    <w:lsdException w:name="Outline List 3" w:semiHidden="1" w:unhideWhenUsed="1"/>
+    <w:lsdException w:name="Table Simple 1" w:semiHidden="1" w:unhideWhenUsed="1"/>
+    <w:lsdException w:name="Table Simple 2" w:semiHidden="1" w:unhideWhenUsed="1"/>
+    <w:lsdException w:name="Table Simple 3" w:semiHidden="1" w:unhideWhenUsed="1"/>
+    <w:lsdException w:name="Table Classic 1" w:semiHidden="1" w:unhideWhenUsed="1"/>
+    <w:lsdException w:name="Table Classic 2" w:semiHidden="1" w:unhideWhenUsed="1"/>
+    <w:lsdException w:name="Table Classic 3" w:semiHidden="1" w:unhideWhenUsed="1"/>
+    <w:lsdException w:name="Table Classic 4" w:semiHidden="1" w:unhideWhenUsed="1"/>
+    <w:lsdException w:name="Table Colorful 1" w:semiHidden="1" w:unhideWhenUsed="1"/>
+    <w:lsdException w:name="Table Colorful 2" w:semiHidden="1" w:unhideWhenUsed="1"/>
+    <w:lsdException w:name="Table Colorful 3" w:semiHidden="1" w:unhideWhenUsed="1"/>
+    <w:lsdException w:name="Table Columns 1" w:semiHidden="1" w:unhideWhenUsed="1"/>
+    <w:lsdException w:name="Table Columns 2" w:semiHidden="1" w:unhideWhenUsed="1"/>
+    <w:lsdException w:name="Table Columns 3" w:semiHidden="1" w:unhideWhenUsed="1"/>
+    <w:lsdException w:name="Table Columns 4" w:semiHidden="1" w:unhideWhenUsed="1"/>
+    <w:lsdException w:name="Table Columns 5" w:semiHidden="1" w:unhideWhenUsed="1"/>
+    <w:lsdException w:name="Table Grid 1" w:semiHidden="1" w:unhideWhenUsed="1"/>
+    <w:lsdException w:name="Table Grid 2" w:semiHidden="1" w:unhideWhenUsed="1"/>
+    <w:lsdException w:name="Table Grid 3" w:semiHidden="1" w:unhideWhenUsed="1"/>
+    <w:lsdException w:name="Table Grid 4" w:semiHidden="1" w:unhideWhenUsed="1"/>
+    <w:lsdException w:name="Table Grid 5" w:semiHidden="1" w:unhideWhenUsed="1"/>
+    <w:lsdException w:name="Table Grid 6" w:semiHidden="1" w:unhideWhenUsed="1"/>
+    <w:lsdException w:name="Table Grid 7" w:semiHidden="1" w:unhideWhenUsed="1"/>
+    <w:lsdException w:name="Table Grid 8" w:semiHidden="1" w:unhideWhenUsed="1"/>
+    <w:lsdException w:name="Table List 1" w:semiHidden="1" w:unhideWhenUsed="1"/>
+    <w:lsdException w:name="Table List 2" w:semiHidden="1" w:unhideWhenUsed="1"/>
+    <w:lsdException w:name="Table List 3" w:semiHidden="1" w:unhideWhenUsed="1"/>
+    <w:lsdException w:name="Table List 4" w:semiHidden="1" w:unhideWhenUsed="1"/>
+    <w:lsdException w:name="Table List 5" w:semiHidden="1" w:unhideWhenUsed="1"/>
+    <w:lsdException w:name="Table List 6" w:semiHidden="1" w:unhideWhenUsed="1"/>
+    <w:lsdException w:name="Table List 7" w:semiHidden="1" w:unhideWhenUsed="1"/>
+    <w:lsdException w:name="Table List 8" w:semiHidden="1" w:unhideWhenUsed="1"/>
+    <w:lsdException w:name="Table 3D effects 1" w:semiHidden="1" w:unhideWhenUsed="1"/>
+    <w:lsdException w:name="Table 3D effects 2" w:semiHidden="1" w:unhideWhenUsed="1"/>
+    <w:lsdException w:name="Table 3D effects 3" w:semiHidden="1" w:unhideWhenUsed="1"/>
+    <w:lsdException w:name="Table Contemporary" w:semiHidden="1" w:unhideWhenUsed="1"/>
+    <w:lsdException w:name="Table Elegant" w:semiHidden="1" w:unhideWhenUsed="1"/>
+    <w:lsdException w:name="Table Professional" w:semiHidden="1" w:unhideWhenUsed="1"/>
+    <w:lsdException w:name="Table Subtle 1" w:semiHidden="1" w:unhideWhenUsed="1"/>
+    <w:lsdException w:name="Table Subtle 2" w:semiHidden="1" w:unhideWhenUsed="1"/>
+    <w:lsdException w:name="Table Web 1" w:semiHidden="1" w:unhideWhenUsed="1"/>
+    <w:lsdException w:name="Table Web 2" w:semiHidden="1" w:unhideWhenUsed="1"/>
+    <w:lsdException w:name="Table Web 3" w:semiHidden="1" w:unhideWhenUsed="1"/>
+    <w:lsdException w:name="Balloon Text" w:semiHidden="1" w:unhideWhenUsed="1"/>
+    <w:lsdException w:name="Table Grid" w:uiPriority="59"/>
+    <w:lsdException w:name="Table Theme" w:semiHidden="1" w:unhideWhenUsed="1"/>
+    <w:lsdException w:name="Placeholder Text" w:semiHidden="1"/>
+    <w:lsdException w:name="No Spacing" w:uiPriority="1" w:qFormat="1"/>
+    <w:lsdException w:name="Light Shading" w:uiPriority="60"/>
+    <w:lsdException w:name="Light List" w:uiPriority="61"/>
+    <w:lsdException w:name="Light Grid" w:uiPriority="62"/>
+    <w:lsdException w:name="Medium Shading 1" w:uiPriority="63"/>
+    <w:lsdException w:name="Medium Shading 2" w:uiPriority="64"/>
+    <w:lsdException w:name="Medium List 1" w:uiPriority="65"/>
+    <w:lsdException w:name="Medium List 2" w:uiPriority="66"/>
+    <w:lsdException w:name="Medium Grid 1" w:uiPriority="67"/>
+    <w:lsdException w:name="Medium Grid 2" w:uiPriority="68"/>
+    <w:lsdException w:name="Medium Grid 3" w:uiPriority="69"/>
+    <w:lsdException w:name="Dark List" w:uiPriority="70"/>
+    <w:lsdException w:name="Colorful Shading" w:uiPriority="71"/>
+    <w:lsdException w:name="Colorful List" w:uiPriority="72"/>
+    <w:lsdException w:name="Colorful Grid" w:uiPriority="73"/>
+    <w:lsdException w:name="Light Shading Accent 1" w:uiPriority="60"/>
+    <w:lsdException w:name="Light List Accent 1" w:uiPriority="61"/>
+    <w:lsdException w:name="Light Grid Accent 1" w:uiPriority="62"/>
+    <w:lsdException w:name="Medium Shading 1 Accent 1" w:uiPriority="63"/>
+    <w:lsdException w:name="Medium Shading 2 Accent 1" w:uiPriority="64"/>
+    <w:lsdException w:name="Medium List 1 Accent 1" w:uiPriority="65"/>
+    <w:lsdException w:name="Revision" w:semiHidden="1"/>
+    <w:lsdException w:name="List Paragraph" w:uiPriority="34" w:qFormat="1"/>
+    <w:lsdException w:name="Quote" w:uiPriority="29" w:qFormat="1"/>
+    <w:lsdException w:name="Intense Quote" w:uiPriority="30" w:qFormat="1"/>
+    <w:lsdException w:name="Medium List 2 Accent 1" w:uiPriority="66"/>
+    <w:lsdException w:name="Medium Grid 1 Accent 1" w:uiPriority="67"/>
+    <w:lsdException w:name="Medium Grid 2 Accent 1" w:uiPriority="68"/>
+    <w:lsdException w:name="Medium Grid 3 Accent 1" w:uiPriority="69"/>
+    <w:lsdException w:name="Dark List Accent 1" w:uiPriority="70"/>
+    <w:lsdException w:name="Colorful Shading Accent 1" w:uiPriority="71"/>
+    <w:lsdException w:name="Colorful List Accent 1" w:uiPriority="72"/>
+    <w:lsdException w:name="Colorful Grid Accent 1" w:uiPriority="73"/>
+    <w:lsdException w:name="Light Shading Accent 2" w:uiPriority="60"/>
+    <w:lsdException w:name="Light List Accent 2" w:uiPriority="61"/>
+    <w:lsdException w:name="Light Grid Accent 2" w:uiPriority="62"/>
+    <w:lsdException w:name="Medium Shading 1 Accent 2" w:uiPriority="63"/>
+    <w:lsdException w:name="Medium Shading 2 Accent 2" w:uiPriority="64"/>
+    <w:lsdException w:name="Medium List 1 Accent 2" w:uiPriority="65"/>
+    <w:lsdException w:name="Medium List 2 Accent 2" w:uiPriority="66"/>
+    <w:lsdException w:name="Medium Grid 1 Accent 2" w:uiPriority="67"/>
+    <w:lsdException w:name="Medium Grid 2 Accent 2" w:uiPriority="68"/>
+    <w:lsdException w:name="Medium Grid 3 Accent 2" w:uiPriority="69"/>
+    <w:lsdException w:name="Dark List Accent 2" w:uiPriority="70"/>
+    <w:lsdException w:name="Colorful Shading Accent 2" w:uiPriority="71"/>
+    <w:lsdException w:name="Colorful List Accent 2" w:uiPriority="72"/>
+    <w:lsdException w:name="Colorful Grid Accent 2" w:uiPriority="73"/>
+    <w:lsdException w:name="Light Shading Accent 3" w:uiPriority="60"/>
+    <w:lsdException w:name="Light List Accent 3" w:uiPriority="61"/>
+    <w:lsdException w:name="Light Grid Accent 3" w:uiPriority="62"/>
+    <w:lsdException w:name="Medium Shading 1 Accent 3" w:uiPriority="63"/>
+    <w:lsdException w:name="Medium Shading 2 Accent 3" w:uiPriority="64"/>
+    <w:lsdException w:name="Medium List 1 Accent 3" w:uiPriority="65"/>
+    <w:lsdException w:name="Medium List 2 Accent 3" w:uiPriority="66"/>
+    <w:lsdException w:name="Medium Grid 1 Accent 3" w:uiPriority="67"/>
+    <w:lsdException w:name="Medium Grid 2 Accent 3" w:uiPriority="68"/>
+    <w:lsdException w:name="Medium Grid 3 Accent 3" w:uiPriority="69"/>
+    <w:lsdException w:name="Dark List Accent 3" w:uiPriority="70"/>
+    <w:lsdException w:name="Colorful Shading Accent 3" w:uiPriority="71"/>
+    <w:lsdException w:name="Colorful List Accent 3" w:uiPriority="72"/>
+    <w:lsdException w:name="Colorful Grid Accent 3" w:uiPriority="73"/>
+    <w:lsdException w:name="Light Shading Accent 4" w:uiPriority="60"/>
+    <w:lsdException w:name="Light List Accent 4" w:uiPriority="61"/>
+    <w:lsdException w:name="Light Grid Accent 4" w:uiPriority="62"/>
+    <w:lsdException w:name="Medium Shading 1 Accent 4" w:uiPriority="63"/>
+    <w:lsdException w:name="Medium Shading 2 Accent 4" w:uiPriority="64"/>
+    <w:lsdException w:name="Medium List 1 Accent 4" w:uiPriority="65"/>
+    <w:lsdException w:name="Medium List 2 Accent 4" w:uiPriority="66"/>
+    <w:lsdException w:name="Medium Grid 1 Accent 4" w:uiPriority="67"/>
+    <w:lsdException w:name="Medium Grid 2 Accent 4" w:uiPriority="68"/>
+    <w:lsdException w:name="Medium Grid 3 Accent 4" w:uiPriority="69"/>
+    <w:lsdException w:name="Dark List Accent 4" w:uiPriority="70"/>
+    <w:lsdException w:name="Colorful Shading Accent 4" w:uiPriority="71"/>
+    <w:lsdException w:name="Colorful List Accent 4" w:uiPriority="72"/>
+    <w:lsdException w:name="Colorful Grid Accent 4" w:uiPriority="73"/>
+    <w:lsdException w:name="Light Shading Accent 5" w:uiPriority="60"/>
+    <w:lsdException w:name="Light List Accent 5" w:uiPriority="61"/>
+    <w:lsdException w:name="Light Grid Accent 5" w:uiPriority="62"/>
+    <w:lsdException w:name="Medium Shading 1 Accent 5" w:uiPriority="63"/>
+    <w:lsdException w:name="Medium Shading 2 Accent 5" w:uiPriority="64"/>
+    <w:lsdException w:name="Medium List 1 Accent 5" w:uiPriority="65"/>
+    <w:lsdException w:name="Medium List 2 Accent 5" w:uiPriority="66"/>
+    <w:lsdException w:name="Medium Grid 1 Accent 5" w:uiPriority="67"/>
+    <w:lsdException w:name="Medium Grid 2 Accent 5" w:uiPriority="68"/>
+    <w:lsdException w:name="Medium Grid 3 Accent 5" w:uiPriority="69"/>
+    <w:lsdException w:name="Dark List Accent 5" w:uiPriority="70"/>
+    <w:lsdException w:name="Colorful Shading Accent 5" w:uiPriority="71"/>
+    <w:lsdException w:name="Colorful List Accent 5" w:uiPriority="72"/>
+    <w:lsdException w:name="Colorful Grid Accent 5" w:uiPriority="73"/>
+    <w:lsdException w:name="Light Shading Accent 6" w:uiPriority="60"/>
+    <w:lsdException w:name="Light List Accent 6" w:uiPriority="61"/>
+    <w:lsdException w:name="Light Grid Accent 6" w:uiPriority="62"/>
+    <w:lsdException w:name="Medium Shading 1 Accent 6" w:uiPriority="63"/>
+    <w:lsdException w:name="Medium Shading 2 Accent 6" w:uiPriority="64"/>
+    <w:lsdException w:name="Medium List 1 Accent 6" w:uiPriority="65"/>
+    <w:lsdException w:name="Medium List 2 Accent 6" w:uiPriority="66"/>
+    <w:lsdException w:name="Medium Grid 1 Accent 6" w:uiPriority="67"/>
+    <w:lsdException w:name="Medium Grid 2 Accent 6" w:uiPriority="68"/>
+    <w:lsdException w:name="Medium Grid 3 Accent 6" w:uiPriority="69"/>
+    <w:lsdException w:name="Dark List Accent 6" w:uiPriority="70"/>
+    <w:lsdException w:name="Colorful Shading Accent 6" w:uiPriority="71"/>
+    <w:lsdException w:name="Colorful List Accent 6" w:uiPriority="72"/>
+    <w:lsdException w:name="Colorful Grid Accent 6" w:uiPriority="73"/>
+    <w:lsdException w:name="Subtle Emphasis" w:uiPriority="19" w:qFormat="1"/>
+    <w:lsdException w:name="Intense Emphasis" w:uiPriority="21" w:qFormat="1"/>
+    <w:lsdException w:name="Subtle Reference" w:uiPriority="31" w:qFormat="1"/>
+    <w:lsdException w:name="Intense Reference" w:uiPriority="32" w:qFormat="1"/>
+    <w:lsdException w:name="Book Title" w:uiPriority="33" w:qFormat="1"/>
+    <w:lsdException w:name="Bibliography" w:semiHidden="1" w:uiPriority="37" w:unhideWhenUsed="1"/>
+    <w:lsdException w:name="TOC Heading" w:semiHidden="1" w:uiPriority="39" w:unhideWhenUsed="1" w:qFormat="1"/>
+    <w:lsdException w:name="Plain Table 1" w:uiPriority="41"/>
+    <w:lsdException w:name="Plain Table 2" w:uiPriority="42"/>
+    <w:lsdException w:name="Plain Table 3" w:uiPriority="43"/>
+    <w:lsdException w:name="Plain Table 4" w:uiPriority="44"/>
+    <w:lsdException w:name="Plain Table 5" w:uiPriority="45"/>
+    <w:lsdException w:name="Grid Table Light" w:uiPriority="40"/>
+    <w:lsdException w:name="Grid Table 1 Light" w:uiPriority="46"/>
+    <w:lsdException w:name="Grid Table 2" w:uiPriority="47"/>
+    <w:lsdException w:name="Grid Table 3" w:uiPriority="48"/>
+    <w:lsdException w:name="Grid Table 4" w:uiPriority="49"/>
+    <w:lsdException w:name="Grid Table 5 Dark" w:uiPriority="50"/>
+    <w:lsdException w:name="Grid Table 6 Colorful" w:uiPriority="51"/>
+    <w:lsdException w:name="Grid Table 7 Colorful" w:uiPriority="52"/>
+    <w:lsdException w:name="Grid Table 1 Light Accent 1" w:uiPriority="46"/>
+    <w:lsdException w:name="Grid Table 2 Accent 1" w:uiPriority="47"/>
+    <w:lsdException w:name="Grid Table 3 Accent 1" w:uiPriority="48"/>
+    <w:lsdException w:name="Grid Table 4 Accent 1" w:uiPriority="49"/>
+    <w:lsdException w:name="Grid Table 5 Dark Accent 1" w:uiPriority="50"/>
+    <w:lsdException w:name="Grid Table 6 Colorful Accent 1" w:uiPriority="51"/>
+    <w:lsdException w:name="Grid Table 7 Colorful Accent 1" w:uiPriority="52"/>
+    <w:lsdException w:name="Grid Table 1 Light Accent 2" w:uiPriority="46"/>
+    <w:lsdException w:name="Grid Table 2 Accent 2" w:uiPriority="47"/>
+    <w:lsdException w:name="Grid Table 3 Accent 2" w:uiPriority="48"/>
+    <w:lsdException w:name="Grid Table 4 Accent 2" w:uiPriority="49"/>
+    <w:lsdException w:name="Grid Table 5 Dark Accent 2" w:uiPriority="50"/>
+    <w:lsdException w:name="Grid Table 6 Colorful Accent 2" w:uiPriority="51"/>
+    <w:lsdException w:name="Grid Table 7 Colorful Accent 2" w:uiPriority="52"/>
+    <w:lsdException w:name="Grid Table 1 Light Accent 3" w:uiPriority="46"/>
+    <w:lsdException w:name="Grid Table 2 Accent 3" w:uiPriority="47"/>
+    <w:lsdException w:name="Grid Table 3 Accent 3" w:uiPriority="48"/>
+    <w:lsdException w:name="Grid Table 4 Accent 3" w:uiPriority="49"/>
+    <w:lsdException w:name="Grid Table 5 Dark Accent 3" w:uiPriority="50"/>
+    <w:lsdException w:name="Grid Table 6 Colorful Accent 3" w:uiPriority="51"/>
+    <w:lsdException w:name="Grid Table 7 Colorful Accent 3" w:uiPriority="52"/>
+    <w:lsdException w:name="Grid Table 1 Light Accent 4" w:uiPriority="46"/>
+    <w:lsdException w:name="Grid Table 2 Accent 4" w:uiPriority="47"/>
+    <w:lsdException w:name="Grid Table 3 Accent 4" w:uiPriority="48"/>
+    <w:lsdException w:name="Grid Table 4 Accent 4" w:uiPriority="49"/>
+    <w:lsdException w:name="Grid Table 5 Dark Accent 4" w:uiPriority="50"/>
+    <w:lsdException w:name="Grid Table 6 Colorful Accent 4" w:uiPriority="51"/>
+    <w:lsdException w:name="Grid Table 7 Colorful Accent 4" w:uiPriority="52"/>
+    <w:lsdException w:name="Grid Table 1 Light Accent 5" w:uiPriority="46"/>
+    <w:lsdException w:name="Grid Table 2 Accent 5" w:uiPriority="47"/>
+    <w:lsdException w:name="Grid Table 3 Accent 5" w:uiPriority="48"/>
+    <w:lsdException w:name="Grid Table 4 Accent 5" w:uiPriority="49"/>
+    <w:lsdException w:name="Grid Table 5 Dark Accent 5" w:uiPriority="50"/>
+    <w:lsdException w:name="Grid Table 6 Colorful Accent 5" w:uiPriority="51"/>
+    <w:lsdException w:name="Grid Table 7 Colorful Accent 5" w:uiPriority="52"/>
+    <w:lsdException w:name="Grid Table 1 Light Accent 6" w:uiPriority="46"/>
+    <w:lsdException w:name="Grid Table 2 Accent 6" w:uiPriority="47"/>
+    <w:lsdException w:name="Grid Table 3 Accent 6" w:uiPriority="48"/>
+    <w:lsdException w:name="Grid Table 4 Accent 6" w:uiPriority="49"/>
+    <w:lsdException w:name="Grid Table 5 Dark Accent 6" w:uiPriority="50"/>
+    <w:lsdException w:name="Grid Table 6 Colorful Accent 6" w:uiPriority="51"/>
+    <w:lsdException w:name="Grid Table 7 Colorful Accent 6" w:uiPriority="52"/>
+    <w:lsdException w:name="List Table 1 Light" w:uiPriority="46"/>
+    <w:lsdException w:name="List Table 2" w:uiPriority="47"/>
+    <w:lsdException w:name="List Table 3" w:uiPriority="48"/>
+    <w:lsdException w:name="List Table 4" w:uiPriority="49"/>
+    <w:lsdException w:name="List Table 5 Dark" w:uiPriority="50"/>
+    <w:lsdException w:name="List Table 6 Colorful" w:uiPriority="51"/>
+    <w:lsdException w:name="List Table 7 Colorful" w:uiPriority="52"/>
+    <w:lsdException w:name="List Table 1 Light Accent 1" w:uiPriority="46"/>
+    <w:lsdException w:name="List Table 2 Accent 1" w:uiPriority="47"/>
+    <w:lsdException w:name="List Table 3 Accent 1" w:uiPriority="48"/>
+    <w:lsdException w:name="List Table 4 Accent 1" w:uiPriority="49"/>
+    <w:lsdException w:name="List Table 5 Dark Accent 1" w:uiPriority="50"/>
+    <w:lsdException w:name="List Table 6 Colorful Accent 1" w:uiPriority="51"/>
+    <w:lsdException w:name="List Table 7 Colorful Accent 1" w:uiPriority="52"/>
+    <w:lsdException w:name="List Table 1 Light Accent 2" w:uiPriority="46"/>
+    <w:lsdException w:name="List Table 2 Accent 2" w:uiPriority="47"/>
+    <w:lsdException w:name="List Table 3 Accent 2" w:uiPriority="48"/>
+    <w:lsdException w:name="List Table 4 Accent 2" w:uiPriority="49"/>
+    <w:lsdException w:name="List Table 5 Dark Accent 2" w:uiPriority="50"/>
+    <w:lsdException w:name="List Table 6 Colorful Accent 2" w:uiPriority="51"/>
+    <w:lsdException w:name="List Table 7 Colorful Accent 2" w:uiPriority="52"/>
+    <w:lsdException w:name="List Table 1 Light Accent 3" w:uiPriority="46"/>
+    <w:lsdException w:name="List Table 2 Accent 3" w:uiPriority="47"/>
+    <w:lsdException w:name="List Table 3 Accent 3" w:uiPriority="48"/>
+    <w:lsdException w:name="List Table 4 Accent 3" w:uiPriority="49"/>
+    <w:lsdException w:name="List Table 5 Dark Accent 3" w:uiPriority="50"/>
+    <w:lsdException w:name="List Table 6 Colorful Accent 3" w:uiPriority="51"/>
+    <w:lsdException w:name="List Table 7 Colorful Accent 3" w:uiPriority="52"/>
+    <w:lsdException w:name="List Table 1 Light Accent 4" w:uiPriority="46"/>
+    <w:lsdException w:name="List Table 2 Accent 4" w:uiPriority="47"/>
+    <w:lsdException w:name="List Table 3 Accent 4" w:uiPriority="48"/>
+    <w:lsdException w:name="List Table 4 Accent 4" w:uiPriority="49"/>
+    <w:lsdException w:name="List Table 5 Dark Accent 4" w:uiPriority="50"/>
+    <w:lsdException w:name="List Table 6 Colorful Accent 4" w:uiPriority="51"/>
+    <w:lsdException w:name="List Table 7 Colorful Accent 4" w:uiPriority="52"/>
+    <w:lsdException w:name="List Table 1 Light Accent 5" w:uiPriority="46"/>
+    <w:lsdException w:name="List Table 2 Accent 5" w:uiPriority="47"/>
+    <w:lsdException w:name="List Table 3 Accent 5" w:uiPriority="48"/>
+    <w:lsdException w:name="List Table 4 Accent 5" w:uiPriority="49"/>
+    <w:lsdException w:name="List Table 5 Dark Accent 5" w:uiPriority="50"/>
+    <w:lsdException w:name="List Table 6 Colorful Accent 5" w:uiPriority="51"/>
+    <w:lsdException w:name="List Table 7 Colorful Accent 5" w:uiPriority="52"/>
+    <w:lsdException w:name="List Table 1 Light Accent 6" w:uiPriority="46"/>
+    <w:lsdException w:name="List Table 2 Accent 6" w:uiPriority="47"/>
+    <w:lsdException w:name="List Table 3 Accent 6" w:uiPriority="48"/>
+    <w:lsdException w:name="List Table 4 Accent 6" w:uiPriority="49"/>
+    <w:lsdException w:name="List Table 5 Dark Accent 6" w:uiPriority="50"/>
+    <w:lsdException w:name="List Table 6 Colorful Accent 6" w:uiPriority="51"/>
+    <w:lsdException w:name="List Table 7 Colorful Accent 6" w:uiPriority="52"/>
   </w:latentStyles>
   <w:style w:type="paragraph" w:default="1" w:styleId="Normal">
     <w:name w:val="Normal"/>
@@ -3928,10 +3976,10 @@
       <w:lang w:eastAsia="zh-CN"/>
     </w:rPr>
   </w:style>
-  <w:style w:type="paragraph" w:styleId="Ttulo1">
+  <w:style w:type="paragraph" w:styleId="Heading1">
     <w:name w:val="heading 1"/>
     <w:basedOn w:val="Normal"/>
-    <w:next w:val="Corpodetexto"/>
+    <w:next w:val="BodyText"/>
     <w:qFormat/>
     <w:rsid w:val="005B359D"/>
     <w:pPr>
@@ -3957,10 +4005,10 @@
       <w:lang w:eastAsia="en-US"/>
     </w:rPr>
   </w:style>
-  <w:style w:type="paragraph" w:styleId="Ttulo2">
+  <w:style w:type="paragraph" w:styleId="Heading2">
     <w:name w:val="heading 2"/>
     <w:basedOn w:val="Normal"/>
-    <w:next w:val="Corpodetexto"/>
+    <w:next w:val="BodyText"/>
     <w:qFormat/>
     <w:rsid w:val="005B359D"/>
     <w:pPr>
@@ -3980,10 +4028,10 @@
       <w:lang w:eastAsia="en-US"/>
     </w:rPr>
   </w:style>
-  <w:style w:type="paragraph" w:styleId="Ttulo3">
+  <w:style w:type="paragraph" w:styleId="Heading3">
     <w:name w:val="heading 3"/>
     <w:basedOn w:val="Normal"/>
-    <w:next w:val="Corpodetexto"/>
+    <w:next w:val="BodyText"/>
     <w:qFormat/>
     <w:rsid w:val="005B359D"/>
     <w:pPr>
@@ -4004,10 +4052,10 @@
       <w:lang w:eastAsia="en-US"/>
     </w:rPr>
   </w:style>
-  <w:style w:type="paragraph" w:styleId="Ttulo4">
+  <w:style w:type="paragraph" w:styleId="Heading4">
     <w:name w:val="heading 4"/>
     <w:basedOn w:val="Normal"/>
-    <w:next w:val="Corpodetexto"/>
+    <w:next w:val="BodyText"/>
     <w:qFormat/>
     <w:rsid w:val="005B359D"/>
     <w:pPr>
@@ -4028,10 +4076,10 @@
       <w:lang w:eastAsia="en-US"/>
     </w:rPr>
   </w:style>
-  <w:style w:type="paragraph" w:styleId="Ttulo5">
+  <w:style w:type="paragraph" w:styleId="Heading5">
     <w:name w:val="heading 5"/>
     <w:basedOn w:val="Normal"/>
-    <w:next w:val="Corpodetexto"/>
+    <w:next w:val="BodyText"/>
     <w:qFormat/>
     <w:rsid w:val="005B359D"/>
     <w:pPr>
@@ -4046,18 +4094,17 @@
       <w:lang w:eastAsia="en-US"/>
     </w:rPr>
   </w:style>
-  <w:style w:type="character" w:default="1" w:styleId="Fontepargpadro">
+  <w:style w:type="character" w:default="1" w:styleId="DefaultParagraphFont">
     <w:name w:val="Default Paragraph Font"/>
     <w:uiPriority w:val="1"/>
     <w:semiHidden/>
     <w:unhideWhenUsed/>
   </w:style>
-  <w:style w:type="table" w:default="1" w:styleId="Tabelanormal">
+  <w:style w:type="table" w:default="1" w:styleId="TableNormal">
     <w:name w:val="Normal Table"/>
     <w:uiPriority w:val="99"/>
     <w:semiHidden/>
     <w:unhideWhenUsed/>
-    <w:qFormat/>
     <w:tblPr>
       <w:tblInd w:w="0" w:type="dxa"/>
       <w:tblCellMar>
@@ -4068,7 +4115,7 @@
       </w:tblCellMar>
     </w:tblPr>
   </w:style>
-  <w:style w:type="numbering" w:default="1" w:styleId="Semlista">
+  <w:style w:type="numbering" w:default="1" w:styleId="NoList">
     <w:name w:val="No List"/>
     <w:uiPriority w:val="99"/>
     <w:semiHidden/>
@@ -4330,7 +4377,7 @@
   <w:style w:type="paragraph" w:customStyle="1" w:styleId="Heading">
     <w:name w:val="Heading"/>
     <w:basedOn w:val="Normal"/>
-    <w:next w:val="Corpodetexto"/>
+    <w:next w:val="BodyText"/>
     <w:rsid w:val="005B359D"/>
     <w:pPr>
       <w:keepNext/>
@@ -4342,7 +4389,7 @@
       <w:szCs w:val="28"/>
     </w:rPr>
   </w:style>
-  <w:style w:type="paragraph" w:styleId="Corpodetexto">
+  <w:style w:type="paragraph" w:styleId="BodyText">
     <w:name w:val="Body Text"/>
     <w:basedOn w:val="Normal"/>
     <w:rsid w:val="005B359D"/>
@@ -4355,15 +4402,15 @@
       <w:spacing w:val="-1"/>
     </w:rPr>
   </w:style>
-  <w:style w:type="paragraph" w:styleId="Lista">
+  <w:style w:type="paragraph" w:styleId="List">
     <w:name w:val="List"/>
-    <w:basedOn w:val="Corpodetexto"/>
+    <w:basedOn w:val="BodyText"/>
     <w:rsid w:val="005B359D"/>
     <w:rPr>
       <w:rFonts w:cs="Lohit Hindi"/>
     </w:rPr>
   </w:style>
-  <w:style w:type="paragraph" w:styleId="Legenda">
+  <w:style w:type="paragraph" w:styleId="Caption">
     <w:name w:val="caption"/>
     <w:basedOn w:val="Normal"/>
     <w:qFormat/>
@@ -4437,7 +4484,7 @@
   </w:style>
   <w:style w:type="paragraph" w:customStyle="1" w:styleId="bulletlist">
     <w:name w:val="bullet list"/>
-    <w:basedOn w:val="Corpodetexto"/>
+    <w:basedOn w:val="BodyText"/>
     <w:rsid w:val="005B359D"/>
     <w:pPr>
       <w:numPr>
@@ -4650,7 +4697,7 @@
   </w:style>
   <w:style w:type="paragraph" w:customStyle="1" w:styleId="Framecontents">
     <w:name w:val="Frame contents"/>
-    <w:basedOn w:val="Corpodetexto"/>
+    <w:basedOn w:val="BodyText"/>
     <w:rsid w:val="005B359D"/>
   </w:style>
   <w:style w:type="paragraph" w:customStyle="1" w:styleId="TableContents">
@@ -4670,10 +4717,10 @@
       <w:bCs/>
     </w:rPr>
   </w:style>
-  <w:style w:type="paragraph" w:styleId="Cabealho">
+  <w:style w:type="paragraph" w:styleId="Header">
     <w:name w:val="header"/>
     <w:basedOn w:val="Normal"/>
-    <w:link w:val="CabealhoChar"/>
+    <w:link w:val="HeaderChar"/>
     <w:uiPriority w:val="99"/>
     <w:semiHidden/>
     <w:unhideWhenUsed/>
@@ -4685,10 +4732,10 @@
       </w:tabs>
     </w:pPr>
   </w:style>
-  <w:style w:type="character" w:customStyle="1" w:styleId="CabealhoChar">
-    <w:name w:val="Cabeçalho Char"/>
-    <w:basedOn w:val="Fontepargpadro"/>
-    <w:link w:val="Cabealho"/>
+  <w:style w:type="character" w:customStyle="1" w:styleId="HeaderChar">
+    <w:name w:val="Header Char"/>
+    <w:basedOn w:val="DefaultParagraphFont"/>
+    <w:link w:val="Header"/>
     <w:uiPriority w:val="99"/>
     <w:semiHidden/>
     <w:rsid w:val="007203C4"/>
@@ -4697,10 +4744,10 @@
       <w:lang w:eastAsia="zh-CN"/>
     </w:rPr>
   </w:style>
-  <w:style w:type="paragraph" w:styleId="Rodap">
+  <w:style w:type="paragraph" w:styleId="Footer">
     <w:name w:val="footer"/>
     <w:basedOn w:val="Normal"/>
-    <w:link w:val="RodapChar"/>
+    <w:link w:val="FooterChar"/>
     <w:uiPriority w:val="99"/>
     <w:semiHidden/>
     <w:unhideWhenUsed/>
@@ -4712,10 +4759,10 @@
       </w:tabs>
     </w:pPr>
   </w:style>
-  <w:style w:type="character" w:customStyle="1" w:styleId="RodapChar">
-    <w:name w:val="Rodapé Char"/>
-    <w:basedOn w:val="Fontepargpadro"/>
-    <w:link w:val="Rodap"/>
+  <w:style w:type="character" w:customStyle="1" w:styleId="FooterChar">
+    <w:name w:val="Footer Char"/>
+    <w:basedOn w:val="DefaultParagraphFont"/>
+    <w:link w:val="Footer"/>
     <w:uiPriority w:val="99"/>
     <w:semiHidden/>
     <w:rsid w:val="007203C4"/>
@@ -4724,9 +4771,9 @@
       <w:lang w:eastAsia="zh-CN"/>
     </w:rPr>
   </w:style>
-  <w:style w:type="character" w:styleId="TextodoEspaoReservado">
+  <w:style w:type="character" w:styleId="PlaceholderText">
     <w:name w:val="Placeholder Text"/>
-    <w:basedOn w:val="Fontepargpadro"/>
+    <w:basedOn w:val="DefaultParagraphFont"/>
     <w:uiPriority w:val="99"/>
     <w:semiHidden/>
     <w:rsid w:val="007B2C2D"/>
@@ -4734,10 +4781,10 @@
       <w:color w:val="808080"/>
     </w:rPr>
   </w:style>
-  <w:style w:type="paragraph" w:styleId="Textodebalo">
+  <w:style w:type="paragraph" w:styleId="BalloonText">
     <w:name w:val="Balloon Text"/>
     <w:basedOn w:val="Normal"/>
-    <w:link w:val="TextodebaloChar"/>
+    <w:link w:val="BalloonTextChar"/>
     <w:uiPriority w:val="99"/>
     <w:semiHidden/>
     <w:unhideWhenUsed/>
@@ -4748,10 +4795,10 @@
       <w:szCs w:val="16"/>
     </w:rPr>
   </w:style>
-  <w:style w:type="character" w:customStyle="1" w:styleId="TextodebaloChar">
-    <w:name w:val="Texto de balão Char"/>
-    <w:basedOn w:val="Fontepargpadro"/>
-    <w:link w:val="Textodebalo"/>
+  <w:style w:type="character" w:customStyle="1" w:styleId="BalloonTextChar">
+    <w:name w:val="Balloon Text Char"/>
+    <w:basedOn w:val="DefaultParagraphFont"/>
+    <w:link w:val="BalloonText"/>
     <w:uiPriority w:val="99"/>
     <w:semiHidden/>
     <w:rsid w:val="007B2C2D"/>
@@ -4764,7 +4811,7 @@
   </w:style>
   <w:style w:type="character" w:styleId="Hyperlink">
     <w:name w:val="Hyperlink"/>
-    <w:basedOn w:val="Fontepargpadro"/>
+    <w:basedOn w:val="DefaultParagraphFont"/>
     <w:uiPriority w:val="99"/>
     <w:unhideWhenUsed/>
     <w:rsid w:val="00EC3B1D"/>

</xml_diff>